<commit_message>
Updated table to have lots of rows
</commit_message>
<xml_diff>
--- a/back/doc/Description.docx
+++ b/back/doc/Description.docx
@@ -100,7 +100,7 @@
     <w:tbl>
       <w:tblPr>
         <w:jc w:val="left"/>
-        <w:tblInd w:w="0" w:type="dxa"/>
+        <w:tblInd w:w="-5" w:type="dxa"/>
         <w:tblBorders>
           <w:top w:val="single" w:sz="4" w:space="0" w:color="00000A"/>
           <w:left w:val="single" w:sz="4" w:space="0" w:color="00000A"/>
@@ -111,14 +111,16 @@
         </w:tblBorders>
         <w:tblCellMar>
           <w:top w:w="0" w:type="dxa"/>
-          <w:left w:w="108" w:type="dxa"/>
+          <w:left w:w="103" w:type="dxa"/>
           <w:bottom w:w="0" w:type="dxa"/>
           <w:right w:w="108" w:type="dxa"/>
         </w:tblCellMar>
       </w:tblPr>
       <w:tblGrid>
-        <w:gridCol w:w="4675"/>
-        <w:gridCol w:w="4674"/>
+        <w:gridCol w:w="2655"/>
+        <w:gridCol w:w="1320"/>
+        <w:gridCol w:w="6630"/>
+        <w:gridCol w:w="2655"/>
       </w:tblGrid>
       <w:tr>
         <w:trPr>
@@ -126,7 +128,7 @@
         </w:trPr>
         <w:tc>
           <w:tcPr>
-            <w:tcW w:w="4675" w:type="dxa"/>
+            <w:tcW w:w="2655" w:type="dxa"/>
             <w:tcBorders>
               <w:top w:val="single" w:sz="4" w:space="0" w:color="00000A"/>
               <w:left w:val="single" w:sz="4" w:space="0" w:color="00000A"/>
@@ -135,9 +137,9 @@
               <w:right w:val="single" w:sz="4" w:space="0" w:color="00000A"/>
               <w:insideV w:val="single" w:sz="4" w:space="0" w:color="00000A"/>
             </w:tcBorders>
-            <w:shd w:fill="auto" w:val="clear"/>
-            <w:tcMar>
-              <w:left w:w="108" w:type="dxa"/>
+            <w:shd w:fill="FFFFFF" w:val="clear"/>
+            <w:tcMar>
+              <w:left w:w="103" w:type="dxa"/>
             </w:tcMar>
           </w:tcPr>
           <w:p>
@@ -158,13 +160,98 @@
                 <w:sz w:val="24"/>
                 <w:szCs w:val="24"/>
               </w:rPr>
-              <w:t>Method or Class</w:t>
-            </w:r>
-          </w:p>
-        </w:tc>
-        <w:tc>
-          <w:tcPr>
-            <w:tcW w:w="4674" w:type="dxa"/>
+              <w:t xml:space="preserve">Method or Class </w:t>
+            </w:r>
+            <w:r>
+              <w:rPr>
+                <w:rFonts w:ascii="Times New Roman" w:hAnsi="Times New Roman"/>
+                <w:b/>
+                <w:sz w:val="24"/>
+                <w:szCs w:val="24"/>
+              </w:rPr>
+              <w:t>Name</w:t>
+            </w:r>
+          </w:p>
+        </w:tc>
+        <w:tc>
+          <w:tcPr>
+            <w:tcW w:w="1320" w:type="dxa"/>
+            <w:tcBorders>
+              <w:top w:val="single" w:sz="4" w:space="0" w:color="00000A"/>
+              <w:left w:val="single" w:sz="4" w:space="0" w:color="00000A"/>
+              <w:bottom w:val="single" w:sz="4" w:space="0" w:color="00000A"/>
+              <w:insideH w:val="single" w:sz="4" w:space="0" w:color="00000A"/>
+              <w:right w:val="nil"/>
+              <w:insideV w:val="nil"/>
+            </w:tcBorders>
+            <w:shd w:fill="FFFFFF" w:val="clear"/>
+            <w:tcMar>
+              <w:left w:w="103" w:type="dxa"/>
+            </w:tcMar>
+          </w:tcPr>
+          <w:p>
+            <w:pPr>
+              <w:pStyle w:val="Normal"/>
+              <w:spacing w:before="0" w:after="0"/>
+              <w:rPr>
+                <w:rFonts w:ascii="Times New Roman" w:hAnsi="Times New Roman"/>
+                <w:b/>
+                <w:sz w:val="24"/>
+                <w:szCs w:val="24"/>
+              </w:rPr>
+            </w:pPr>
+            <w:r>
+              <w:rPr>
+                <w:rFonts w:ascii="Times New Roman" w:hAnsi="Times New Roman"/>
+                <w:b/>
+                <w:sz w:val="24"/>
+                <w:szCs w:val="24"/>
+              </w:rPr>
+              <w:t>In Class</w:t>
+            </w:r>
+          </w:p>
+        </w:tc>
+        <w:tc>
+          <w:tcPr>
+            <w:tcW w:w="6630" w:type="dxa"/>
+            <w:tcBorders>
+              <w:top w:val="single" w:sz="4" w:space="0" w:color="00000A"/>
+              <w:left w:val="single" w:sz="4" w:space="0" w:color="00000A"/>
+              <w:bottom w:val="single" w:sz="4" w:space="0" w:color="00000A"/>
+              <w:insideH w:val="single" w:sz="4" w:space="0" w:color="00000A"/>
+              <w:right w:val="nil"/>
+              <w:insideV w:val="nil"/>
+            </w:tcBorders>
+            <w:shd w:fill="FFFFFF" w:val="clear"/>
+            <w:tcMar>
+              <w:left w:w="103" w:type="dxa"/>
+            </w:tcMar>
+          </w:tcPr>
+          <w:p>
+            <w:pPr>
+              <w:pStyle w:val="Normal"/>
+              <w:spacing w:before="0" w:after="0"/>
+              <w:rPr>
+                <w:rFonts w:ascii="Times New Roman" w:hAnsi="Times New Roman"/>
+                <w:b/>
+                <w:sz w:val="24"/>
+                <w:szCs w:val="24"/>
+              </w:rPr>
+            </w:pPr>
+            <w:r>
+              <w:rPr>
+                <w:rFonts w:ascii="Times New Roman" w:hAnsi="Times New Roman"/>
+                <w:b/>
+                <w:sz w:val="24"/>
+                <w:szCs w:val="24"/>
+              </w:rPr>
+              <w:t>Intention</w:t>
+            </w:r>
+          </w:p>
+        </w:tc>
+        <w:tc>
+          <w:tcPr>
+            <w:tcW w:w="2655" w:type="dxa"/>
             <w:tcBorders>
               <w:top w:val="single" w:sz="4" w:space="0" w:color="00000A"/>
               <w:left w:val="single" w:sz="4" w:space="0" w:color="00000A"/>
@@ -173,9 +260,9 @@
               <w:right w:val="single" w:sz="4" w:space="0" w:color="00000A"/>
               <w:insideV w:val="single" w:sz="4" w:space="0" w:color="00000A"/>
             </w:tcBorders>
-            <w:shd w:fill="auto" w:val="clear"/>
-            <w:tcMar>
-              <w:left w:w="108" w:type="dxa"/>
+            <w:shd w:fill="FFFFFF" w:val="clear"/>
+            <w:tcMar>
+              <w:left w:w="103" w:type="dxa"/>
             </w:tcMar>
           </w:tcPr>
           <w:p>
@@ -185,18 +272,16 @@
               <w:rPr>
                 <w:rFonts w:ascii="Times New Roman" w:hAnsi="Times New Roman"/>
                 <w:b/>
-                <w:sz w:val="24"/>
-                <w:szCs w:val="24"/>
+                <w:bCs/>
               </w:rPr>
             </w:pPr>
             <w:r>
               <w:rPr>
                 <w:rFonts w:ascii="Times New Roman" w:hAnsi="Times New Roman"/>
                 <w:b/>
-                <w:sz w:val="24"/>
-                <w:szCs w:val="24"/>
-              </w:rPr>
-              <w:t>Description</w:t>
+                <w:bCs/>
+              </w:rPr>
+              <w:t>File Input/Output</w:t>
             </w:r>
           </w:p>
         </w:tc>
@@ -207,7 +292,7 @@
         </w:trPr>
         <w:tc>
           <w:tcPr>
-            <w:tcW w:w="4675" w:type="dxa"/>
+            <w:tcW w:w="2655" w:type="dxa"/>
             <w:tcBorders>
               <w:top w:val="single" w:sz="4" w:space="0" w:color="00000A"/>
               <w:left w:val="single" w:sz="4" w:space="0" w:color="00000A"/>
@@ -216,9 +301,9 @@
               <w:right w:val="single" w:sz="4" w:space="0" w:color="00000A"/>
               <w:insideV w:val="single" w:sz="4" w:space="0" w:color="00000A"/>
             </w:tcBorders>
-            <w:shd w:fill="auto" w:val="clear"/>
-            <w:tcMar>
-              <w:left w:w="108" w:type="dxa"/>
+            <w:shd w:fill="FFFFFF" w:val="clear"/>
+            <w:tcMar>
+              <w:left w:w="103" w:type="dxa"/>
             </w:tcMar>
           </w:tcPr>
           <w:p>
@@ -243,7 +328,75 @@
         </w:tc>
         <w:tc>
           <w:tcPr>
-            <w:tcW w:w="4674" w:type="dxa"/>
+            <w:tcW w:w="1320" w:type="dxa"/>
+            <w:tcBorders>
+              <w:top w:val="single" w:sz="4" w:space="0" w:color="00000A"/>
+              <w:left w:val="single" w:sz="4" w:space="0" w:color="00000A"/>
+              <w:bottom w:val="single" w:sz="4" w:space="0" w:color="00000A"/>
+              <w:insideH w:val="single" w:sz="4" w:space="0" w:color="00000A"/>
+              <w:right w:val="nil"/>
+              <w:insideV w:val="nil"/>
+            </w:tcBorders>
+            <w:shd w:fill="FFFFFF" w:val="clear"/>
+            <w:tcMar>
+              <w:left w:w="103" w:type="dxa"/>
+            </w:tcMar>
+          </w:tcPr>
+          <w:p>
+            <w:pPr>
+              <w:pStyle w:val="Normal"/>
+              <w:spacing w:before="0" w:after="0"/>
+              <w:rPr>
+                <w:rFonts w:ascii="Times New Roman" w:hAnsi="Times New Roman"/>
+              </w:rPr>
+            </w:pPr>
+            <w:r>
+              <w:rPr>
+                <w:rFonts w:ascii="Times New Roman" w:hAnsi="Times New Roman"/>
+              </w:rPr>
+              <w:t>...</w:t>
+            </w:r>
+          </w:p>
+        </w:tc>
+        <w:tc>
+          <w:tcPr>
+            <w:tcW w:w="6630" w:type="dxa"/>
+            <w:tcBorders>
+              <w:top w:val="single" w:sz="4" w:space="0" w:color="00000A"/>
+              <w:left w:val="single" w:sz="4" w:space="0" w:color="00000A"/>
+              <w:bottom w:val="single" w:sz="4" w:space="0" w:color="00000A"/>
+              <w:insideH w:val="single" w:sz="4" w:space="0" w:color="00000A"/>
+              <w:right w:val="nil"/>
+              <w:insideV w:val="nil"/>
+            </w:tcBorders>
+            <w:shd w:fill="FFFFFF" w:val="clear"/>
+            <w:tcMar>
+              <w:left w:w="103" w:type="dxa"/>
+            </w:tcMar>
+          </w:tcPr>
+          <w:p>
+            <w:pPr>
+              <w:pStyle w:val="Normal"/>
+              <w:spacing w:before="0" w:after="0"/>
+              <w:rPr>
+                <w:rFonts w:ascii="Times New Roman" w:hAnsi="Times New Roman"/>
+                <w:sz w:val="24"/>
+                <w:szCs w:val="24"/>
+              </w:rPr>
+            </w:pPr>
+            <w:r>
+              <w:rPr>
+                <w:rFonts w:ascii="Times New Roman" w:hAnsi="Times New Roman"/>
+                <w:sz w:val="24"/>
+                <w:szCs w:val="24"/>
+              </w:rPr>
+              <w:t>Stores all account information.</w:t>
+            </w:r>
+          </w:p>
+        </w:tc>
+        <w:tc>
+          <w:tcPr>
+            <w:tcW w:w="2655" w:type="dxa"/>
             <w:tcBorders>
               <w:top w:val="single" w:sz="4" w:space="0" w:color="00000A"/>
               <w:left w:val="single" w:sz="4" w:space="0" w:color="00000A"/>
@@ -252,28 +405,23 @@
               <w:right w:val="single" w:sz="4" w:space="0" w:color="00000A"/>
               <w:insideV w:val="single" w:sz="4" w:space="0" w:color="00000A"/>
             </w:tcBorders>
-            <w:shd w:fill="auto" w:val="clear"/>
-            <w:tcMar>
-              <w:left w:w="108" w:type="dxa"/>
-            </w:tcMar>
-          </w:tcPr>
-          <w:p>
-            <w:pPr>
-              <w:pStyle w:val="Normal"/>
-              <w:spacing w:before="0" w:after="0"/>
-              <w:rPr>
-                <w:rFonts w:ascii="Times New Roman" w:hAnsi="Times New Roman"/>
-                <w:sz w:val="24"/>
-                <w:szCs w:val="24"/>
-              </w:rPr>
-            </w:pPr>
-            <w:r>
-              <w:rPr>
-                <w:rFonts w:ascii="Times New Roman" w:hAnsi="Times New Roman"/>
-                <w:sz w:val="24"/>
-                <w:szCs w:val="24"/>
-              </w:rPr>
-              <w:t>Stores all account information.</w:t>
+            <w:shd w:fill="FFFFFF" w:val="clear"/>
+            <w:tcMar>
+              <w:left w:w="103" w:type="dxa"/>
+            </w:tcMar>
+          </w:tcPr>
+          <w:p>
+            <w:pPr>
+              <w:pStyle w:val="Normal"/>
+              <w:spacing w:before="0" w:after="0"/>
+              <w:rPr>
+                <w:rFonts w:ascii="Times New Roman" w:hAnsi="Times New Roman"/>
+              </w:rPr>
+            </w:pPr>
+            <w:r>
+              <w:rPr>
+                <w:rFonts w:ascii="Times New Roman" w:hAnsi="Times New Roman"/>
+              </w:rPr>
             </w:r>
           </w:p>
         </w:tc>
@@ -284,7 +432,7 @@
         </w:trPr>
         <w:tc>
           <w:tcPr>
-            <w:tcW w:w="4675" w:type="dxa"/>
+            <w:tcW w:w="2655" w:type="dxa"/>
             <w:tcBorders>
               <w:top w:val="single" w:sz="4" w:space="0" w:color="00000A"/>
               <w:left w:val="single" w:sz="4" w:space="0" w:color="00000A"/>
@@ -293,9 +441,9 @@
               <w:right w:val="single" w:sz="4" w:space="0" w:color="00000A"/>
               <w:insideV w:val="single" w:sz="4" w:space="0" w:color="00000A"/>
             </w:tcBorders>
-            <w:shd w:fill="auto" w:val="clear"/>
-            <w:tcMar>
-              <w:left w:w="108" w:type="dxa"/>
+            <w:shd w:fill="FFFFFF" w:val="clear"/>
+            <w:tcMar>
+              <w:left w:w="103" w:type="dxa"/>
             </w:tcMar>
           </w:tcPr>
           <w:p>
@@ -320,7 +468,75 @@
         </w:tc>
         <w:tc>
           <w:tcPr>
-            <w:tcW w:w="4674" w:type="dxa"/>
+            <w:tcW w:w="1320" w:type="dxa"/>
+            <w:tcBorders>
+              <w:top w:val="single" w:sz="4" w:space="0" w:color="00000A"/>
+              <w:left w:val="single" w:sz="4" w:space="0" w:color="00000A"/>
+              <w:bottom w:val="single" w:sz="4" w:space="0" w:color="00000A"/>
+              <w:insideH w:val="single" w:sz="4" w:space="0" w:color="00000A"/>
+              <w:right w:val="nil"/>
+              <w:insideV w:val="nil"/>
+            </w:tcBorders>
+            <w:shd w:fill="FFFFFF" w:val="clear"/>
+            <w:tcMar>
+              <w:left w:w="103" w:type="dxa"/>
+            </w:tcMar>
+          </w:tcPr>
+          <w:p>
+            <w:pPr>
+              <w:pStyle w:val="Normal"/>
+              <w:spacing w:before="0" w:after="0"/>
+              <w:rPr>
+                <w:rFonts w:ascii="Times New Roman" w:hAnsi="Times New Roman"/>
+              </w:rPr>
+            </w:pPr>
+            <w:r>
+              <w:rPr>
+                <w:rFonts w:ascii="Times New Roman" w:hAnsi="Times New Roman"/>
+              </w:rPr>
+              <w:t>...</w:t>
+            </w:r>
+          </w:p>
+        </w:tc>
+        <w:tc>
+          <w:tcPr>
+            <w:tcW w:w="6630" w:type="dxa"/>
+            <w:tcBorders>
+              <w:top w:val="single" w:sz="4" w:space="0" w:color="00000A"/>
+              <w:left w:val="single" w:sz="4" w:space="0" w:color="00000A"/>
+              <w:bottom w:val="single" w:sz="4" w:space="0" w:color="00000A"/>
+              <w:insideH w:val="single" w:sz="4" w:space="0" w:color="00000A"/>
+              <w:right w:val="nil"/>
+              <w:insideV w:val="nil"/>
+            </w:tcBorders>
+            <w:shd w:fill="FFFFFF" w:val="clear"/>
+            <w:tcMar>
+              <w:left w:w="103" w:type="dxa"/>
+            </w:tcMar>
+          </w:tcPr>
+          <w:p>
+            <w:pPr>
+              <w:pStyle w:val="Normal"/>
+              <w:spacing w:before="0" w:after="0"/>
+              <w:rPr>
+                <w:rFonts w:ascii="Times New Roman" w:hAnsi="Times New Roman"/>
+                <w:sz w:val="24"/>
+                <w:szCs w:val="24"/>
+              </w:rPr>
+            </w:pPr>
+            <w:r>
+              <w:rPr>
+                <w:rFonts w:ascii="Times New Roman" w:hAnsi="Times New Roman"/>
+                <w:sz w:val="24"/>
+                <w:szCs w:val="24"/>
+              </w:rPr>
+              <w:t>Stores all information about a transaction.</w:t>
+            </w:r>
+          </w:p>
+        </w:tc>
+        <w:tc>
+          <w:tcPr>
+            <w:tcW w:w="2655" w:type="dxa"/>
             <w:tcBorders>
               <w:top w:val="single" w:sz="4" w:space="0" w:color="00000A"/>
               <w:left w:val="single" w:sz="4" w:space="0" w:color="00000A"/>
@@ -329,28 +545,23 @@
               <w:right w:val="single" w:sz="4" w:space="0" w:color="00000A"/>
               <w:insideV w:val="single" w:sz="4" w:space="0" w:color="00000A"/>
             </w:tcBorders>
-            <w:shd w:fill="auto" w:val="clear"/>
-            <w:tcMar>
-              <w:left w:w="108" w:type="dxa"/>
-            </w:tcMar>
-          </w:tcPr>
-          <w:p>
-            <w:pPr>
-              <w:pStyle w:val="Normal"/>
-              <w:spacing w:before="0" w:after="0"/>
-              <w:rPr>
-                <w:rFonts w:ascii="Times New Roman" w:hAnsi="Times New Roman"/>
-                <w:sz w:val="24"/>
-                <w:szCs w:val="24"/>
-              </w:rPr>
-            </w:pPr>
-            <w:r>
-              <w:rPr>
-                <w:rFonts w:ascii="Times New Roman" w:hAnsi="Times New Roman"/>
-                <w:sz w:val="24"/>
-                <w:szCs w:val="24"/>
-              </w:rPr>
-              <w:t>Stores all information about a transaction.</w:t>
+            <w:shd w:fill="FFFFFF" w:val="clear"/>
+            <w:tcMar>
+              <w:left w:w="103" w:type="dxa"/>
+            </w:tcMar>
+          </w:tcPr>
+          <w:p>
+            <w:pPr>
+              <w:pStyle w:val="Normal"/>
+              <w:spacing w:before="0" w:after="0"/>
+              <w:rPr>
+                <w:rFonts w:ascii="Times New Roman" w:hAnsi="Times New Roman"/>
+              </w:rPr>
+            </w:pPr>
+            <w:r>
+              <w:rPr>
+                <w:rFonts w:ascii="Times New Roman" w:hAnsi="Times New Roman"/>
+              </w:rPr>
             </w:r>
           </w:p>
         </w:tc>
@@ -361,7 +572,7 @@
         </w:trPr>
         <w:tc>
           <w:tcPr>
-            <w:tcW w:w="4675" w:type="dxa"/>
+            <w:tcW w:w="2655" w:type="dxa"/>
             <w:tcBorders>
               <w:top w:val="nil"/>
               <w:left w:val="single" w:sz="4" w:space="0" w:color="00000A"/>
@@ -370,42 +581,102 @@
               <w:right w:val="single" w:sz="4" w:space="0" w:color="00000A"/>
               <w:insideV w:val="single" w:sz="4" w:space="0" w:color="00000A"/>
             </w:tcBorders>
-            <w:shd w:fill="auto" w:val="clear"/>
-            <w:tcMar>
-              <w:left w:w="108" w:type="dxa"/>
-            </w:tcMar>
-          </w:tcPr>
-          <w:p>
-            <w:pPr>
-              <w:pStyle w:val="Normal"/>
-              <w:spacing w:before="0" w:after="0"/>
-              <w:rPr>
-                <w:rFonts w:ascii="Times New Roman" w:hAnsi="Times New Roman"/>
-                <w:sz w:val="24"/>
-                <w:szCs w:val="24"/>
-              </w:rPr>
-            </w:pPr>
-            <w:r>
-              <w:rPr>
-                <w:rFonts w:ascii="Times New Roman" w:hAnsi="Times New Roman"/>
-                <w:sz w:val="24"/>
-                <w:szCs w:val="24"/>
-              </w:rPr>
-              <w:t xml:space="preserve">Class </w:t>
-            </w:r>
-            <w:r>
-              <w:rPr>
-                <w:rFonts w:ascii="Times New Roman" w:hAnsi="Times New Roman"/>
-                <w:sz w:val="24"/>
-                <w:szCs w:val="24"/>
-              </w:rPr>
-              <w:t>TransactionType</w:t>
-            </w:r>
-          </w:p>
-        </w:tc>
-        <w:tc>
-          <w:tcPr>
-            <w:tcW w:w="4674" w:type="dxa"/>
+            <w:shd w:fill="FFFFFF" w:val="clear"/>
+            <w:tcMar>
+              <w:left w:w="103" w:type="dxa"/>
+            </w:tcMar>
+          </w:tcPr>
+          <w:p>
+            <w:pPr>
+              <w:pStyle w:val="Normal"/>
+              <w:spacing w:before="0" w:after="0"/>
+              <w:rPr>
+                <w:rFonts w:ascii="Times New Roman" w:hAnsi="Times New Roman"/>
+                <w:sz w:val="24"/>
+                <w:szCs w:val="24"/>
+              </w:rPr>
+            </w:pPr>
+            <w:r>
+              <w:rPr>
+                <w:rFonts w:ascii="Times New Roman" w:hAnsi="Times New Roman"/>
+                <w:sz w:val="24"/>
+                <w:szCs w:val="24"/>
+              </w:rPr>
+              <w:t>Class TransactionType</w:t>
+            </w:r>
+          </w:p>
+        </w:tc>
+        <w:tc>
+          <w:tcPr>
+            <w:tcW w:w="1320" w:type="dxa"/>
+            <w:tcBorders>
+              <w:top w:val="nil"/>
+              <w:left w:val="single" w:sz="4" w:space="0" w:color="00000A"/>
+              <w:bottom w:val="single" w:sz="4" w:space="0" w:color="00000A"/>
+              <w:insideH w:val="single" w:sz="4" w:space="0" w:color="00000A"/>
+              <w:right w:val="nil"/>
+              <w:insideV w:val="nil"/>
+            </w:tcBorders>
+            <w:shd w:fill="FFFFFF" w:val="clear"/>
+            <w:tcMar>
+              <w:left w:w="103" w:type="dxa"/>
+            </w:tcMar>
+          </w:tcPr>
+          <w:p>
+            <w:pPr>
+              <w:pStyle w:val="Normal"/>
+              <w:spacing w:before="0" w:after="0"/>
+              <w:rPr>
+                <w:rFonts w:ascii="Times New Roman" w:hAnsi="Times New Roman"/>
+              </w:rPr>
+            </w:pPr>
+            <w:r>
+              <w:rPr>
+                <w:rFonts w:ascii="Times New Roman" w:hAnsi="Times New Roman"/>
+              </w:rPr>
+              <w:t>...</w:t>
+            </w:r>
+          </w:p>
+        </w:tc>
+        <w:tc>
+          <w:tcPr>
+            <w:tcW w:w="6630" w:type="dxa"/>
+            <w:tcBorders>
+              <w:top w:val="nil"/>
+              <w:left w:val="single" w:sz="4" w:space="0" w:color="00000A"/>
+              <w:bottom w:val="single" w:sz="4" w:space="0" w:color="00000A"/>
+              <w:insideH w:val="single" w:sz="4" w:space="0" w:color="00000A"/>
+              <w:right w:val="nil"/>
+              <w:insideV w:val="nil"/>
+            </w:tcBorders>
+            <w:shd w:fill="FFFFFF" w:val="clear"/>
+            <w:tcMar>
+              <w:left w:w="103" w:type="dxa"/>
+            </w:tcMar>
+          </w:tcPr>
+          <w:p>
+            <w:pPr>
+              <w:pStyle w:val="Normal"/>
+              <w:spacing w:before="0" w:after="0"/>
+              <w:rPr>
+                <w:rFonts w:ascii="Times New Roman" w:hAnsi="Times New Roman"/>
+                <w:sz w:val="24"/>
+                <w:szCs w:val="24"/>
+              </w:rPr>
+            </w:pPr>
+            <w:r>
+              <w:rPr>
+                <w:rFonts w:ascii="Times New Roman" w:hAnsi="Times New Roman"/>
+                <w:sz w:val="24"/>
+                <w:szCs w:val="24"/>
+              </w:rPr>
+              <w:t>References transaction codes used in transaction files</w:t>
+            </w:r>
+          </w:p>
+        </w:tc>
+        <w:tc>
+          <w:tcPr>
+            <w:tcW w:w="2655" w:type="dxa"/>
             <w:tcBorders>
               <w:top w:val="nil"/>
               <w:left w:val="single" w:sz="4" w:space="0" w:color="00000A"/>
@@ -414,44 +685,23 @@
               <w:right w:val="single" w:sz="4" w:space="0" w:color="00000A"/>
               <w:insideV w:val="single" w:sz="4" w:space="0" w:color="00000A"/>
             </w:tcBorders>
-            <w:shd w:fill="auto" w:val="clear"/>
-            <w:tcMar>
-              <w:left w:w="108" w:type="dxa"/>
-            </w:tcMar>
-          </w:tcPr>
-          <w:p>
-            <w:pPr>
-              <w:pStyle w:val="Normal"/>
-              <w:spacing w:before="0" w:after="0"/>
-              <w:rPr>
-                <w:rFonts w:ascii="Times New Roman" w:hAnsi="Times New Roman"/>
-                <w:sz w:val="24"/>
-                <w:szCs w:val="24"/>
-              </w:rPr>
-            </w:pPr>
-            <w:r>
-              <w:rPr>
-                <w:rFonts w:ascii="Times New Roman" w:hAnsi="Times New Roman"/>
-                <w:sz w:val="24"/>
-                <w:szCs w:val="24"/>
-              </w:rPr>
-              <w:t>References transaction codes used in tra</w:t>
-            </w:r>
-            <w:r>
-              <w:rPr>
-                <w:rFonts w:ascii="Times New Roman" w:hAnsi="Times New Roman"/>
-                <w:sz w:val="24"/>
-                <w:szCs w:val="24"/>
-              </w:rPr>
-              <w:t>n</w:t>
-            </w:r>
-            <w:r>
-              <w:rPr>
-                <w:rFonts w:ascii="Times New Roman" w:hAnsi="Times New Roman"/>
-                <w:sz w:val="24"/>
-                <w:szCs w:val="24"/>
-              </w:rPr>
-              <w:t>saction files</w:t>
+            <w:shd w:fill="FFFFFF" w:val="clear"/>
+            <w:tcMar>
+              <w:left w:w="103" w:type="dxa"/>
+            </w:tcMar>
+          </w:tcPr>
+          <w:p>
+            <w:pPr>
+              <w:pStyle w:val="Normal"/>
+              <w:spacing w:before="0" w:after="0"/>
+              <w:rPr>
+                <w:rFonts w:ascii="Times New Roman" w:hAnsi="Times New Roman"/>
+              </w:rPr>
+            </w:pPr>
+            <w:r>
+              <w:rPr>
+                <w:rFonts w:ascii="Times New Roman" w:hAnsi="Times New Roman"/>
+              </w:rPr>
             </w:r>
           </w:p>
         </w:tc>
@@ -462,7 +712,7 @@
         </w:trPr>
         <w:tc>
           <w:tcPr>
-            <w:tcW w:w="4675" w:type="dxa"/>
+            <w:tcW w:w="2655" w:type="dxa"/>
             <w:tcBorders>
               <w:top w:val="single" w:sz="4" w:space="0" w:color="00000A"/>
               <w:left w:val="single" w:sz="4" w:space="0" w:color="00000A"/>
@@ -471,9 +721,9 @@
               <w:right w:val="single" w:sz="4" w:space="0" w:color="00000A"/>
               <w:insideV w:val="single" w:sz="4" w:space="0" w:color="00000A"/>
             </w:tcBorders>
-            <w:shd w:fill="auto" w:val="clear"/>
-            <w:tcMar>
-              <w:left w:w="108" w:type="dxa"/>
+            <w:shd w:fill="FFFFFF" w:val="clear"/>
+            <w:tcMar>
+              <w:left w:w="103" w:type="dxa"/>
             </w:tcMar>
           </w:tcPr>
           <w:p>
@@ -498,7 +748,75 @@
         </w:tc>
         <w:tc>
           <w:tcPr>
-            <w:tcW w:w="4674" w:type="dxa"/>
+            <w:tcW w:w="1320" w:type="dxa"/>
+            <w:tcBorders>
+              <w:top w:val="single" w:sz="4" w:space="0" w:color="00000A"/>
+              <w:left w:val="single" w:sz="4" w:space="0" w:color="00000A"/>
+              <w:bottom w:val="single" w:sz="4" w:space="0" w:color="00000A"/>
+              <w:insideH w:val="single" w:sz="4" w:space="0" w:color="00000A"/>
+              <w:right w:val="nil"/>
+              <w:insideV w:val="nil"/>
+            </w:tcBorders>
+            <w:shd w:fill="FFFFFF" w:val="clear"/>
+            <w:tcMar>
+              <w:left w:w="103" w:type="dxa"/>
+            </w:tcMar>
+          </w:tcPr>
+          <w:p>
+            <w:pPr>
+              <w:pStyle w:val="Normal"/>
+              <w:spacing w:before="0" w:after="0"/>
+              <w:rPr>
+                <w:rFonts w:ascii="Times New Roman" w:hAnsi="Times New Roman"/>
+              </w:rPr>
+            </w:pPr>
+            <w:r>
+              <w:rPr>
+                <w:rFonts w:ascii="Times New Roman" w:hAnsi="Times New Roman"/>
+              </w:rPr>
+              <w:t>...</w:t>
+            </w:r>
+          </w:p>
+        </w:tc>
+        <w:tc>
+          <w:tcPr>
+            <w:tcW w:w="6630" w:type="dxa"/>
+            <w:tcBorders>
+              <w:top w:val="single" w:sz="4" w:space="0" w:color="00000A"/>
+              <w:left w:val="single" w:sz="4" w:space="0" w:color="00000A"/>
+              <w:bottom w:val="single" w:sz="4" w:space="0" w:color="00000A"/>
+              <w:insideH w:val="single" w:sz="4" w:space="0" w:color="00000A"/>
+              <w:right w:val="nil"/>
+              <w:insideV w:val="nil"/>
+            </w:tcBorders>
+            <w:shd w:fill="FFFFFF" w:val="clear"/>
+            <w:tcMar>
+              <w:left w:w="103" w:type="dxa"/>
+            </w:tcMar>
+          </w:tcPr>
+          <w:p>
+            <w:pPr>
+              <w:pStyle w:val="Normal"/>
+              <w:spacing w:before="0" w:after="0"/>
+              <w:rPr>
+                <w:rFonts w:ascii="Times New Roman" w:hAnsi="Times New Roman"/>
+                <w:sz w:val="24"/>
+                <w:szCs w:val="24"/>
+              </w:rPr>
+            </w:pPr>
+            <w:r>
+              <w:rPr>
+                <w:rFonts w:ascii="Times New Roman" w:hAnsi="Times New Roman"/>
+                <w:sz w:val="24"/>
+                <w:szCs w:val="24"/>
+              </w:rPr>
+              <w:t>Parse the files and puts them into data structures to easily manipulate them. Concatenates multiple transaction files into one and puts it into a list.</w:t>
+            </w:r>
+          </w:p>
+        </w:tc>
+        <w:tc>
+          <w:tcPr>
+            <w:tcW w:w="2655" w:type="dxa"/>
             <w:tcBorders>
               <w:top w:val="single" w:sz="4" w:space="0" w:color="00000A"/>
               <w:left w:val="single" w:sz="4" w:space="0" w:color="00000A"/>
@@ -507,28 +825,24 @@
               <w:right w:val="single" w:sz="4" w:space="0" w:color="00000A"/>
               <w:insideV w:val="single" w:sz="4" w:space="0" w:color="00000A"/>
             </w:tcBorders>
-            <w:shd w:fill="auto" w:val="clear"/>
-            <w:tcMar>
-              <w:left w:w="108" w:type="dxa"/>
-            </w:tcMar>
-          </w:tcPr>
-          <w:p>
-            <w:pPr>
-              <w:pStyle w:val="Normal"/>
-              <w:spacing w:before="0" w:after="0"/>
-              <w:rPr>
-                <w:rFonts w:ascii="Times New Roman" w:hAnsi="Times New Roman"/>
-                <w:sz w:val="24"/>
-                <w:szCs w:val="24"/>
-              </w:rPr>
-            </w:pPr>
-            <w:r>
-              <w:rPr>
-                <w:rFonts w:ascii="Times New Roman" w:hAnsi="Times New Roman"/>
-                <w:sz w:val="24"/>
-                <w:szCs w:val="24"/>
-              </w:rPr>
-              <w:t>Parse the files and puts them into data structures to easily manipulate them. Concatenates multiple transaction files into one and puts it into a list.</w:t>
+            <w:shd w:fill="FFFFFF" w:val="clear"/>
+            <w:tcMar>
+              <w:left w:w="103" w:type="dxa"/>
+            </w:tcMar>
+          </w:tcPr>
+          <w:p>
+            <w:pPr>
+              <w:pStyle w:val="Normal"/>
+              <w:spacing w:before="0" w:after="0"/>
+              <w:rPr>
+                <w:rFonts w:ascii="Times New Roman" w:hAnsi="Times New Roman"/>
+              </w:rPr>
+            </w:pPr>
+            <w:r>
+              <w:rPr>
+                <w:rFonts w:ascii="Times New Roman" w:hAnsi="Times New Roman"/>
+              </w:rPr>
+              <w:t>concat.txt: out</w:t>
             </w:r>
           </w:p>
         </w:tc>
@@ -539,7 +853,7 @@
         </w:trPr>
         <w:tc>
           <w:tcPr>
-            <w:tcW w:w="4675" w:type="dxa"/>
+            <w:tcW w:w="2655" w:type="dxa"/>
             <w:tcBorders>
               <w:top w:val="single" w:sz="4" w:space="0" w:color="00000A"/>
               <w:left w:val="single" w:sz="4" w:space="0" w:color="00000A"/>
@@ -548,9 +862,9 @@
               <w:right w:val="single" w:sz="4" w:space="0" w:color="00000A"/>
               <w:insideV w:val="single" w:sz="4" w:space="0" w:color="00000A"/>
             </w:tcBorders>
-            <w:shd w:fill="auto" w:val="clear"/>
-            <w:tcMar>
-              <w:left w:w="108" w:type="dxa"/>
+            <w:shd w:fill="FFFFFF" w:val="clear"/>
+            <w:tcMar>
+              <w:left w:w="103" w:type="dxa"/>
             </w:tcMar>
           </w:tcPr>
           <w:p>
@@ -671,7 +985,75 @@
         </w:tc>
         <w:tc>
           <w:tcPr>
-            <w:tcW w:w="4674" w:type="dxa"/>
+            <w:tcW w:w="1320" w:type="dxa"/>
+            <w:tcBorders>
+              <w:top w:val="single" w:sz="4" w:space="0" w:color="00000A"/>
+              <w:left w:val="single" w:sz="4" w:space="0" w:color="00000A"/>
+              <w:bottom w:val="single" w:sz="4" w:space="0" w:color="00000A"/>
+              <w:insideH w:val="single" w:sz="4" w:space="0" w:color="00000A"/>
+              <w:right w:val="nil"/>
+              <w:insideV w:val="nil"/>
+            </w:tcBorders>
+            <w:shd w:fill="FFFFFF" w:val="clear"/>
+            <w:tcMar>
+              <w:left w:w="103" w:type="dxa"/>
+            </w:tcMar>
+          </w:tcPr>
+          <w:p>
+            <w:pPr>
+              <w:pStyle w:val="Normal"/>
+              <w:spacing w:before="0" w:after="0"/>
+              <w:rPr>
+                <w:rFonts w:ascii="Times New Roman" w:hAnsi="Times New Roman"/>
+              </w:rPr>
+            </w:pPr>
+            <w:r>
+              <w:rPr>
+                <w:rFonts w:ascii="Times New Roman" w:hAnsi="Times New Roman"/>
+              </w:rPr>
+              <w:t>FileParser</w:t>
+            </w:r>
+          </w:p>
+        </w:tc>
+        <w:tc>
+          <w:tcPr>
+            <w:tcW w:w="6630" w:type="dxa"/>
+            <w:tcBorders>
+              <w:top w:val="single" w:sz="4" w:space="0" w:color="00000A"/>
+              <w:left w:val="single" w:sz="4" w:space="0" w:color="00000A"/>
+              <w:bottom w:val="single" w:sz="4" w:space="0" w:color="00000A"/>
+              <w:insideH w:val="single" w:sz="4" w:space="0" w:color="00000A"/>
+              <w:right w:val="nil"/>
+              <w:insideV w:val="nil"/>
+            </w:tcBorders>
+            <w:shd w:fill="FFFFFF" w:val="clear"/>
+            <w:tcMar>
+              <w:left w:w="103" w:type="dxa"/>
+            </w:tcMar>
+          </w:tcPr>
+          <w:p>
+            <w:pPr>
+              <w:pStyle w:val="Normal"/>
+              <w:spacing w:before="0" w:after="0"/>
+              <w:rPr>
+                <w:rFonts w:ascii="Times New Roman" w:hAnsi="Times New Roman"/>
+                <w:sz w:val="24"/>
+                <w:szCs w:val="24"/>
+              </w:rPr>
+            </w:pPr>
+            <w:r>
+              <w:rPr>
+                <w:rFonts w:ascii="Times New Roman" w:hAnsi="Times New Roman"/>
+                <w:sz w:val="24"/>
+                <w:szCs w:val="24"/>
+              </w:rPr>
+              <w:t>Read in master accounts file, parses it and return the accounts in the file as a map with the account holder's name as a string and an arraylist of accounts (with the account information for each) as the value.</w:t>
+            </w:r>
+          </w:p>
+        </w:tc>
+        <w:tc>
+          <w:tcPr>
+            <w:tcW w:w="2655" w:type="dxa"/>
             <w:tcBorders>
               <w:top w:val="single" w:sz="4" w:space="0" w:color="00000A"/>
               <w:left w:val="single" w:sz="4" w:space="0" w:color="00000A"/>
@@ -680,44 +1062,34 @@
               <w:right w:val="single" w:sz="4" w:space="0" w:color="00000A"/>
               <w:insideV w:val="single" w:sz="4" w:space="0" w:color="00000A"/>
             </w:tcBorders>
-            <w:shd w:fill="auto" w:val="clear"/>
-            <w:tcMar>
-              <w:left w:w="108" w:type="dxa"/>
-            </w:tcMar>
-          </w:tcPr>
-          <w:p>
-            <w:pPr>
-              <w:pStyle w:val="Normal"/>
-              <w:spacing w:before="0" w:after="0"/>
-              <w:rPr>
-                <w:rFonts w:ascii="Times New Roman" w:hAnsi="Times New Roman"/>
-                <w:sz w:val="24"/>
-                <w:szCs w:val="24"/>
-              </w:rPr>
-            </w:pPr>
-            <w:r>
-              <w:rPr>
-                <w:rFonts w:ascii="Times New Roman" w:hAnsi="Times New Roman"/>
-                <w:sz w:val="24"/>
-                <w:szCs w:val="24"/>
-              </w:rPr>
-              <w:t xml:space="preserve">Read in master accounts file, parses it and return the accounts in the file as a map </w:t>
-            </w:r>
-            <w:r>
-              <w:rPr>
-                <w:rFonts w:ascii="Times New Roman" w:hAnsi="Times New Roman"/>
-                <w:sz w:val="24"/>
-                <w:szCs w:val="24"/>
-              </w:rPr>
-              <w:t>with the account holder's name as a string and an arraylist of accounts (with the account information for each) as the value</w:t>
-            </w:r>
-            <w:r>
-              <w:rPr>
-                <w:rFonts w:ascii="Times New Roman" w:hAnsi="Times New Roman"/>
-                <w:sz w:val="24"/>
-                <w:szCs w:val="24"/>
-              </w:rPr>
-              <w:t>.</w:t>
+            <w:shd w:fill="FFFFFF" w:val="clear"/>
+            <w:tcMar>
+              <w:left w:w="103" w:type="dxa"/>
+            </w:tcMar>
+          </w:tcPr>
+          <w:p>
+            <w:pPr>
+              <w:pStyle w:val="Normal"/>
+              <w:spacing w:before="0" w:after="0"/>
+              <w:rPr>
+                <w:rFonts w:ascii="Times New Roman" w:hAnsi="Times New Roman"/>
+                <w:i/>
+                <w:iCs/>
+              </w:rPr>
+            </w:pPr>
+            <w:r>
+              <w:rPr>
+                <w:rFonts w:ascii="Times New Roman" w:hAnsi="Times New Roman"/>
+              </w:rPr>
+              <w:t xml:space="preserve">masterFile parameter </w:t>
+            </w:r>
+            <w:r>
+              <w:rPr>
+                <w:rFonts w:ascii="Times New Roman" w:hAnsi="Times New Roman"/>
+                <w:i/>
+                <w:iCs/>
+              </w:rPr>
+              <w:t>(see Backend)</w:t>
             </w:r>
           </w:p>
         </w:tc>
@@ -728,7 +1100,7 @@
         </w:trPr>
         <w:tc>
           <w:tcPr>
-            <w:tcW w:w="4675" w:type="dxa"/>
+            <w:tcW w:w="2655" w:type="dxa"/>
             <w:tcBorders>
               <w:top w:val="single" w:sz="4" w:space="0" w:color="00000A"/>
               <w:left w:val="single" w:sz="4" w:space="0" w:color="00000A"/>
@@ -737,9 +1109,9 @@
               <w:right w:val="single" w:sz="4" w:space="0" w:color="00000A"/>
               <w:insideV w:val="single" w:sz="4" w:space="0" w:color="00000A"/>
             </w:tcBorders>
-            <w:shd w:fill="auto" w:val="clear"/>
-            <w:tcMar>
-              <w:left w:w="108" w:type="dxa"/>
+            <w:shd w:fill="FFFFFF" w:val="clear"/>
+            <w:tcMar>
+              <w:left w:w="103" w:type="dxa"/>
             </w:tcMar>
           </w:tcPr>
           <w:p>
@@ -842,7 +1214,75 @@
         </w:tc>
         <w:tc>
           <w:tcPr>
-            <w:tcW w:w="4674" w:type="dxa"/>
+            <w:tcW w:w="1320" w:type="dxa"/>
+            <w:tcBorders>
+              <w:top w:val="single" w:sz="4" w:space="0" w:color="00000A"/>
+              <w:left w:val="single" w:sz="4" w:space="0" w:color="00000A"/>
+              <w:bottom w:val="single" w:sz="4" w:space="0" w:color="00000A"/>
+              <w:insideH w:val="single" w:sz="4" w:space="0" w:color="00000A"/>
+              <w:right w:val="nil"/>
+              <w:insideV w:val="nil"/>
+            </w:tcBorders>
+            <w:shd w:fill="FFFFFF" w:val="clear"/>
+            <w:tcMar>
+              <w:left w:w="103" w:type="dxa"/>
+            </w:tcMar>
+          </w:tcPr>
+          <w:p>
+            <w:pPr>
+              <w:pStyle w:val="Normal"/>
+              <w:spacing w:before="0" w:after="0"/>
+              <w:rPr>
+                <w:rFonts w:ascii="Times New Roman" w:hAnsi="Times New Roman"/>
+              </w:rPr>
+            </w:pPr>
+            <w:r>
+              <w:rPr>
+                <w:rFonts w:ascii="Times New Roman" w:hAnsi="Times New Roman"/>
+              </w:rPr>
+              <w:t>FileParser</w:t>
+            </w:r>
+          </w:p>
+        </w:tc>
+        <w:tc>
+          <w:tcPr>
+            <w:tcW w:w="6630" w:type="dxa"/>
+            <w:tcBorders>
+              <w:top w:val="single" w:sz="4" w:space="0" w:color="00000A"/>
+              <w:left w:val="single" w:sz="4" w:space="0" w:color="00000A"/>
+              <w:bottom w:val="single" w:sz="4" w:space="0" w:color="00000A"/>
+              <w:insideH w:val="single" w:sz="4" w:space="0" w:color="00000A"/>
+              <w:right w:val="nil"/>
+              <w:insideV w:val="nil"/>
+            </w:tcBorders>
+            <w:shd w:fill="FFFFFF" w:val="clear"/>
+            <w:tcMar>
+              <w:left w:w="103" w:type="dxa"/>
+            </w:tcMar>
+          </w:tcPr>
+          <w:p>
+            <w:pPr>
+              <w:pStyle w:val="Normal"/>
+              <w:spacing w:before="0" w:after="0"/>
+              <w:rPr>
+                <w:rFonts w:ascii="Times New Roman" w:hAnsi="Times New Roman"/>
+                <w:sz w:val="24"/>
+                <w:szCs w:val="24"/>
+              </w:rPr>
+            </w:pPr>
+            <w:r>
+              <w:rPr>
+                <w:rFonts w:ascii="Times New Roman" w:hAnsi="Times New Roman"/>
+                <w:sz w:val="24"/>
+                <w:szCs w:val="24"/>
+              </w:rPr>
+              <w:t>Create one transaction file by combining existing transaction files by reading them in and putting their contents inside a new file concat.txt.</w:t>
+            </w:r>
+          </w:p>
+        </w:tc>
+        <w:tc>
+          <w:tcPr>
+            <w:tcW w:w="2655" w:type="dxa"/>
             <w:tcBorders>
               <w:top w:val="single" w:sz="4" w:space="0" w:color="00000A"/>
               <w:left w:val="single" w:sz="4" w:space="0" w:color="00000A"/>
@@ -851,44 +1291,34 @@
               <w:right w:val="single" w:sz="4" w:space="0" w:color="00000A"/>
               <w:insideV w:val="single" w:sz="4" w:space="0" w:color="00000A"/>
             </w:tcBorders>
-            <w:shd w:fill="auto" w:val="clear"/>
-            <w:tcMar>
-              <w:left w:w="108" w:type="dxa"/>
-            </w:tcMar>
-          </w:tcPr>
-          <w:p>
-            <w:pPr>
-              <w:pStyle w:val="Normal"/>
-              <w:spacing w:before="0" w:after="0"/>
-              <w:rPr>
-                <w:rFonts w:ascii="Times New Roman" w:hAnsi="Times New Roman"/>
-                <w:sz w:val="24"/>
-                <w:szCs w:val="24"/>
-              </w:rPr>
-            </w:pPr>
-            <w:r>
-              <w:rPr>
-                <w:rFonts w:ascii="Times New Roman" w:hAnsi="Times New Roman"/>
-                <w:sz w:val="24"/>
-                <w:szCs w:val="24"/>
-              </w:rPr>
-              <w:t xml:space="preserve">Create one transaction file by combining existing transaction files </w:t>
-            </w:r>
-            <w:r>
-              <w:rPr>
-                <w:rFonts w:ascii="Times New Roman" w:hAnsi="Times New Roman"/>
-                <w:sz w:val="24"/>
-                <w:szCs w:val="24"/>
-              </w:rPr>
-              <w:t>by reading them in and putting their contents inside a new file concat.txt</w:t>
-            </w:r>
-            <w:r>
-              <w:rPr>
-                <w:rFonts w:ascii="Times New Roman" w:hAnsi="Times New Roman"/>
-                <w:sz w:val="24"/>
-                <w:szCs w:val="24"/>
-              </w:rPr>
-              <w:t>.</w:t>
+            <w:shd w:fill="FFFFFF" w:val="clear"/>
+            <w:tcMar>
+              <w:left w:w="103" w:type="dxa"/>
+            </w:tcMar>
+          </w:tcPr>
+          <w:p>
+            <w:pPr>
+              <w:pStyle w:val="Normal"/>
+              <w:spacing w:before="0" w:after="0"/>
+              <w:rPr>
+                <w:rFonts w:ascii="Times New Roman" w:hAnsi="Times New Roman"/>
+                <w:i/>
+                <w:iCs/>
+              </w:rPr>
+            </w:pPr>
+            <w:r>
+              <w:rPr>
+                <w:rFonts w:ascii="Times New Roman" w:hAnsi="Times New Roman"/>
+              </w:rPr>
+              <w:t xml:space="preserve">TransFiles parameter </w:t>
+            </w:r>
+            <w:r>
+              <w:rPr>
+                <w:rFonts w:ascii="Times New Roman" w:hAnsi="Times New Roman"/>
+                <w:i/>
+                <w:iCs/>
+              </w:rPr>
+              <w:t>(see Backend)</w:t>
             </w:r>
           </w:p>
         </w:tc>
@@ -899,7 +1329,7 @@
         </w:trPr>
         <w:tc>
           <w:tcPr>
-            <w:tcW w:w="4675" w:type="dxa"/>
+            <w:tcW w:w="2655" w:type="dxa"/>
             <w:tcBorders>
               <w:top w:val="single" w:sz="4" w:space="0" w:color="00000A"/>
               <w:left w:val="single" w:sz="4" w:space="0" w:color="00000A"/>
@@ -908,9 +1338,9 @@
               <w:right w:val="single" w:sz="4" w:space="0" w:color="00000A"/>
               <w:insideV w:val="single" w:sz="4" w:space="0" w:color="00000A"/>
             </w:tcBorders>
-            <w:shd w:fill="auto" w:val="clear"/>
-            <w:tcMar>
-              <w:left w:w="108" w:type="dxa"/>
+            <w:shd w:fill="FFFFFF" w:val="clear"/>
+            <w:tcMar>
+              <w:left w:w="103" w:type="dxa"/>
             </w:tcMar>
           </w:tcPr>
           <w:p>
@@ -972,7 +1402,75 @@
         </w:tc>
         <w:tc>
           <w:tcPr>
-            <w:tcW w:w="4674" w:type="dxa"/>
+            <w:tcW w:w="1320" w:type="dxa"/>
+            <w:tcBorders>
+              <w:top w:val="single" w:sz="4" w:space="0" w:color="00000A"/>
+              <w:left w:val="single" w:sz="4" w:space="0" w:color="00000A"/>
+              <w:bottom w:val="single" w:sz="4" w:space="0" w:color="00000A"/>
+              <w:insideH w:val="single" w:sz="4" w:space="0" w:color="00000A"/>
+              <w:right w:val="nil"/>
+              <w:insideV w:val="nil"/>
+            </w:tcBorders>
+            <w:shd w:fill="FFFFFF" w:val="clear"/>
+            <w:tcMar>
+              <w:left w:w="103" w:type="dxa"/>
+            </w:tcMar>
+          </w:tcPr>
+          <w:p>
+            <w:pPr>
+              <w:pStyle w:val="Normal"/>
+              <w:spacing w:before="0" w:after="0"/>
+              <w:rPr>
+                <w:rFonts w:ascii="Times New Roman" w:hAnsi="Times New Roman"/>
+              </w:rPr>
+            </w:pPr>
+            <w:r>
+              <w:rPr>
+                <w:rFonts w:ascii="Times New Roman" w:hAnsi="Times New Roman"/>
+              </w:rPr>
+              <w:t>FileParser</w:t>
+            </w:r>
+          </w:p>
+        </w:tc>
+        <w:tc>
+          <w:tcPr>
+            <w:tcW w:w="6630" w:type="dxa"/>
+            <w:tcBorders>
+              <w:top w:val="single" w:sz="4" w:space="0" w:color="00000A"/>
+              <w:left w:val="single" w:sz="4" w:space="0" w:color="00000A"/>
+              <w:bottom w:val="single" w:sz="4" w:space="0" w:color="00000A"/>
+              <w:insideH w:val="single" w:sz="4" w:space="0" w:color="00000A"/>
+              <w:right w:val="nil"/>
+              <w:insideV w:val="nil"/>
+            </w:tcBorders>
+            <w:shd w:fill="FFFFFF" w:val="clear"/>
+            <w:tcMar>
+              <w:left w:w="103" w:type="dxa"/>
+            </w:tcMar>
+          </w:tcPr>
+          <w:p>
+            <w:pPr>
+              <w:pStyle w:val="Normal"/>
+              <w:spacing w:before="0" w:after="0"/>
+              <w:rPr>
+                <w:rFonts w:ascii="Times New Roman" w:hAnsi="Times New Roman"/>
+                <w:sz w:val="24"/>
+                <w:szCs w:val="24"/>
+              </w:rPr>
+            </w:pPr>
+            <w:r>
+              <w:rPr>
+                <w:rFonts w:ascii="Times New Roman" w:hAnsi="Times New Roman"/>
+                <w:sz w:val="24"/>
+                <w:szCs w:val="24"/>
+              </w:rPr>
+              <w:t>Read in a list of transactions from the file that concatTrans creates, parses the transactions and returns them as a list of transactions.</w:t>
+            </w:r>
+          </w:p>
+        </w:tc>
+        <w:tc>
+          <w:tcPr>
+            <w:tcW w:w="2655" w:type="dxa"/>
             <w:tcBorders>
               <w:top w:val="single" w:sz="4" w:space="0" w:color="00000A"/>
               <w:left w:val="single" w:sz="4" w:space="0" w:color="00000A"/>
@@ -981,76 +1479,34 @@
               <w:right w:val="single" w:sz="4" w:space="0" w:color="00000A"/>
               <w:insideV w:val="single" w:sz="4" w:space="0" w:color="00000A"/>
             </w:tcBorders>
-            <w:shd w:fill="auto" w:val="clear"/>
-            <w:tcMar>
-              <w:left w:w="108" w:type="dxa"/>
-            </w:tcMar>
-          </w:tcPr>
-          <w:p>
-            <w:pPr>
-              <w:pStyle w:val="Normal"/>
-              <w:spacing w:before="0" w:after="0"/>
-              <w:rPr>
-                <w:rFonts w:ascii="Times New Roman" w:hAnsi="Times New Roman"/>
-                <w:sz w:val="24"/>
-                <w:szCs w:val="24"/>
-              </w:rPr>
-            </w:pPr>
-            <w:r>
-              <w:rPr>
-                <w:rFonts w:ascii="Times New Roman" w:hAnsi="Times New Roman"/>
-                <w:sz w:val="24"/>
-                <w:szCs w:val="24"/>
-              </w:rPr>
-              <w:t xml:space="preserve">Read in a list of transactions from </w:t>
-            </w:r>
-            <w:r>
-              <w:rPr>
-                <w:rFonts w:ascii="Times New Roman" w:hAnsi="Times New Roman"/>
-                <w:sz w:val="24"/>
-                <w:szCs w:val="24"/>
-              </w:rPr>
-              <w:t>the file that concatTrans creates</w:t>
-            </w:r>
-            <w:r>
-              <w:rPr>
-                <w:rFonts w:ascii="Times New Roman" w:hAnsi="Times New Roman"/>
-                <w:sz w:val="24"/>
-                <w:szCs w:val="24"/>
-              </w:rPr>
-              <w:t xml:space="preserve">, parses the </w:t>
-            </w:r>
-            <w:r>
-              <w:rPr>
-                <w:rFonts w:ascii="Times New Roman" w:hAnsi="Times New Roman"/>
-                <w:sz w:val="24"/>
-                <w:szCs w:val="24"/>
-              </w:rPr>
-              <w:t>transactions</w:t>
-            </w:r>
-            <w:r>
-              <w:rPr>
-                <w:rFonts w:ascii="Times New Roman" w:hAnsi="Times New Roman"/>
-                <w:sz w:val="24"/>
-                <w:szCs w:val="24"/>
-              </w:rPr>
-              <w:t xml:space="preserve"> and returns them as a list </w:t>
-            </w:r>
-            <w:r>
-              <w:rPr>
-                <w:rFonts w:ascii="Times New Roman" w:hAnsi="Times New Roman"/>
-                <w:sz w:val="24"/>
-                <w:szCs w:val="24"/>
-              </w:rPr>
-              <w:t>of transactions</w:t>
-            </w:r>
-            <w:r>
-              <w:rPr>
-                <w:rFonts w:ascii="Times New Roman" w:hAnsi="Times New Roman"/>
-                <w:sz w:val="24"/>
-                <w:szCs w:val="24"/>
-              </w:rPr>
-              <w:t>.</w:t>
+            <w:shd w:fill="FFFFFF" w:val="clear"/>
+            <w:tcMar>
+              <w:left w:w="103" w:type="dxa"/>
+            </w:tcMar>
+          </w:tcPr>
+          <w:p>
+            <w:pPr>
+              <w:pStyle w:val="Normal"/>
+              <w:spacing w:before="0" w:after="0"/>
+              <w:rPr>
+                <w:rFonts w:ascii="Times New Roman" w:hAnsi="Times New Roman"/>
+                <w:i/>
+                <w:iCs/>
+              </w:rPr>
+            </w:pPr>
+            <w:r>
+              <w:rPr>
+                <w:rFonts w:ascii="Times New Roman" w:hAnsi="Times New Roman"/>
+              </w:rPr>
+              <w:t xml:space="preserve">concat.txt: out </w:t>
+            </w:r>
+            <w:r>
+              <w:rPr>
+                <w:rFonts w:ascii="Times New Roman" w:hAnsi="Times New Roman"/>
+                <w:i/>
+                <w:iCs/>
+              </w:rPr>
+              <w:t>(see FileParser class)</w:t>
             </w:r>
           </w:p>
         </w:tc>
@@ -1061,7 +1517,7 @@
         </w:trPr>
         <w:tc>
           <w:tcPr>
-            <w:tcW w:w="4675" w:type="dxa"/>
+            <w:tcW w:w="2655" w:type="dxa"/>
             <w:tcBorders>
               <w:top w:val="single" w:sz="4" w:space="0" w:color="00000A"/>
               <w:left w:val="single" w:sz="4" w:space="0" w:color="00000A"/>
@@ -1070,9 +1526,9 @@
               <w:right w:val="single" w:sz="4" w:space="0" w:color="00000A"/>
               <w:insideV w:val="single" w:sz="4" w:space="0" w:color="00000A"/>
             </w:tcBorders>
-            <w:shd w:fill="auto" w:val="clear"/>
-            <w:tcMar>
-              <w:left w:w="108" w:type="dxa"/>
+            <w:shd w:fill="FFFFFF" w:val="clear"/>
+            <w:tcMar>
+              <w:left w:w="103" w:type="dxa"/>
             </w:tcMar>
           </w:tcPr>
           <w:p>
@@ -1097,7 +1553,75 @@
         </w:tc>
         <w:tc>
           <w:tcPr>
-            <w:tcW w:w="4674" w:type="dxa"/>
+            <w:tcW w:w="1320" w:type="dxa"/>
+            <w:tcBorders>
+              <w:top w:val="single" w:sz="4" w:space="0" w:color="00000A"/>
+              <w:left w:val="single" w:sz="4" w:space="0" w:color="00000A"/>
+              <w:bottom w:val="single" w:sz="4" w:space="0" w:color="00000A"/>
+              <w:insideH w:val="single" w:sz="4" w:space="0" w:color="00000A"/>
+              <w:right w:val="nil"/>
+              <w:insideV w:val="nil"/>
+            </w:tcBorders>
+            <w:shd w:fill="FFFFFF" w:val="clear"/>
+            <w:tcMar>
+              <w:left w:w="103" w:type="dxa"/>
+            </w:tcMar>
+          </w:tcPr>
+          <w:p>
+            <w:pPr>
+              <w:pStyle w:val="Normal"/>
+              <w:spacing w:before="0" w:after="0"/>
+              <w:rPr>
+                <w:rFonts w:ascii="Times New Roman" w:hAnsi="Times New Roman"/>
+              </w:rPr>
+            </w:pPr>
+            <w:r>
+              <w:rPr>
+                <w:rFonts w:ascii="Times New Roman" w:hAnsi="Times New Roman"/>
+              </w:rPr>
+              <w:t>...</w:t>
+            </w:r>
+          </w:p>
+        </w:tc>
+        <w:tc>
+          <w:tcPr>
+            <w:tcW w:w="6630" w:type="dxa"/>
+            <w:tcBorders>
+              <w:top w:val="single" w:sz="4" w:space="0" w:color="00000A"/>
+              <w:left w:val="single" w:sz="4" w:space="0" w:color="00000A"/>
+              <w:bottom w:val="single" w:sz="4" w:space="0" w:color="00000A"/>
+              <w:insideH w:val="single" w:sz="4" w:space="0" w:color="00000A"/>
+              <w:right w:val="nil"/>
+              <w:insideV w:val="nil"/>
+            </w:tcBorders>
+            <w:shd w:fill="FFFFFF" w:val="clear"/>
+            <w:tcMar>
+              <w:left w:w="103" w:type="dxa"/>
+            </w:tcMar>
+          </w:tcPr>
+          <w:p>
+            <w:pPr>
+              <w:pStyle w:val="Normal"/>
+              <w:spacing w:before="0" w:after="0"/>
+              <w:rPr>
+                <w:rFonts w:ascii="Times New Roman" w:hAnsi="Times New Roman"/>
+                <w:sz w:val="24"/>
+                <w:szCs w:val="24"/>
+              </w:rPr>
+            </w:pPr>
+            <w:r>
+              <w:rPr>
+                <w:rFonts w:ascii="Times New Roman" w:hAnsi="Times New Roman"/>
+                <w:sz w:val="24"/>
+                <w:szCs w:val="24"/>
+              </w:rPr>
+              <w:t>Takes the data structure (name-&gt;their accounts) that has had the transactions applied to it and writes the new master accounts' file.</w:t>
+            </w:r>
+          </w:p>
+        </w:tc>
+        <w:tc>
+          <w:tcPr>
+            <w:tcW w:w="2655" w:type="dxa"/>
             <w:tcBorders>
               <w:top w:val="single" w:sz="4" w:space="0" w:color="00000A"/>
               <w:left w:val="single" w:sz="4" w:space="0" w:color="00000A"/>
@@ -1106,28 +1630,39 @@
               <w:right w:val="single" w:sz="4" w:space="0" w:color="00000A"/>
               <w:insideV w:val="single" w:sz="4" w:space="0" w:color="00000A"/>
             </w:tcBorders>
-            <w:shd w:fill="auto" w:val="clear"/>
-            <w:tcMar>
-              <w:left w:w="108" w:type="dxa"/>
-            </w:tcMar>
-          </w:tcPr>
-          <w:p>
-            <w:pPr>
-              <w:pStyle w:val="Normal"/>
-              <w:spacing w:before="0" w:after="0"/>
-              <w:rPr>
-                <w:rFonts w:ascii="Times New Roman" w:hAnsi="Times New Roman"/>
-                <w:sz w:val="24"/>
-                <w:szCs w:val="24"/>
-              </w:rPr>
-            </w:pPr>
-            <w:r>
-              <w:rPr>
-                <w:rFonts w:ascii="Times New Roman" w:hAnsi="Times New Roman"/>
-                <w:sz w:val="24"/>
-                <w:szCs w:val="24"/>
-              </w:rPr>
-              <w:t>Takes the data structure (name-&gt;their accounts) that has had the transactions applied to it and writes the new master accounts' file.</w:t>
+            <w:shd w:fill="FFFFFF" w:val="clear"/>
+            <w:tcMar>
+              <w:left w:w="103" w:type="dxa"/>
+            </w:tcMar>
+          </w:tcPr>
+          <w:p>
+            <w:pPr>
+              <w:pStyle w:val="Normal"/>
+              <w:spacing w:before="0" w:after="0"/>
+              <w:rPr>
+                <w:rFonts w:ascii="Times New Roman" w:hAnsi="Times New Roman"/>
+              </w:rPr>
+            </w:pPr>
+            <w:r>
+              <w:rPr>
+                <w:rFonts w:ascii="Times New Roman" w:hAnsi="Times New Roman"/>
+              </w:rPr>
+              <w:t>newMaster.txt: out</w:t>
+            </w:r>
+          </w:p>
+          <w:p>
+            <w:pPr>
+              <w:pStyle w:val="Normal"/>
+              <w:spacing w:before="0" w:after="0"/>
+              <w:rPr>
+                <w:rFonts w:ascii="Times New Roman" w:hAnsi="Times New Roman"/>
+              </w:rPr>
+            </w:pPr>
+            <w:r>
+              <w:rPr>
+                <w:rFonts w:ascii="Times New Roman" w:hAnsi="Times New Roman"/>
+              </w:rPr>
+              <w:t>newCurr.txt: out</w:t>
             </w:r>
           </w:p>
         </w:tc>
@@ -1138,7 +1673,7 @@
         </w:trPr>
         <w:tc>
           <w:tcPr>
-            <w:tcW w:w="4675" w:type="dxa"/>
+            <w:tcW w:w="2655" w:type="dxa"/>
             <w:tcBorders>
               <w:top w:val="single" w:sz="4" w:space="0" w:color="00000A"/>
               <w:left w:val="single" w:sz="4" w:space="0" w:color="00000A"/>
@@ -1147,9 +1682,9 @@
               <w:right w:val="single" w:sz="4" w:space="0" w:color="00000A"/>
               <w:insideV w:val="single" w:sz="4" w:space="0" w:color="00000A"/>
             </w:tcBorders>
-            <w:shd w:fill="auto" w:val="clear"/>
-            <w:tcMar>
-              <w:left w:w="108" w:type="dxa"/>
+            <w:shd w:fill="FFFFFF" w:val="clear"/>
+            <w:tcMar>
+              <w:left w:w="103" w:type="dxa"/>
             </w:tcMar>
           </w:tcPr>
           <w:p>
@@ -1174,7 +1709,75 @@
         </w:tc>
         <w:tc>
           <w:tcPr>
-            <w:tcW w:w="4674" w:type="dxa"/>
+            <w:tcW w:w="1320" w:type="dxa"/>
+            <w:tcBorders>
+              <w:top w:val="single" w:sz="4" w:space="0" w:color="00000A"/>
+              <w:left w:val="single" w:sz="4" w:space="0" w:color="00000A"/>
+              <w:bottom w:val="single" w:sz="4" w:space="0" w:color="00000A"/>
+              <w:insideH w:val="single" w:sz="4" w:space="0" w:color="00000A"/>
+              <w:right w:val="nil"/>
+              <w:insideV w:val="nil"/>
+            </w:tcBorders>
+            <w:shd w:fill="FFFFFF" w:val="clear"/>
+            <w:tcMar>
+              <w:left w:w="103" w:type="dxa"/>
+            </w:tcMar>
+          </w:tcPr>
+          <w:p>
+            <w:pPr>
+              <w:pStyle w:val="Normal"/>
+              <w:spacing w:before="0" w:after="0"/>
+              <w:rPr>
+                <w:rFonts w:ascii="Times New Roman" w:hAnsi="Times New Roman"/>
+              </w:rPr>
+            </w:pPr>
+            <w:r>
+              <w:rPr>
+                <w:rFonts w:ascii="Times New Roman" w:hAnsi="Times New Roman"/>
+              </w:rPr>
+              <w:t>FileUpdater</w:t>
+            </w:r>
+          </w:p>
+        </w:tc>
+        <w:tc>
+          <w:tcPr>
+            <w:tcW w:w="6630" w:type="dxa"/>
+            <w:tcBorders>
+              <w:top w:val="single" w:sz="4" w:space="0" w:color="00000A"/>
+              <w:left w:val="single" w:sz="4" w:space="0" w:color="00000A"/>
+              <w:bottom w:val="single" w:sz="4" w:space="0" w:color="00000A"/>
+              <w:insideH w:val="single" w:sz="4" w:space="0" w:color="00000A"/>
+              <w:right w:val="nil"/>
+              <w:insideV w:val="nil"/>
+            </w:tcBorders>
+            <w:shd w:fill="FFFFFF" w:val="clear"/>
+            <w:tcMar>
+              <w:left w:w="103" w:type="dxa"/>
+            </w:tcMar>
+          </w:tcPr>
+          <w:p>
+            <w:pPr>
+              <w:pStyle w:val="Normal"/>
+              <w:spacing w:before="0" w:after="0"/>
+              <w:rPr>
+                <w:rFonts w:ascii="Times New Roman" w:hAnsi="Times New Roman"/>
+                <w:sz w:val="24"/>
+                <w:szCs w:val="24"/>
+              </w:rPr>
+            </w:pPr>
+            <w:r>
+              <w:rPr>
+                <w:rFonts w:ascii="Times New Roman" w:hAnsi="Times New Roman"/>
+                <w:sz w:val="24"/>
+                <w:szCs w:val="24"/>
+              </w:rPr>
+              <w:t>Loops through the data structure (name-&gt;their accounts) and writes all of the accounts to a "newMaster.txt" file using the createAccount helper function</w:t>
+            </w:r>
+          </w:p>
+        </w:tc>
+        <w:tc>
+          <w:tcPr>
+            <w:tcW w:w="2655" w:type="dxa"/>
             <w:tcBorders>
               <w:top w:val="single" w:sz="4" w:space="0" w:color="00000A"/>
               <w:left w:val="single" w:sz="4" w:space="0" w:color="00000A"/>
@@ -1183,28 +1786,34 @@
               <w:right w:val="single" w:sz="4" w:space="0" w:color="00000A"/>
               <w:insideV w:val="single" w:sz="4" w:space="0" w:color="00000A"/>
             </w:tcBorders>
-            <w:shd w:fill="auto" w:val="clear"/>
-            <w:tcMar>
-              <w:left w:w="108" w:type="dxa"/>
-            </w:tcMar>
-          </w:tcPr>
-          <w:p>
-            <w:pPr>
-              <w:pStyle w:val="Normal"/>
-              <w:spacing w:before="0" w:after="0"/>
-              <w:rPr>
-                <w:rFonts w:ascii="Times New Roman" w:hAnsi="Times New Roman"/>
-                <w:sz w:val="24"/>
-                <w:szCs w:val="24"/>
-              </w:rPr>
-            </w:pPr>
-            <w:r>
-              <w:rPr>
-                <w:rFonts w:ascii="Times New Roman" w:hAnsi="Times New Roman"/>
-                <w:sz w:val="24"/>
-                <w:szCs w:val="24"/>
-              </w:rPr>
-              <w:t>Loops through the data structure (name-&gt;their accounts) and writes all of the accounts to a "newMaster.txt" file using the createAccount helper function</w:t>
+            <w:shd w:fill="FFFFFF" w:val="clear"/>
+            <w:tcMar>
+              <w:left w:w="103" w:type="dxa"/>
+            </w:tcMar>
+          </w:tcPr>
+          <w:p>
+            <w:pPr>
+              <w:pStyle w:val="Normal"/>
+              <w:spacing w:before="0" w:after="0"/>
+              <w:rPr>
+                <w:rFonts w:ascii="Times New Roman" w:hAnsi="Times New Roman"/>
+                <w:i/>
+                <w:iCs/>
+              </w:rPr>
+            </w:pPr>
+            <w:r>
+              <w:rPr>
+                <w:rFonts w:ascii="Times New Roman" w:hAnsi="Times New Roman"/>
+              </w:rPr>
+              <w:t xml:space="preserve">newMaster.txt: out </w:t>
+            </w:r>
+            <w:r>
+              <w:rPr>
+                <w:rFonts w:ascii="Times New Roman" w:hAnsi="Times New Roman"/>
+                <w:i/>
+                <w:iCs/>
+              </w:rPr>
+              <w:t>(see FileUpdater class)</w:t>
             </w:r>
           </w:p>
         </w:tc>
@@ -1215,7 +1824,7 @@
         </w:trPr>
         <w:tc>
           <w:tcPr>
-            <w:tcW w:w="4675" w:type="dxa"/>
+            <w:tcW w:w="2655" w:type="dxa"/>
             <w:tcBorders>
               <w:top w:val="single" w:sz="4" w:space="0" w:color="00000A"/>
               <w:left w:val="single" w:sz="4" w:space="0" w:color="00000A"/>
@@ -1224,9 +1833,9 @@
               <w:right w:val="single" w:sz="4" w:space="0" w:color="00000A"/>
               <w:insideV w:val="single" w:sz="4" w:space="0" w:color="00000A"/>
             </w:tcBorders>
-            <w:shd w:fill="auto" w:val="clear"/>
-            <w:tcMar>
-              <w:left w:w="108" w:type="dxa"/>
+            <w:shd w:fill="FFFFFF" w:val="clear"/>
+            <w:tcMar>
+              <w:left w:w="103" w:type="dxa"/>
             </w:tcMar>
           </w:tcPr>
           <w:p>
@@ -1251,7 +1860,75 @@
         </w:tc>
         <w:tc>
           <w:tcPr>
-            <w:tcW w:w="4674" w:type="dxa"/>
+            <w:tcW w:w="1320" w:type="dxa"/>
+            <w:tcBorders>
+              <w:top w:val="single" w:sz="4" w:space="0" w:color="00000A"/>
+              <w:left w:val="single" w:sz="4" w:space="0" w:color="00000A"/>
+              <w:bottom w:val="single" w:sz="4" w:space="0" w:color="00000A"/>
+              <w:insideH w:val="single" w:sz="4" w:space="0" w:color="00000A"/>
+              <w:right w:val="nil"/>
+              <w:insideV w:val="nil"/>
+            </w:tcBorders>
+            <w:shd w:fill="FFFFFF" w:val="clear"/>
+            <w:tcMar>
+              <w:left w:w="103" w:type="dxa"/>
+            </w:tcMar>
+          </w:tcPr>
+          <w:p>
+            <w:pPr>
+              <w:pStyle w:val="Normal"/>
+              <w:spacing w:before="0" w:after="0"/>
+              <w:rPr>
+                <w:rFonts w:ascii="Times New Roman" w:hAnsi="Times New Roman"/>
+              </w:rPr>
+            </w:pPr>
+            <w:r>
+              <w:rPr>
+                <w:rFonts w:ascii="Times New Roman" w:hAnsi="Times New Roman"/>
+              </w:rPr>
+              <w:t>FileUpdater</w:t>
+            </w:r>
+          </w:p>
+        </w:tc>
+        <w:tc>
+          <w:tcPr>
+            <w:tcW w:w="6630" w:type="dxa"/>
+            <w:tcBorders>
+              <w:top w:val="single" w:sz="4" w:space="0" w:color="00000A"/>
+              <w:left w:val="single" w:sz="4" w:space="0" w:color="00000A"/>
+              <w:bottom w:val="single" w:sz="4" w:space="0" w:color="00000A"/>
+              <w:insideH w:val="single" w:sz="4" w:space="0" w:color="00000A"/>
+              <w:right w:val="nil"/>
+              <w:insideV w:val="nil"/>
+            </w:tcBorders>
+            <w:shd w:fill="FFFFFF" w:val="clear"/>
+            <w:tcMar>
+              <w:left w:w="103" w:type="dxa"/>
+            </w:tcMar>
+          </w:tcPr>
+          <w:p>
+            <w:pPr>
+              <w:pStyle w:val="Normal"/>
+              <w:spacing w:before="0" w:after="0"/>
+              <w:rPr>
+                <w:rFonts w:ascii="Times New Roman" w:hAnsi="Times New Roman"/>
+                <w:sz w:val="24"/>
+                <w:szCs w:val="24"/>
+              </w:rPr>
+            </w:pPr>
+            <w:r>
+              <w:rPr>
+                <w:rFonts w:ascii="Times New Roman" w:hAnsi="Times New Roman"/>
+                <w:sz w:val="24"/>
+                <w:szCs w:val="24"/>
+              </w:rPr>
+              <w:t>A helper function for the fileWriter which formats a string (the account) to be written to a file</w:t>
+            </w:r>
+          </w:p>
+        </w:tc>
+        <w:tc>
+          <w:tcPr>
+            <w:tcW w:w="2655" w:type="dxa"/>
             <w:tcBorders>
               <w:top w:val="single" w:sz="4" w:space="0" w:color="00000A"/>
               <w:left w:val="single" w:sz="4" w:space="0" w:color="00000A"/>
@@ -1260,28 +1937,34 @@
               <w:right w:val="single" w:sz="4" w:space="0" w:color="00000A"/>
               <w:insideV w:val="single" w:sz="4" w:space="0" w:color="00000A"/>
             </w:tcBorders>
-            <w:shd w:fill="auto" w:val="clear"/>
-            <w:tcMar>
-              <w:left w:w="108" w:type="dxa"/>
-            </w:tcMar>
-          </w:tcPr>
-          <w:p>
-            <w:pPr>
-              <w:pStyle w:val="Normal"/>
-              <w:spacing w:before="0" w:after="0"/>
-              <w:rPr>
-                <w:rFonts w:ascii="Times New Roman" w:hAnsi="Times New Roman"/>
-                <w:sz w:val="24"/>
-                <w:szCs w:val="24"/>
-              </w:rPr>
-            </w:pPr>
-            <w:r>
-              <w:rPr>
-                <w:rFonts w:ascii="Times New Roman" w:hAnsi="Times New Roman"/>
-                <w:sz w:val="24"/>
-                <w:szCs w:val="24"/>
-              </w:rPr>
-              <w:t>A helper function for the fileWriter which formats a string (the account) to be written to a file</w:t>
+            <w:shd w:fill="FFFFFF" w:val="clear"/>
+            <w:tcMar>
+              <w:left w:w="103" w:type="dxa"/>
+            </w:tcMar>
+          </w:tcPr>
+          <w:p>
+            <w:pPr>
+              <w:pStyle w:val="Normal"/>
+              <w:spacing w:before="0" w:after="0"/>
+              <w:rPr>
+                <w:rFonts w:ascii="Times New Roman" w:hAnsi="Times New Roman"/>
+                <w:i/>
+                <w:iCs/>
+              </w:rPr>
+            </w:pPr>
+            <w:r>
+              <w:rPr>
+                <w:rFonts w:ascii="Times New Roman" w:hAnsi="Times New Roman"/>
+              </w:rPr>
+              <w:t xml:space="preserve">newCurr.txt: out </w:t>
+            </w:r>
+            <w:r>
+              <w:rPr>
+                <w:rFonts w:ascii="Times New Roman" w:hAnsi="Times New Roman"/>
+                <w:i/>
+                <w:iCs/>
+              </w:rPr>
+              <w:t>(see FileUpdater class)</w:t>
             </w:r>
           </w:p>
         </w:tc>
@@ -1292,7 +1975,7 @@
         </w:trPr>
         <w:tc>
           <w:tcPr>
-            <w:tcW w:w="4675" w:type="dxa"/>
+            <w:tcW w:w="2655" w:type="dxa"/>
             <w:tcBorders>
               <w:top w:val="single" w:sz="4" w:space="0" w:color="00000A"/>
               <w:left w:val="single" w:sz="4" w:space="0" w:color="00000A"/>
@@ -1301,9 +1984,9 @@
               <w:right w:val="single" w:sz="4" w:space="0" w:color="00000A"/>
               <w:insideV w:val="single" w:sz="4" w:space="0" w:color="00000A"/>
             </w:tcBorders>
-            <w:shd w:fill="auto" w:val="clear"/>
-            <w:tcMar>
-              <w:left w:w="108" w:type="dxa"/>
+            <w:shd w:fill="FFFFFF" w:val="clear"/>
+            <w:tcMar>
+              <w:left w:w="103" w:type="dxa"/>
             </w:tcMar>
           </w:tcPr>
           <w:p>
@@ -1328,7 +2011,75 @@
         </w:tc>
         <w:tc>
           <w:tcPr>
-            <w:tcW w:w="4674" w:type="dxa"/>
+            <w:tcW w:w="1320" w:type="dxa"/>
+            <w:tcBorders>
+              <w:top w:val="single" w:sz="4" w:space="0" w:color="00000A"/>
+              <w:left w:val="single" w:sz="4" w:space="0" w:color="00000A"/>
+              <w:bottom w:val="single" w:sz="4" w:space="0" w:color="00000A"/>
+              <w:insideH w:val="single" w:sz="4" w:space="0" w:color="00000A"/>
+              <w:right w:val="nil"/>
+              <w:insideV w:val="nil"/>
+            </w:tcBorders>
+            <w:shd w:fill="FFFFFF" w:val="clear"/>
+            <w:tcMar>
+              <w:left w:w="103" w:type="dxa"/>
+            </w:tcMar>
+          </w:tcPr>
+          <w:p>
+            <w:pPr>
+              <w:pStyle w:val="Normal"/>
+              <w:spacing w:before="0" w:after="0"/>
+              <w:rPr>
+                <w:rFonts w:ascii="Times New Roman" w:hAnsi="Times New Roman"/>
+              </w:rPr>
+            </w:pPr>
+            <w:r>
+              <w:rPr>
+                <w:rFonts w:ascii="Times New Roman" w:hAnsi="Times New Roman"/>
+              </w:rPr>
+              <w:t>...</w:t>
+            </w:r>
+          </w:p>
+        </w:tc>
+        <w:tc>
+          <w:tcPr>
+            <w:tcW w:w="6630" w:type="dxa"/>
+            <w:tcBorders>
+              <w:top w:val="single" w:sz="4" w:space="0" w:color="00000A"/>
+              <w:left w:val="single" w:sz="4" w:space="0" w:color="00000A"/>
+              <w:bottom w:val="single" w:sz="4" w:space="0" w:color="00000A"/>
+              <w:insideH w:val="single" w:sz="4" w:space="0" w:color="00000A"/>
+              <w:right w:val="nil"/>
+              <w:insideV w:val="nil"/>
+            </w:tcBorders>
+            <w:shd w:fill="FFFFFF" w:val="clear"/>
+            <w:tcMar>
+              <w:left w:w="103" w:type="dxa"/>
+            </w:tcMar>
+          </w:tcPr>
+          <w:p>
+            <w:pPr>
+              <w:pStyle w:val="Normal"/>
+              <w:spacing w:before="0" w:after="0"/>
+              <w:rPr>
+                <w:rFonts w:ascii="Times New Roman" w:hAnsi="Times New Roman"/>
+                <w:sz w:val="24"/>
+                <w:szCs w:val="24"/>
+              </w:rPr>
+            </w:pPr>
+            <w:r>
+              <w:rPr>
+                <w:rFonts w:ascii="Times New Roman" w:hAnsi="Times New Roman"/>
+                <w:sz w:val="24"/>
+                <w:szCs w:val="24"/>
+              </w:rPr>
+              <w:t>Handles and applies transactions to the specified accounts.</w:t>
+            </w:r>
+          </w:p>
+        </w:tc>
+        <w:tc>
+          <w:tcPr>
+            <w:tcW w:w="2655" w:type="dxa"/>
             <w:tcBorders>
               <w:top w:val="single" w:sz="4" w:space="0" w:color="00000A"/>
               <w:left w:val="single" w:sz="4" w:space="0" w:color="00000A"/>
@@ -1337,28 +2088,23 @@
               <w:right w:val="single" w:sz="4" w:space="0" w:color="00000A"/>
               <w:insideV w:val="single" w:sz="4" w:space="0" w:color="00000A"/>
             </w:tcBorders>
-            <w:shd w:fill="auto" w:val="clear"/>
-            <w:tcMar>
-              <w:left w:w="108" w:type="dxa"/>
-            </w:tcMar>
-          </w:tcPr>
-          <w:p>
-            <w:pPr>
-              <w:pStyle w:val="Normal"/>
-              <w:spacing w:before="0" w:after="0"/>
-              <w:rPr>
-                <w:rFonts w:ascii="Times New Roman" w:hAnsi="Times New Roman"/>
-                <w:sz w:val="24"/>
-                <w:szCs w:val="24"/>
-              </w:rPr>
-            </w:pPr>
-            <w:r>
-              <w:rPr>
-                <w:rFonts w:ascii="Times New Roman" w:hAnsi="Times New Roman"/>
-                <w:sz w:val="24"/>
-                <w:szCs w:val="24"/>
-              </w:rPr>
-              <w:t>Handles and applies transactions to the specified accounts.</w:t>
+            <w:shd w:fill="FFFFFF" w:val="clear"/>
+            <w:tcMar>
+              <w:left w:w="103" w:type="dxa"/>
+            </w:tcMar>
+          </w:tcPr>
+          <w:p>
+            <w:pPr>
+              <w:pStyle w:val="Normal"/>
+              <w:spacing w:before="0" w:after="0"/>
+              <w:rPr>
+                <w:rFonts w:ascii="Times New Roman" w:hAnsi="Times New Roman"/>
+              </w:rPr>
+            </w:pPr>
+            <w:r>
+              <w:rPr>
+                <w:rFonts w:ascii="Times New Roman" w:hAnsi="Times New Roman"/>
+              </w:rPr>
             </w:r>
           </w:p>
         </w:tc>
@@ -1369,7 +2115,7 @@
         </w:trPr>
         <w:tc>
           <w:tcPr>
-            <w:tcW w:w="4675" w:type="dxa"/>
+            <w:tcW w:w="2655" w:type="dxa"/>
             <w:tcBorders>
               <w:top w:val="single" w:sz="4" w:space="0" w:color="00000A"/>
               <w:left w:val="single" w:sz="4" w:space="0" w:color="00000A"/>
@@ -1378,9 +2124,9 @@
               <w:right w:val="single" w:sz="4" w:space="0" w:color="00000A"/>
               <w:insideV w:val="single" w:sz="4" w:space="0" w:color="00000A"/>
             </w:tcBorders>
-            <w:shd w:fill="auto" w:val="clear"/>
-            <w:tcMar>
-              <w:left w:w="108" w:type="dxa"/>
+            <w:shd w:fill="FFFFFF" w:val="clear"/>
+            <w:tcMar>
+              <w:left w:w="103" w:type="dxa"/>
             </w:tcMar>
           </w:tcPr>
           <w:p>
@@ -1407,7 +2153,77 @@
         </w:tc>
         <w:tc>
           <w:tcPr>
-            <w:tcW w:w="4674" w:type="dxa"/>
+            <w:tcW w:w="1320" w:type="dxa"/>
+            <w:tcBorders>
+              <w:top w:val="single" w:sz="4" w:space="0" w:color="00000A"/>
+              <w:left w:val="single" w:sz="4" w:space="0" w:color="00000A"/>
+              <w:bottom w:val="single" w:sz="4" w:space="0" w:color="00000A"/>
+              <w:insideH w:val="single" w:sz="4" w:space="0" w:color="00000A"/>
+              <w:right w:val="nil"/>
+              <w:insideV w:val="nil"/>
+            </w:tcBorders>
+            <w:shd w:fill="FFFFFF" w:val="clear"/>
+            <w:tcMar>
+              <w:left w:w="103" w:type="dxa"/>
+            </w:tcMar>
+          </w:tcPr>
+          <w:p>
+            <w:pPr>
+              <w:pStyle w:val="Normal"/>
+              <w:spacing w:before="0" w:after="0"/>
+              <w:rPr>
+                <w:rFonts w:ascii="Times New Roman" w:hAnsi="Times New Roman"/>
+              </w:rPr>
+            </w:pPr>
+            <w:r>
+              <w:rPr>
+                <w:rFonts w:ascii="Times New Roman" w:hAnsi="Times New Roman"/>
+              </w:rPr>
+              <w:t>TransactionCalculator</w:t>
+            </w:r>
+          </w:p>
+        </w:tc>
+        <w:tc>
+          <w:tcPr>
+            <w:tcW w:w="6630" w:type="dxa"/>
+            <w:tcBorders>
+              <w:top w:val="single" w:sz="4" w:space="0" w:color="00000A"/>
+              <w:left w:val="single" w:sz="4" w:space="0" w:color="00000A"/>
+              <w:bottom w:val="single" w:sz="4" w:space="0" w:color="00000A"/>
+              <w:insideH w:val="single" w:sz="4" w:space="0" w:color="00000A"/>
+              <w:right w:val="nil"/>
+              <w:insideV w:val="nil"/>
+            </w:tcBorders>
+            <w:shd w:fill="FFFFFF" w:val="clear"/>
+            <w:tcMar>
+              <w:left w:w="103" w:type="dxa"/>
+            </w:tcMar>
+          </w:tcPr>
+          <w:p>
+            <w:pPr>
+              <w:pStyle w:val="Normal"/>
+              <w:spacing w:before="0" w:after="0"/>
+              <w:rPr>
+                <w:rStyle w:val="Plc"/>
+                <w:rFonts w:ascii="Times New Roman" w:hAnsi="Times New Roman"/>
+                <w:sz w:val="24"/>
+                <w:szCs w:val="24"/>
+              </w:rPr>
+            </w:pPr>
+            <w:r>
+              <w:rPr>
+                <w:rStyle w:val="Plc"/>
+                <w:rFonts w:ascii="Times New Roman" w:hAnsi="Times New Roman"/>
+                <w:sz w:val="24"/>
+                <w:szCs w:val="24"/>
+              </w:rPr>
+              <w:t>Gives known accounts to the calculator for reference.</w:t>
+            </w:r>
+          </w:p>
+        </w:tc>
+        <w:tc>
+          <w:tcPr>
+            <w:tcW w:w="2655" w:type="dxa"/>
             <w:tcBorders>
               <w:top w:val="single" w:sz="4" w:space="0" w:color="00000A"/>
               <w:left w:val="single" w:sz="4" w:space="0" w:color="00000A"/>
@@ -1416,30 +2232,23 @@
               <w:right w:val="single" w:sz="4" w:space="0" w:color="00000A"/>
               <w:insideV w:val="single" w:sz="4" w:space="0" w:color="00000A"/>
             </w:tcBorders>
-            <w:shd w:fill="auto" w:val="clear"/>
-            <w:tcMar>
-              <w:left w:w="108" w:type="dxa"/>
-            </w:tcMar>
-          </w:tcPr>
-          <w:p>
-            <w:pPr>
-              <w:pStyle w:val="Normal"/>
-              <w:spacing w:before="0" w:after="0"/>
-              <w:rPr>
-                <w:rStyle w:val="Plc"/>
-                <w:rFonts w:ascii="Times New Roman" w:hAnsi="Times New Roman"/>
-                <w:sz w:val="24"/>
-                <w:szCs w:val="24"/>
-              </w:rPr>
-            </w:pPr>
-            <w:r>
-              <w:rPr>
-                <w:rStyle w:val="Plc"/>
-                <w:rFonts w:ascii="Times New Roman" w:hAnsi="Times New Roman"/>
-                <w:sz w:val="24"/>
-                <w:szCs w:val="24"/>
-              </w:rPr>
-              <w:t>Gives known accounts to the calculator for reference.</w:t>
+            <w:shd w:fill="FFFFFF" w:val="clear"/>
+            <w:tcMar>
+              <w:left w:w="103" w:type="dxa"/>
+            </w:tcMar>
+          </w:tcPr>
+          <w:p>
+            <w:pPr>
+              <w:pStyle w:val="Normal"/>
+              <w:spacing w:before="0" w:after="0"/>
+              <w:rPr>
+                <w:rFonts w:ascii="Times New Roman" w:hAnsi="Times New Roman"/>
+              </w:rPr>
+            </w:pPr>
+            <w:r>
+              <w:rPr>
+                <w:rFonts w:ascii="Times New Roman" w:hAnsi="Times New Roman"/>
+              </w:rPr>
             </w:r>
           </w:p>
         </w:tc>
@@ -1450,7 +2259,7 @@
         </w:trPr>
         <w:tc>
           <w:tcPr>
-            <w:tcW w:w="4675" w:type="dxa"/>
+            <w:tcW w:w="2655" w:type="dxa"/>
             <w:tcBorders>
               <w:top w:val="single" w:sz="4" w:space="0" w:color="00000A"/>
               <w:left w:val="single" w:sz="4" w:space="0" w:color="00000A"/>
@@ -1459,9 +2268,9 @@
               <w:right w:val="single" w:sz="4" w:space="0" w:color="00000A"/>
               <w:insideV w:val="single" w:sz="4" w:space="0" w:color="00000A"/>
             </w:tcBorders>
-            <w:shd w:fill="auto" w:val="clear"/>
-            <w:tcMar>
-              <w:left w:w="108" w:type="dxa"/>
+            <w:shd w:fill="FFFFFF" w:val="clear"/>
+            <w:tcMar>
+              <w:left w:w="103" w:type="dxa"/>
             </w:tcMar>
           </w:tcPr>
           <w:p>
@@ -1541,7 +2350,77 @@
         </w:tc>
         <w:tc>
           <w:tcPr>
-            <w:tcW w:w="4674" w:type="dxa"/>
+            <w:tcW w:w="1320" w:type="dxa"/>
+            <w:tcBorders>
+              <w:top w:val="single" w:sz="4" w:space="0" w:color="00000A"/>
+              <w:left w:val="single" w:sz="4" w:space="0" w:color="00000A"/>
+              <w:bottom w:val="single" w:sz="4" w:space="0" w:color="00000A"/>
+              <w:insideH w:val="single" w:sz="4" w:space="0" w:color="00000A"/>
+              <w:right w:val="nil"/>
+              <w:insideV w:val="nil"/>
+            </w:tcBorders>
+            <w:shd w:fill="FFFFFF" w:val="clear"/>
+            <w:tcMar>
+              <w:left w:w="103" w:type="dxa"/>
+            </w:tcMar>
+          </w:tcPr>
+          <w:p>
+            <w:pPr>
+              <w:pStyle w:val="Normal"/>
+              <w:spacing w:before="0" w:after="0"/>
+              <w:rPr>
+                <w:rFonts w:ascii="Times New Roman" w:hAnsi="Times New Roman"/>
+              </w:rPr>
+            </w:pPr>
+            <w:r>
+              <w:rPr>
+                <w:rFonts w:ascii="Times New Roman" w:hAnsi="Times New Roman"/>
+              </w:rPr>
+              <w:t>TransactionCalculator</w:t>
+            </w:r>
+          </w:p>
+        </w:tc>
+        <w:tc>
+          <w:tcPr>
+            <w:tcW w:w="6630" w:type="dxa"/>
+            <w:tcBorders>
+              <w:top w:val="single" w:sz="4" w:space="0" w:color="00000A"/>
+              <w:left w:val="single" w:sz="4" w:space="0" w:color="00000A"/>
+              <w:bottom w:val="single" w:sz="4" w:space="0" w:color="00000A"/>
+              <w:insideH w:val="single" w:sz="4" w:space="0" w:color="00000A"/>
+              <w:right w:val="nil"/>
+              <w:insideV w:val="nil"/>
+            </w:tcBorders>
+            <w:shd w:fill="FFFFFF" w:val="clear"/>
+            <w:tcMar>
+              <w:left w:w="103" w:type="dxa"/>
+            </w:tcMar>
+          </w:tcPr>
+          <w:p>
+            <w:pPr>
+              <w:pStyle w:val="Normal"/>
+              <w:spacing w:before="0" w:after="0"/>
+              <w:rPr>
+                <w:rStyle w:val="Plc"/>
+                <w:rFonts w:ascii="Times New Roman" w:hAnsi="Times New Roman"/>
+                <w:sz w:val="24"/>
+                <w:szCs w:val="24"/>
+              </w:rPr>
+            </w:pPr>
+            <w:r>
+              <w:rPr>
+                <w:rStyle w:val="Plc"/>
+                <w:rFonts w:ascii="Times New Roman" w:hAnsi="Times New Roman"/>
+                <w:sz w:val="24"/>
+                <w:szCs w:val="24"/>
+              </w:rPr>
+              <w:t>Retrieves account map with all of accounts in it.</w:t>
+            </w:r>
+          </w:p>
+        </w:tc>
+        <w:tc>
+          <w:tcPr>
+            <w:tcW w:w="2655" w:type="dxa"/>
             <w:tcBorders>
               <w:top w:val="single" w:sz="4" w:space="0" w:color="00000A"/>
               <w:left w:val="single" w:sz="4" w:space="0" w:color="00000A"/>
@@ -1550,39 +2429,23 @@
               <w:right w:val="single" w:sz="4" w:space="0" w:color="00000A"/>
               <w:insideV w:val="single" w:sz="4" w:space="0" w:color="00000A"/>
             </w:tcBorders>
-            <w:shd w:fill="auto" w:val="clear"/>
-            <w:tcMar>
-              <w:left w:w="108" w:type="dxa"/>
-            </w:tcMar>
-          </w:tcPr>
-          <w:p>
-            <w:pPr>
-              <w:pStyle w:val="Normal"/>
-              <w:spacing w:before="0" w:after="0"/>
-              <w:rPr>
-                <w:rStyle w:val="Plc"/>
-                <w:rFonts w:ascii="Times New Roman" w:hAnsi="Times New Roman"/>
-                <w:sz w:val="24"/>
-                <w:szCs w:val="24"/>
-              </w:rPr>
-            </w:pPr>
-            <w:r>
-              <w:rPr>
-                <w:rStyle w:val="Plc"/>
-                <w:rFonts w:ascii="Times New Roman" w:hAnsi="Times New Roman"/>
-                <w:sz w:val="24"/>
-                <w:szCs w:val="24"/>
-              </w:rPr>
-              <w:t xml:space="preserve">Retrieves account </w:t>
-            </w:r>
-            <w:r>
-              <w:rPr>
-                <w:rStyle w:val="Plc"/>
-                <w:rFonts w:ascii="Times New Roman" w:hAnsi="Times New Roman"/>
-                <w:sz w:val="24"/>
-                <w:szCs w:val="24"/>
-              </w:rPr>
-              <w:t>map with all of accounts in it.</w:t>
+            <w:shd w:fill="FFFFFF" w:val="clear"/>
+            <w:tcMar>
+              <w:left w:w="103" w:type="dxa"/>
+            </w:tcMar>
+          </w:tcPr>
+          <w:p>
+            <w:pPr>
+              <w:pStyle w:val="Normal"/>
+              <w:spacing w:before="0" w:after="0"/>
+              <w:rPr>
+                <w:rFonts w:ascii="Times New Roman" w:hAnsi="Times New Roman"/>
+              </w:rPr>
+            </w:pPr>
+            <w:r>
+              <w:rPr>
+                <w:rFonts w:ascii="Times New Roman" w:hAnsi="Times New Roman"/>
+              </w:rPr>
             </w:r>
           </w:p>
         </w:tc>
@@ -1593,7 +2456,7 @@
         </w:trPr>
         <w:tc>
           <w:tcPr>
-            <w:tcW w:w="4675" w:type="dxa"/>
+            <w:tcW w:w="2655" w:type="dxa"/>
             <w:tcBorders>
               <w:top w:val="single" w:sz="4" w:space="0" w:color="00000A"/>
               <w:left w:val="single" w:sz="4" w:space="0" w:color="00000A"/>
@@ -1602,9 +2465,9 @@
               <w:right w:val="single" w:sz="4" w:space="0" w:color="00000A"/>
               <w:insideV w:val="single" w:sz="4" w:space="0" w:color="00000A"/>
             </w:tcBorders>
-            <w:shd w:fill="auto" w:val="clear"/>
-            <w:tcMar>
-              <w:left w:w="108" w:type="dxa"/>
+            <w:shd w:fill="FFFFFF" w:val="clear"/>
+            <w:tcMar>
+              <w:left w:w="103" w:type="dxa"/>
             </w:tcMar>
           </w:tcPr>
           <w:p>
@@ -1707,7 +2570,75 @@
         </w:tc>
         <w:tc>
           <w:tcPr>
-            <w:tcW w:w="4674" w:type="dxa"/>
+            <w:tcW w:w="1320" w:type="dxa"/>
+            <w:tcBorders>
+              <w:top w:val="single" w:sz="4" w:space="0" w:color="00000A"/>
+              <w:left w:val="single" w:sz="4" w:space="0" w:color="00000A"/>
+              <w:bottom w:val="single" w:sz="4" w:space="0" w:color="00000A"/>
+              <w:insideH w:val="single" w:sz="4" w:space="0" w:color="00000A"/>
+              <w:right w:val="nil"/>
+              <w:insideV w:val="nil"/>
+            </w:tcBorders>
+            <w:shd w:fill="FFFFFF" w:val="clear"/>
+            <w:tcMar>
+              <w:left w:w="103" w:type="dxa"/>
+            </w:tcMar>
+          </w:tcPr>
+          <w:p>
+            <w:pPr>
+              <w:pStyle w:val="Normal"/>
+              <w:spacing w:before="0" w:after="0"/>
+              <w:rPr>
+                <w:rFonts w:ascii="Times New Roman" w:hAnsi="Times New Roman"/>
+              </w:rPr>
+            </w:pPr>
+            <w:r>
+              <w:rPr>
+                <w:rFonts w:ascii="Times New Roman" w:hAnsi="Times New Roman"/>
+              </w:rPr>
+              <w:t>TransactionCalculator</w:t>
+            </w:r>
+          </w:p>
+        </w:tc>
+        <w:tc>
+          <w:tcPr>
+            <w:tcW w:w="6630" w:type="dxa"/>
+            <w:tcBorders>
+              <w:top w:val="single" w:sz="4" w:space="0" w:color="00000A"/>
+              <w:left w:val="single" w:sz="4" w:space="0" w:color="00000A"/>
+              <w:bottom w:val="single" w:sz="4" w:space="0" w:color="00000A"/>
+              <w:insideH w:val="single" w:sz="4" w:space="0" w:color="00000A"/>
+              <w:right w:val="nil"/>
+              <w:insideV w:val="nil"/>
+            </w:tcBorders>
+            <w:shd w:fill="FFFFFF" w:val="clear"/>
+            <w:tcMar>
+              <w:left w:w="103" w:type="dxa"/>
+            </w:tcMar>
+          </w:tcPr>
+          <w:p>
+            <w:pPr>
+              <w:pStyle w:val="Normal"/>
+              <w:spacing w:before="0" w:after="0"/>
+              <w:rPr>
+                <w:rFonts w:ascii="Times New Roman" w:hAnsi="Times New Roman"/>
+                <w:sz w:val="24"/>
+                <w:szCs w:val="24"/>
+              </w:rPr>
+            </w:pPr>
+            <w:r>
+              <w:rPr>
+                <w:rFonts w:ascii="Times New Roman" w:hAnsi="Times New Roman"/>
+                <w:sz w:val="24"/>
+                <w:szCs w:val="24"/>
+              </w:rPr>
+              <w:t>Selected the appropriate transaction handler for the selected transaction.</w:t>
+            </w:r>
+          </w:p>
+        </w:tc>
+        <w:tc>
+          <w:tcPr>
+            <w:tcW w:w="2655" w:type="dxa"/>
             <w:tcBorders>
               <w:top w:val="single" w:sz="4" w:space="0" w:color="00000A"/>
               <w:left w:val="single" w:sz="4" w:space="0" w:color="00000A"/>
@@ -1716,28 +2647,23 @@
               <w:right w:val="single" w:sz="4" w:space="0" w:color="00000A"/>
               <w:insideV w:val="single" w:sz="4" w:space="0" w:color="00000A"/>
             </w:tcBorders>
-            <w:shd w:fill="auto" w:val="clear"/>
-            <w:tcMar>
-              <w:left w:w="108" w:type="dxa"/>
-            </w:tcMar>
-          </w:tcPr>
-          <w:p>
-            <w:pPr>
-              <w:pStyle w:val="Normal"/>
-              <w:spacing w:before="0" w:after="0"/>
-              <w:rPr>
-                <w:rFonts w:ascii="Times New Roman" w:hAnsi="Times New Roman"/>
-                <w:sz w:val="24"/>
-                <w:szCs w:val="24"/>
-              </w:rPr>
-            </w:pPr>
-            <w:r>
-              <w:rPr>
-                <w:rFonts w:ascii="Times New Roman" w:hAnsi="Times New Roman"/>
-                <w:sz w:val="24"/>
-                <w:szCs w:val="24"/>
-              </w:rPr>
-              <w:t>Selected the appropriate transaction handler for the selected transaction.</w:t>
+            <w:shd w:fill="FFFFFF" w:val="clear"/>
+            <w:tcMar>
+              <w:left w:w="103" w:type="dxa"/>
+            </w:tcMar>
+          </w:tcPr>
+          <w:p>
+            <w:pPr>
+              <w:pStyle w:val="Normal"/>
+              <w:spacing w:before="0" w:after="0"/>
+              <w:rPr>
+                <w:rFonts w:ascii="Times New Roman" w:hAnsi="Times New Roman"/>
+              </w:rPr>
+            </w:pPr>
+            <w:r>
+              <w:rPr>
+                <w:rFonts w:ascii="Times New Roman" w:hAnsi="Times New Roman"/>
+              </w:rPr>
             </w:r>
           </w:p>
         </w:tc>
@@ -1748,7 +2674,7 @@
         </w:trPr>
         <w:tc>
           <w:tcPr>
-            <w:tcW w:w="4675" w:type="dxa"/>
+            <w:tcW w:w="2655" w:type="dxa"/>
             <w:tcBorders>
               <w:top w:val="single" w:sz="4" w:space="0" w:color="00000A"/>
               <w:left w:val="single" w:sz="4" w:space="0" w:color="00000A"/>
@@ -1757,9 +2683,9 @@
               <w:right w:val="single" w:sz="4" w:space="0" w:color="00000A"/>
               <w:insideV w:val="single" w:sz="4" w:space="0" w:color="00000A"/>
             </w:tcBorders>
-            <w:shd w:fill="auto" w:val="clear"/>
-            <w:tcMar>
-              <w:left w:w="108" w:type="dxa"/>
+            <w:shd w:fill="FFFFFF" w:val="clear"/>
+            <w:tcMar>
+              <w:left w:w="103" w:type="dxa"/>
             </w:tcMar>
           </w:tcPr>
           <w:p>
@@ -1844,7 +2770,75 @@
         </w:tc>
         <w:tc>
           <w:tcPr>
-            <w:tcW w:w="4674" w:type="dxa"/>
+            <w:tcW w:w="1320" w:type="dxa"/>
+            <w:tcBorders>
+              <w:top w:val="single" w:sz="4" w:space="0" w:color="00000A"/>
+              <w:left w:val="single" w:sz="4" w:space="0" w:color="00000A"/>
+              <w:bottom w:val="single" w:sz="4" w:space="0" w:color="00000A"/>
+              <w:insideH w:val="single" w:sz="4" w:space="0" w:color="00000A"/>
+              <w:right w:val="nil"/>
+              <w:insideV w:val="nil"/>
+            </w:tcBorders>
+            <w:shd w:fill="FFFFFF" w:val="clear"/>
+            <w:tcMar>
+              <w:left w:w="103" w:type="dxa"/>
+            </w:tcMar>
+          </w:tcPr>
+          <w:p>
+            <w:pPr>
+              <w:pStyle w:val="Normal"/>
+              <w:spacing w:before="0" w:after="0"/>
+              <w:rPr>
+                <w:rFonts w:ascii="Times New Roman" w:hAnsi="Times New Roman"/>
+              </w:rPr>
+            </w:pPr>
+            <w:r>
+              <w:rPr>
+                <w:rFonts w:ascii="Times New Roman" w:hAnsi="Times New Roman"/>
+              </w:rPr>
+              <w:t>TransactionCalculator</w:t>
+            </w:r>
+          </w:p>
+        </w:tc>
+        <w:tc>
+          <w:tcPr>
+            <w:tcW w:w="6630" w:type="dxa"/>
+            <w:tcBorders>
+              <w:top w:val="single" w:sz="4" w:space="0" w:color="00000A"/>
+              <w:left w:val="single" w:sz="4" w:space="0" w:color="00000A"/>
+              <w:bottom w:val="single" w:sz="4" w:space="0" w:color="00000A"/>
+              <w:insideH w:val="single" w:sz="4" w:space="0" w:color="00000A"/>
+              <w:right w:val="nil"/>
+              <w:insideV w:val="nil"/>
+            </w:tcBorders>
+            <w:shd w:fill="FFFFFF" w:val="clear"/>
+            <w:tcMar>
+              <w:left w:w="103" w:type="dxa"/>
+            </w:tcMar>
+          </w:tcPr>
+          <w:p>
+            <w:pPr>
+              <w:pStyle w:val="Normal"/>
+              <w:spacing w:before="0" w:after="0"/>
+              <w:rPr>
+                <w:rFonts w:ascii="Times New Roman" w:hAnsi="Times New Roman"/>
+                <w:sz w:val="24"/>
+                <w:szCs w:val="24"/>
+              </w:rPr>
+            </w:pPr>
+            <w:r>
+              <w:rPr>
+                <w:rFonts w:ascii="Times New Roman" w:hAnsi="Times New Roman"/>
+                <w:sz w:val="24"/>
+                <w:szCs w:val="24"/>
+              </w:rPr>
+              <w:t>Searches for account in the bank system by looking for the holder's name and then account number</w:t>
+            </w:r>
+          </w:p>
+        </w:tc>
+        <w:tc>
+          <w:tcPr>
+            <w:tcW w:w="2655" w:type="dxa"/>
             <w:tcBorders>
               <w:top w:val="single" w:sz="4" w:space="0" w:color="00000A"/>
               <w:left w:val="single" w:sz="4" w:space="0" w:color="00000A"/>
@@ -1853,28 +2847,23 @@
               <w:right w:val="single" w:sz="4" w:space="0" w:color="00000A"/>
               <w:insideV w:val="single" w:sz="4" w:space="0" w:color="00000A"/>
             </w:tcBorders>
-            <w:shd w:fill="auto" w:val="clear"/>
-            <w:tcMar>
-              <w:left w:w="108" w:type="dxa"/>
-            </w:tcMar>
-          </w:tcPr>
-          <w:p>
-            <w:pPr>
-              <w:pStyle w:val="Normal"/>
-              <w:spacing w:before="0" w:after="0"/>
-              <w:rPr>
-                <w:rFonts w:ascii="Times New Roman" w:hAnsi="Times New Roman"/>
-                <w:sz w:val="24"/>
-                <w:szCs w:val="24"/>
-              </w:rPr>
-            </w:pPr>
-            <w:r>
-              <w:rPr>
-                <w:rFonts w:ascii="Times New Roman" w:hAnsi="Times New Roman"/>
-                <w:sz w:val="24"/>
-                <w:szCs w:val="24"/>
-              </w:rPr>
-              <w:t>Searches for account in the bank system by looking for the holder's name and then account number</w:t>
+            <w:shd w:fill="FFFFFF" w:val="clear"/>
+            <w:tcMar>
+              <w:left w:w="103" w:type="dxa"/>
+            </w:tcMar>
+          </w:tcPr>
+          <w:p>
+            <w:pPr>
+              <w:pStyle w:val="Normal"/>
+              <w:spacing w:before="0" w:after="0"/>
+              <w:rPr>
+                <w:rFonts w:ascii="Times New Roman" w:hAnsi="Times New Roman"/>
+              </w:rPr>
+            </w:pPr>
+            <w:r>
+              <w:rPr>
+                <w:rFonts w:ascii="Times New Roman" w:hAnsi="Times New Roman"/>
+              </w:rPr>
             </w:r>
           </w:p>
         </w:tc>
@@ -1885,7 +2874,7 @@
         </w:trPr>
         <w:tc>
           <w:tcPr>
-            <w:tcW w:w="4675" w:type="dxa"/>
+            <w:tcW w:w="2655" w:type="dxa"/>
             <w:tcBorders>
               <w:top w:val="single" w:sz="4" w:space="0" w:color="00000A"/>
               <w:left w:val="single" w:sz="4" w:space="0" w:color="00000A"/>
@@ -1894,9 +2883,9 @@
               <w:right w:val="single" w:sz="4" w:space="0" w:color="00000A"/>
               <w:insideV w:val="single" w:sz="4" w:space="0" w:color="00000A"/>
             </w:tcBorders>
-            <w:shd w:fill="auto" w:val="clear"/>
-            <w:tcMar>
-              <w:left w:w="108" w:type="dxa"/>
+            <w:shd w:fill="FFFFFF" w:val="clear"/>
+            <w:tcMar>
+              <w:left w:w="103" w:type="dxa"/>
             </w:tcMar>
           </w:tcPr>
           <w:p>
@@ -1981,7 +2970,75 @@
         </w:tc>
         <w:tc>
           <w:tcPr>
-            <w:tcW w:w="4674" w:type="dxa"/>
+            <w:tcW w:w="1320" w:type="dxa"/>
+            <w:tcBorders>
+              <w:top w:val="single" w:sz="4" w:space="0" w:color="00000A"/>
+              <w:left w:val="single" w:sz="4" w:space="0" w:color="00000A"/>
+              <w:bottom w:val="single" w:sz="4" w:space="0" w:color="00000A"/>
+              <w:insideH w:val="single" w:sz="4" w:space="0" w:color="00000A"/>
+              <w:right w:val="nil"/>
+              <w:insideV w:val="nil"/>
+            </w:tcBorders>
+            <w:shd w:fill="FFFFFF" w:val="clear"/>
+            <w:tcMar>
+              <w:left w:w="103" w:type="dxa"/>
+            </w:tcMar>
+          </w:tcPr>
+          <w:p>
+            <w:pPr>
+              <w:pStyle w:val="Normal"/>
+              <w:spacing w:before="0" w:after="0"/>
+              <w:rPr>
+                <w:rFonts w:ascii="Times New Roman" w:hAnsi="Times New Roman"/>
+              </w:rPr>
+            </w:pPr>
+            <w:r>
+              <w:rPr>
+                <w:rFonts w:ascii="Times New Roman" w:hAnsi="Times New Roman"/>
+              </w:rPr>
+              <w:t>TransactionCalculator</w:t>
+            </w:r>
+          </w:p>
+        </w:tc>
+        <w:tc>
+          <w:tcPr>
+            <w:tcW w:w="6630" w:type="dxa"/>
+            <w:tcBorders>
+              <w:top w:val="single" w:sz="4" w:space="0" w:color="00000A"/>
+              <w:left w:val="single" w:sz="4" w:space="0" w:color="00000A"/>
+              <w:bottom w:val="single" w:sz="4" w:space="0" w:color="00000A"/>
+              <w:insideH w:val="single" w:sz="4" w:space="0" w:color="00000A"/>
+              <w:right w:val="nil"/>
+              <w:insideV w:val="nil"/>
+            </w:tcBorders>
+            <w:shd w:fill="FFFFFF" w:val="clear"/>
+            <w:tcMar>
+              <w:left w:w="103" w:type="dxa"/>
+            </w:tcMar>
+          </w:tcPr>
+          <w:p>
+            <w:pPr>
+              <w:pStyle w:val="Normal"/>
+              <w:spacing w:before="0" w:after="0"/>
+              <w:rPr>
+                <w:rFonts w:ascii="Times New Roman" w:hAnsi="Times New Roman"/>
+                <w:sz w:val="24"/>
+                <w:szCs w:val="24"/>
+              </w:rPr>
+            </w:pPr>
+            <w:r>
+              <w:rPr>
+                <w:rFonts w:ascii="Times New Roman" w:hAnsi="Times New Roman"/>
+                <w:sz w:val="24"/>
+                <w:szCs w:val="24"/>
+              </w:rPr>
+              <w:t>Based on the type of account the transaction is being performed on give specified transaction fees. (admin/student/non-student)</w:t>
+            </w:r>
+          </w:p>
+        </w:tc>
+        <w:tc>
+          <w:tcPr>
+            <w:tcW w:w="2655" w:type="dxa"/>
             <w:tcBorders>
               <w:top w:val="single" w:sz="4" w:space="0" w:color="00000A"/>
               <w:left w:val="single" w:sz="4" w:space="0" w:color="00000A"/>
@@ -1990,36 +3047,23 @@
               <w:right w:val="single" w:sz="4" w:space="0" w:color="00000A"/>
               <w:insideV w:val="single" w:sz="4" w:space="0" w:color="00000A"/>
             </w:tcBorders>
-            <w:shd w:fill="auto" w:val="clear"/>
-            <w:tcMar>
-              <w:left w:w="108" w:type="dxa"/>
-            </w:tcMar>
-          </w:tcPr>
-          <w:p>
-            <w:pPr>
-              <w:pStyle w:val="Normal"/>
-              <w:spacing w:before="0" w:after="0"/>
-              <w:rPr>
-                <w:rFonts w:ascii="Times New Roman" w:hAnsi="Times New Roman"/>
-                <w:sz w:val="24"/>
-                <w:szCs w:val="24"/>
-              </w:rPr>
-            </w:pPr>
-            <w:r>
-              <w:rPr>
-                <w:rFonts w:ascii="Times New Roman" w:hAnsi="Times New Roman"/>
-                <w:sz w:val="24"/>
-                <w:szCs w:val="24"/>
-              </w:rPr>
-              <w:t xml:space="preserve">Based on the type of account the transaction is being performed on give specified transaction fees. </w:t>
-            </w:r>
-            <w:r>
-              <w:rPr>
-                <w:rFonts w:ascii="Times New Roman" w:hAnsi="Times New Roman"/>
-                <w:sz w:val="24"/>
-                <w:szCs w:val="24"/>
-              </w:rPr>
-              <w:t>(admin/student/non-student)</w:t>
+            <w:shd w:fill="FFFFFF" w:val="clear"/>
+            <w:tcMar>
+              <w:left w:w="103" w:type="dxa"/>
+            </w:tcMar>
+          </w:tcPr>
+          <w:p>
+            <w:pPr>
+              <w:pStyle w:val="Normal"/>
+              <w:spacing w:before="0" w:after="0"/>
+              <w:rPr>
+                <w:rFonts w:ascii="Times New Roman" w:hAnsi="Times New Roman"/>
+              </w:rPr>
+            </w:pPr>
+            <w:r>
+              <w:rPr>
+                <w:rFonts w:ascii="Times New Roman" w:hAnsi="Times New Roman"/>
+              </w:rPr>
             </w:r>
           </w:p>
         </w:tc>
@@ -2030,7 +3074,7 @@
         </w:trPr>
         <w:tc>
           <w:tcPr>
-            <w:tcW w:w="4675" w:type="dxa"/>
+            <w:tcW w:w="2655" w:type="dxa"/>
             <w:tcBorders>
               <w:top w:val="single" w:sz="4" w:space="0" w:color="00000A"/>
               <w:left w:val="single" w:sz="4" w:space="0" w:color="00000A"/>
@@ -2039,9 +3083,9 @@
               <w:right w:val="single" w:sz="4" w:space="0" w:color="00000A"/>
               <w:insideV w:val="single" w:sz="4" w:space="0" w:color="00000A"/>
             </w:tcBorders>
-            <w:shd w:fill="auto" w:val="clear"/>
-            <w:tcMar>
-              <w:left w:w="108" w:type="dxa"/>
+            <w:shd w:fill="FFFFFF" w:val="clear"/>
+            <w:tcMar>
+              <w:left w:w="103" w:type="dxa"/>
             </w:tcMar>
           </w:tcPr>
           <w:p>
@@ -2126,7 +3170,75 @@
         </w:tc>
         <w:tc>
           <w:tcPr>
-            <w:tcW w:w="4674" w:type="dxa"/>
+            <w:tcW w:w="1320" w:type="dxa"/>
+            <w:tcBorders>
+              <w:top w:val="single" w:sz="4" w:space="0" w:color="00000A"/>
+              <w:left w:val="single" w:sz="4" w:space="0" w:color="00000A"/>
+              <w:bottom w:val="single" w:sz="4" w:space="0" w:color="00000A"/>
+              <w:insideH w:val="single" w:sz="4" w:space="0" w:color="00000A"/>
+              <w:right w:val="nil"/>
+              <w:insideV w:val="nil"/>
+            </w:tcBorders>
+            <w:shd w:fill="FFFFFF" w:val="clear"/>
+            <w:tcMar>
+              <w:left w:w="103" w:type="dxa"/>
+            </w:tcMar>
+          </w:tcPr>
+          <w:p>
+            <w:pPr>
+              <w:pStyle w:val="Normal"/>
+              <w:spacing w:before="0" w:after="0"/>
+              <w:rPr>
+                <w:rFonts w:ascii="Times New Roman" w:hAnsi="Times New Roman"/>
+              </w:rPr>
+            </w:pPr>
+            <w:r>
+              <w:rPr>
+                <w:rFonts w:ascii="Times New Roman" w:hAnsi="Times New Roman"/>
+              </w:rPr>
+              <w:t>TransactionCalculator</w:t>
+            </w:r>
+          </w:p>
+        </w:tc>
+        <w:tc>
+          <w:tcPr>
+            <w:tcW w:w="6630" w:type="dxa"/>
+            <w:tcBorders>
+              <w:top w:val="single" w:sz="4" w:space="0" w:color="00000A"/>
+              <w:left w:val="single" w:sz="4" w:space="0" w:color="00000A"/>
+              <w:bottom w:val="single" w:sz="4" w:space="0" w:color="00000A"/>
+              <w:insideH w:val="single" w:sz="4" w:space="0" w:color="00000A"/>
+              <w:right w:val="nil"/>
+              <w:insideV w:val="nil"/>
+            </w:tcBorders>
+            <w:shd w:fill="FFFFFF" w:val="clear"/>
+            <w:tcMar>
+              <w:left w:w="103" w:type="dxa"/>
+            </w:tcMar>
+          </w:tcPr>
+          <w:p>
+            <w:pPr>
+              <w:pStyle w:val="Normal"/>
+              <w:spacing w:before="0" w:after="0"/>
+              <w:rPr>
+                <w:rFonts w:ascii="Times New Roman" w:hAnsi="Times New Roman"/>
+                <w:sz w:val="24"/>
+                <w:szCs w:val="24"/>
+              </w:rPr>
+            </w:pPr>
+            <w:r>
+              <w:rPr>
+                <w:rFonts w:ascii="Times New Roman" w:hAnsi="Times New Roman"/>
+                <w:sz w:val="24"/>
+                <w:szCs w:val="24"/>
+              </w:rPr>
+              <w:t>Check if account number exist in the data structure of accounts.</w:t>
+            </w:r>
+          </w:p>
+        </w:tc>
+        <w:tc>
+          <w:tcPr>
+            <w:tcW w:w="2655" w:type="dxa"/>
             <w:tcBorders>
               <w:top w:val="single" w:sz="4" w:space="0" w:color="00000A"/>
               <w:left w:val="single" w:sz="4" w:space="0" w:color="00000A"/>
@@ -2135,44 +3247,23 @@
               <w:right w:val="single" w:sz="4" w:space="0" w:color="00000A"/>
               <w:insideV w:val="single" w:sz="4" w:space="0" w:color="00000A"/>
             </w:tcBorders>
-            <w:shd w:fill="auto" w:val="clear"/>
-            <w:tcMar>
-              <w:left w:w="108" w:type="dxa"/>
-            </w:tcMar>
-          </w:tcPr>
-          <w:p>
-            <w:pPr>
-              <w:pStyle w:val="Normal"/>
-              <w:spacing w:before="0" w:after="0"/>
-              <w:rPr>
-                <w:rFonts w:ascii="Times New Roman" w:hAnsi="Times New Roman"/>
-                <w:sz w:val="24"/>
-                <w:szCs w:val="24"/>
-              </w:rPr>
-            </w:pPr>
-            <w:r>
-              <w:rPr>
-                <w:rFonts w:ascii="Times New Roman" w:hAnsi="Times New Roman"/>
-                <w:sz w:val="24"/>
-                <w:szCs w:val="24"/>
-              </w:rPr>
-              <w:t xml:space="preserve">Check if account number exist in the </w:t>
-            </w:r>
-            <w:r>
-              <w:rPr>
-                <w:rFonts w:ascii="Times New Roman" w:hAnsi="Times New Roman"/>
-                <w:sz w:val="24"/>
-                <w:szCs w:val="24"/>
-              </w:rPr>
-              <w:t>data structure</w:t>
-            </w:r>
-            <w:r>
-              <w:rPr>
-                <w:rFonts w:ascii="Times New Roman" w:hAnsi="Times New Roman"/>
-                <w:sz w:val="24"/>
-                <w:szCs w:val="24"/>
-              </w:rPr>
-              <w:t xml:space="preserve"> of accounts.</w:t>
+            <w:shd w:fill="FFFFFF" w:val="clear"/>
+            <w:tcMar>
+              <w:left w:w="103" w:type="dxa"/>
+            </w:tcMar>
+          </w:tcPr>
+          <w:p>
+            <w:pPr>
+              <w:pStyle w:val="Normal"/>
+              <w:spacing w:before="0" w:after="0"/>
+              <w:rPr>
+                <w:rFonts w:ascii="Times New Roman" w:hAnsi="Times New Roman"/>
+              </w:rPr>
+            </w:pPr>
+            <w:r>
+              <w:rPr>
+                <w:rFonts w:ascii="Times New Roman" w:hAnsi="Times New Roman"/>
+              </w:rPr>
             </w:r>
           </w:p>
         </w:tc>
@@ -2183,7 +3274,7 @@
         </w:trPr>
         <w:tc>
           <w:tcPr>
-            <w:tcW w:w="4675" w:type="dxa"/>
+            <w:tcW w:w="2655" w:type="dxa"/>
             <w:tcBorders>
               <w:top w:val="single" w:sz="4" w:space="0" w:color="00000A"/>
               <w:left w:val="single" w:sz="4" w:space="0" w:color="00000A"/>
@@ -2192,9 +3283,9 @@
               <w:right w:val="single" w:sz="4" w:space="0" w:color="00000A"/>
               <w:insideV w:val="single" w:sz="4" w:space="0" w:color="00000A"/>
             </w:tcBorders>
-            <w:shd w:fill="auto" w:val="clear"/>
-            <w:tcMar>
-              <w:left w:w="108" w:type="dxa"/>
+            <w:shd w:fill="FFFFFF" w:val="clear"/>
+            <w:tcMar>
+              <w:left w:w="103" w:type="dxa"/>
             </w:tcMar>
           </w:tcPr>
           <w:p>
@@ -2297,7 +3388,77 @@
         </w:tc>
         <w:tc>
           <w:tcPr>
-            <w:tcW w:w="4674" w:type="dxa"/>
+            <w:tcW w:w="1320" w:type="dxa"/>
+            <w:tcBorders>
+              <w:top w:val="single" w:sz="4" w:space="0" w:color="00000A"/>
+              <w:left w:val="single" w:sz="4" w:space="0" w:color="00000A"/>
+              <w:bottom w:val="single" w:sz="4" w:space="0" w:color="00000A"/>
+              <w:insideH w:val="single" w:sz="4" w:space="0" w:color="00000A"/>
+              <w:right w:val="nil"/>
+              <w:insideV w:val="nil"/>
+            </w:tcBorders>
+            <w:shd w:fill="FFFFFF" w:val="clear"/>
+            <w:tcMar>
+              <w:left w:w="103" w:type="dxa"/>
+            </w:tcMar>
+          </w:tcPr>
+          <w:p>
+            <w:pPr>
+              <w:pStyle w:val="Normal"/>
+              <w:spacing w:before="0" w:after="0"/>
+              <w:rPr>
+                <w:rFonts w:ascii="Times New Roman" w:hAnsi="Times New Roman"/>
+              </w:rPr>
+            </w:pPr>
+            <w:r>
+              <w:rPr>
+                <w:rFonts w:ascii="Times New Roman" w:hAnsi="Times New Roman"/>
+              </w:rPr>
+              <w:t>TransactionCalculator</w:t>
+            </w:r>
+          </w:p>
+        </w:tc>
+        <w:tc>
+          <w:tcPr>
+            <w:tcW w:w="6630" w:type="dxa"/>
+            <w:tcBorders>
+              <w:top w:val="single" w:sz="4" w:space="0" w:color="00000A"/>
+              <w:left w:val="single" w:sz="4" w:space="0" w:color="00000A"/>
+              <w:bottom w:val="single" w:sz="4" w:space="0" w:color="00000A"/>
+              <w:insideH w:val="single" w:sz="4" w:space="0" w:color="00000A"/>
+              <w:right w:val="nil"/>
+              <w:insideV w:val="nil"/>
+            </w:tcBorders>
+            <w:shd w:fill="FFFFFF" w:val="clear"/>
+            <w:tcMar>
+              <w:left w:w="103" w:type="dxa"/>
+            </w:tcMar>
+          </w:tcPr>
+          <w:p>
+            <w:pPr>
+              <w:pStyle w:val="Normal"/>
+              <w:spacing w:before="0" w:after="0"/>
+              <w:rPr>
+                <w:rStyle w:val="Plc"/>
+                <w:rFonts w:ascii="Times New Roman" w:hAnsi="Times New Roman"/>
+                <w:sz w:val="24"/>
+                <w:szCs w:val="24"/>
+              </w:rPr>
+            </w:pPr>
+            <w:r>
+              <w:rPr>
+                <w:rStyle w:val="Plc"/>
+                <w:rFonts w:ascii="Times New Roman" w:hAnsi="Times New Roman"/>
+                <w:sz w:val="24"/>
+                <w:szCs w:val="24"/>
+              </w:rPr>
+              <w:t>Processes the 'login' transaction.</w:t>
+            </w:r>
+          </w:p>
+        </w:tc>
+        <w:tc>
+          <w:tcPr>
+            <w:tcW w:w="2655" w:type="dxa"/>
             <w:tcBorders>
               <w:top w:val="single" w:sz="4" w:space="0" w:color="00000A"/>
               <w:left w:val="single" w:sz="4" w:space="0" w:color="00000A"/>
@@ -2306,30 +3467,23 @@
               <w:right w:val="single" w:sz="4" w:space="0" w:color="00000A"/>
               <w:insideV w:val="single" w:sz="4" w:space="0" w:color="00000A"/>
             </w:tcBorders>
-            <w:shd w:fill="auto" w:val="clear"/>
-            <w:tcMar>
-              <w:left w:w="108" w:type="dxa"/>
-            </w:tcMar>
-          </w:tcPr>
-          <w:p>
-            <w:pPr>
-              <w:pStyle w:val="Normal"/>
-              <w:spacing w:before="0" w:after="0"/>
-              <w:rPr>
-                <w:rStyle w:val="Plc"/>
-                <w:rFonts w:ascii="Times New Roman" w:hAnsi="Times New Roman"/>
-                <w:sz w:val="24"/>
-                <w:szCs w:val="24"/>
-              </w:rPr>
-            </w:pPr>
-            <w:r>
-              <w:rPr>
-                <w:rStyle w:val="Plc"/>
-                <w:rFonts w:ascii="Times New Roman" w:hAnsi="Times New Roman"/>
-                <w:sz w:val="24"/>
-                <w:szCs w:val="24"/>
-              </w:rPr>
-              <w:t>Processes the 'login' transaction.</w:t>
+            <w:shd w:fill="FFFFFF" w:val="clear"/>
+            <w:tcMar>
+              <w:left w:w="103" w:type="dxa"/>
+            </w:tcMar>
+          </w:tcPr>
+          <w:p>
+            <w:pPr>
+              <w:pStyle w:val="Normal"/>
+              <w:spacing w:before="0" w:after="0"/>
+              <w:rPr>
+                <w:rFonts w:ascii="Times New Roman" w:hAnsi="Times New Roman"/>
+              </w:rPr>
+            </w:pPr>
+            <w:r>
+              <w:rPr>
+                <w:rFonts w:ascii="Times New Roman" w:hAnsi="Times New Roman"/>
+              </w:rPr>
             </w:r>
           </w:p>
         </w:tc>
@@ -2340,7 +3494,7 @@
         </w:trPr>
         <w:tc>
           <w:tcPr>
-            <w:tcW w:w="4675" w:type="dxa"/>
+            <w:tcW w:w="2655" w:type="dxa"/>
             <w:tcBorders>
               <w:top w:val="single" w:sz="4" w:space="0" w:color="00000A"/>
               <w:left w:val="single" w:sz="4" w:space="0" w:color="00000A"/>
@@ -2349,9 +3503,9 @@
               <w:right w:val="single" w:sz="4" w:space="0" w:color="00000A"/>
               <w:insideV w:val="single" w:sz="4" w:space="0" w:color="00000A"/>
             </w:tcBorders>
-            <w:shd w:fill="auto" w:val="clear"/>
-            <w:tcMar>
-              <w:left w:w="108" w:type="dxa"/>
+            <w:shd w:fill="FFFFFF" w:val="clear"/>
+            <w:tcMar>
+              <w:left w:w="103" w:type="dxa"/>
             </w:tcMar>
           </w:tcPr>
           <w:p>
@@ -2454,7 +3608,77 @@
         </w:tc>
         <w:tc>
           <w:tcPr>
-            <w:tcW w:w="4674" w:type="dxa"/>
+            <w:tcW w:w="1320" w:type="dxa"/>
+            <w:tcBorders>
+              <w:top w:val="single" w:sz="4" w:space="0" w:color="00000A"/>
+              <w:left w:val="single" w:sz="4" w:space="0" w:color="00000A"/>
+              <w:bottom w:val="single" w:sz="4" w:space="0" w:color="00000A"/>
+              <w:insideH w:val="single" w:sz="4" w:space="0" w:color="00000A"/>
+              <w:right w:val="nil"/>
+              <w:insideV w:val="nil"/>
+            </w:tcBorders>
+            <w:shd w:fill="FFFFFF" w:val="clear"/>
+            <w:tcMar>
+              <w:left w:w="103" w:type="dxa"/>
+            </w:tcMar>
+          </w:tcPr>
+          <w:p>
+            <w:pPr>
+              <w:pStyle w:val="Normal"/>
+              <w:spacing w:before="0" w:after="0"/>
+              <w:rPr>
+                <w:rFonts w:ascii="Times New Roman" w:hAnsi="Times New Roman"/>
+              </w:rPr>
+            </w:pPr>
+            <w:r>
+              <w:rPr>
+                <w:rFonts w:ascii="Times New Roman" w:hAnsi="Times New Roman"/>
+              </w:rPr>
+              <w:t>TransactionCalculator</w:t>
+            </w:r>
+          </w:p>
+        </w:tc>
+        <w:tc>
+          <w:tcPr>
+            <w:tcW w:w="6630" w:type="dxa"/>
+            <w:tcBorders>
+              <w:top w:val="single" w:sz="4" w:space="0" w:color="00000A"/>
+              <w:left w:val="single" w:sz="4" w:space="0" w:color="00000A"/>
+              <w:bottom w:val="single" w:sz="4" w:space="0" w:color="00000A"/>
+              <w:insideH w:val="single" w:sz="4" w:space="0" w:color="00000A"/>
+              <w:right w:val="nil"/>
+              <w:insideV w:val="nil"/>
+            </w:tcBorders>
+            <w:shd w:fill="FFFFFF" w:val="clear"/>
+            <w:tcMar>
+              <w:left w:w="103" w:type="dxa"/>
+            </w:tcMar>
+          </w:tcPr>
+          <w:p>
+            <w:pPr>
+              <w:pStyle w:val="Normal"/>
+              <w:spacing w:before="0" w:after="0"/>
+              <w:rPr>
+                <w:rStyle w:val="Plc"/>
+                <w:rFonts w:ascii="Times New Roman" w:hAnsi="Times New Roman"/>
+                <w:sz w:val="24"/>
+                <w:szCs w:val="24"/>
+              </w:rPr>
+            </w:pPr>
+            <w:r>
+              <w:rPr>
+                <w:rStyle w:val="Plc"/>
+                <w:rFonts w:ascii="Times New Roman" w:hAnsi="Times New Roman"/>
+                <w:sz w:val="24"/>
+                <w:szCs w:val="24"/>
+              </w:rPr>
+              <w:t>Processes the 'logout' transaction.</w:t>
+            </w:r>
+          </w:p>
+        </w:tc>
+        <w:tc>
+          <w:tcPr>
+            <w:tcW w:w="2655" w:type="dxa"/>
             <w:tcBorders>
               <w:top w:val="single" w:sz="4" w:space="0" w:color="00000A"/>
               <w:left w:val="single" w:sz="4" w:space="0" w:color="00000A"/>
@@ -2463,30 +3687,23 @@
               <w:right w:val="single" w:sz="4" w:space="0" w:color="00000A"/>
               <w:insideV w:val="single" w:sz="4" w:space="0" w:color="00000A"/>
             </w:tcBorders>
-            <w:shd w:fill="auto" w:val="clear"/>
-            <w:tcMar>
-              <w:left w:w="108" w:type="dxa"/>
-            </w:tcMar>
-          </w:tcPr>
-          <w:p>
-            <w:pPr>
-              <w:pStyle w:val="Normal"/>
-              <w:spacing w:before="0" w:after="0"/>
-              <w:rPr>
-                <w:rStyle w:val="Plc"/>
-                <w:rFonts w:ascii="Times New Roman" w:hAnsi="Times New Roman"/>
-                <w:sz w:val="24"/>
-                <w:szCs w:val="24"/>
-              </w:rPr>
-            </w:pPr>
-            <w:r>
-              <w:rPr>
-                <w:rStyle w:val="Plc"/>
-                <w:rFonts w:ascii="Times New Roman" w:hAnsi="Times New Roman"/>
-                <w:sz w:val="24"/>
-                <w:szCs w:val="24"/>
-              </w:rPr>
-              <w:t>Processes the 'logout' transaction.</w:t>
+            <w:shd w:fill="FFFFFF" w:val="clear"/>
+            <w:tcMar>
+              <w:left w:w="103" w:type="dxa"/>
+            </w:tcMar>
+          </w:tcPr>
+          <w:p>
+            <w:pPr>
+              <w:pStyle w:val="Normal"/>
+              <w:spacing w:before="0" w:after="0"/>
+              <w:rPr>
+                <w:rFonts w:ascii="Times New Roman" w:hAnsi="Times New Roman"/>
+              </w:rPr>
+            </w:pPr>
+            <w:r>
+              <w:rPr>
+                <w:rFonts w:ascii="Times New Roman" w:hAnsi="Times New Roman"/>
+              </w:rPr>
             </w:r>
           </w:p>
         </w:tc>
@@ -2497,7 +3714,7 @@
         </w:trPr>
         <w:tc>
           <w:tcPr>
-            <w:tcW w:w="4675" w:type="dxa"/>
+            <w:tcW w:w="2655" w:type="dxa"/>
             <w:tcBorders>
               <w:top w:val="single" w:sz="4" w:space="0" w:color="00000A"/>
               <w:left w:val="single" w:sz="4" w:space="0" w:color="00000A"/>
@@ -2506,9 +3723,9 @@
               <w:right w:val="single" w:sz="4" w:space="0" w:color="00000A"/>
               <w:insideV w:val="single" w:sz="4" w:space="0" w:color="00000A"/>
             </w:tcBorders>
-            <w:shd w:fill="auto" w:val="clear"/>
-            <w:tcMar>
-              <w:left w:w="108" w:type="dxa"/>
+            <w:shd w:fill="FFFFFF" w:val="clear"/>
+            <w:tcMar>
+              <w:left w:w="103" w:type="dxa"/>
             </w:tcMar>
           </w:tcPr>
           <w:p>
@@ -2611,7 +3828,75 @@
         </w:tc>
         <w:tc>
           <w:tcPr>
-            <w:tcW w:w="4674" w:type="dxa"/>
+            <w:tcW w:w="1320" w:type="dxa"/>
+            <w:tcBorders>
+              <w:top w:val="single" w:sz="4" w:space="0" w:color="00000A"/>
+              <w:left w:val="single" w:sz="4" w:space="0" w:color="00000A"/>
+              <w:bottom w:val="single" w:sz="4" w:space="0" w:color="00000A"/>
+              <w:insideH w:val="single" w:sz="4" w:space="0" w:color="00000A"/>
+              <w:right w:val="nil"/>
+              <w:insideV w:val="nil"/>
+            </w:tcBorders>
+            <w:shd w:fill="FFFFFF" w:val="clear"/>
+            <w:tcMar>
+              <w:left w:w="103" w:type="dxa"/>
+            </w:tcMar>
+          </w:tcPr>
+          <w:p>
+            <w:pPr>
+              <w:pStyle w:val="Normal"/>
+              <w:spacing w:before="0" w:after="0"/>
+              <w:rPr>
+                <w:rFonts w:ascii="Times New Roman" w:hAnsi="Times New Roman"/>
+              </w:rPr>
+            </w:pPr>
+            <w:r>
+              <w:rPr>
+                <w:rFonts w:ascii="Times New Roman" w:hAnsi="Times New Roman"/>
+              </w:rPr>
+              <w:t>TransactionCalculator</w:t>
+            </w:r>
+          </w:p>
+        </w:tc>
+        <w:tc>
+          <w:tcPr>
+            <w:tcW w:w="6630" w:type="dxa"/>
+            <w:tcBorders>
+              <w:top w:val="single" w:sz="4" w:space="0" w:color="00000A"/>
+              <w:left w:val="single" w:sz="4" w:space="0" w:color="00000A"/>
+              <w:bottom w:val="single" w:sz="4" w:space="0" w:color="00000A"/>
+              <w:insideH w:val="single" w:sz="4" w:space="0" w:color="00000A"/>
+              <w:right w:val="nil"/>
+              <w:insideV w:val="nil"/>
+            </w:tcBorders>
+            <w:shd w:fill="FFFFFF" w:val="clear"/>
+            <w:tcMar>
+              <w:left w:w="103" w:type="dxa"/>
+            </w:tcMar>
+          </w:tcPr>
+          <w:p>
+            <w:pPr>
+              <w:pStyle w:val="Normal"/>
+              <w:spacing w:before="0" w:after="0"/>
+              <w:rPr>
+                <w:rFonts w:ascii="Times New Roman" w:hAnsi="Times New Roman"/>
+                <w:sz w:val="24"/>
+                <w:szCs w:val="24"/>
+              </w:rPr>
+            </w:pPr>
+            <w:r>
+              <w:rPr>
+                <w:rFonts w:ascii="Times New Roman" w:hAnsi="Times New Roman"/>
+                <w:sz w:val="24"/>
+                <w:szCs w:val="24"/>
+              </w:rPr>
+              <w:t>Perform Withdrawal transaction to the specified account.</w:t>
+            </w:r>
+          </w:p>
+        </w:tc>
+        <w:tc>
+          <w:tcPr>
+            <w:tcW w:w="2655" w:type="dxa"/>
             <w:tcBorders>
               <w:top w:val="single" w:sz="4" w:space="0" w:color="00000A"/>
               <w:left w:val="single" w:sz="4" w:space="0" w:color="00000A"/>
@@ -2620,28 +3905,23 @@
               <w:right w:val="single" w:sz="4" w:space="0" w:color="00000A"/>
               <w:insideV w:val="single" w:sz="4" w:space="0" w:color="00000A"/>
             </w:tcBorders>
-            <w:shd w:fill="auto" w:val="clear"/>
-            <w:tcMar>
-              <w:left w:w="108" w:type="dxa"/>
-            </w:tcMar>
-          </w:tcPr>
-          <w:p>
-            <w:pPr>
-              <w:pStyle w:val="Normal"/>
-              <w:spacing w:before="0" w:after="0"/>
-              <w:rPr>
-                <w:rFonts w:ascii="Times New Roman" w:hAnsi="Times New Roman"/>
-                <w:sz w:val="24"/>
-                <w:szCs w:val="24"/>
-              </w:rPr>
-            </w:pPr>
-            <w:r>
-              <w:rPr>
-                <w:rFonts w:ascii="Times New Roman" w:hAnsi="Times New Roman"/>
-                <w:sz w:val="24"/>
-                <w:szCs w:val="24"/>
-              </w:rPr>
-              <w:t>Perform Withdrawal transaction to the specified account.</w:t>
+            <w:shd w:fill="FFFFFF" w:val="clear"/>
+            <w:tcMar>
+              <w:left w:w="103" w:type="dxa"/>
+            </w:tcMar>
+          </w:tcPr>
+          <w:p>
+            <w:pPr>
+              <w:pStyle w:val="Normal"/>
+              <w:spacing w:before="0" w:after="0"/>
+              <w:rPr>
+                <w:rFonts w:ascii="Times New Roman" w:hAnsi="Times New Roman"/>
+              </w:rPr>
+            </w:pPr>
+            <w:r>
+              <w:rPr>
+                <w:rFonts w:ascii="Times New Roman" w:hAnsi="Times New Roman"/>
+              </w:rPr>
             </w:r>
           </w:p>
         </w:tc>
@@ -2652,7 +3932,7 @@
         </w:trPr>
         <w:tc>
           <w:tcPr>
-            <w:tcW w:w="4675" w:type="dxa"/>
+            <w:tcW w:w="2655" w:type="dxa"/>
             <w:tcBorders>
               <w:top w:val="single" w:sz="4" w:space="0" w:color="00000A"/>
               <w:left w:val="single" w:sz="4" w:space="0" w:color="00000A"/>
@@ -2661,9 +3941,9 @@
               <w:right w:val="single" w:sz="4" w:space="0" w:color="00000A"/>
               <w:insideV w:val="single" w:sz="4" w:space="0" w:color="00000A"/>
             </w:tcBorders>
-            <w:shd w:fill="auto" w:val="clear"/>
-            <w:tcMar>
-              <w:left w:w="108" w:type="dxa"/>
+            <w:shd w:fill="FFFFFF" w:val="clear"/>
+            <w:tcMar>
+              <w:left w:w="103" w:type="dxa"/>
             </w:tcMar>
           </w:tcPr>
           <w:p>
@@ -2766,7 +4046,75 @@
         </w:tc>
         <w:tc>
           <w:tcPr>
-            <w:tcW w:w="4674" w:type="dxa"/>
+            <w:tcW w:w="1320" w:type="dxa"/>
+            <w:tcBorders>
+              <w:top w:val="single" w:sz="4" w:space="0" w:color="00000A"/>
+              <w:left w:val="single" w:sz="4" w:space="0" w:color="00000A"/>
+              <w:bottom w:val="single" w:sz="4" w:space="0" w:color="00000A"/>
+              <w:insideH w:val="single" w:sz="4" w:space="0" w:color="00000A"/>
+              <w:right w:val="nil"/>
+              <w:insideV w:val="nil"/>
+            </w:tcBorders>
+            <w:shd w:fill="FFFFFF" w:val="clear"/>
+            <w:tcMar>
+              <w:left w:w="103" w:type="dxa"/>
+            </w:tcMar>
+          </w:tcPr>
+          <w:p>
+            <w:pPr>
+              <w:pStyle w:val="Normal"/>
+              <w:spacing w:before="0" w:after="0"/>
+              <w:rPr>
+                <w:rFonts w:ascii="Times New Roman" w:hAnsi="Times New Roman"/>
+              </w:rPr>
+            </w:pPr>
+            <w:r>
+              <w:rPr>
+                <w:rFonts w:ascii="Times New Roman" w:hAnsi="Times New Roman"/>
+              </w:rPr>
+              <w:t>TransactionCalculator</w:t>
+            </w:r>
+          </w:p>
+        </w:tc>
+        <w:tc>
+          <w:tcPr>
+            <w:tcW w:w="6630" w:type="dxa"/>
+            <w:tcBorders>
+              <w:top w:val="single" w:sz="4" w:space="0" w:color="00000A"/>
+              <w:left w:val="single" w:sz="4" w:space="0" w:color="00000A"/>
+              <w:bottom w:val="single" w:sz="4" w:space="0" w:color="00000A"/>
+              <w:insideH w:val="single" w:sz="4" w:space="0" w:color="00000A"/>
+              <w:right w:val="nil"/>
+              <w:insideV w:val="nil"/>
+            </w:tcBorders>
+            <w:shd w:fill="FFFFFF" w:val="clear"/>
+            <w:tcMar>
+              <w:left w:w="103" w:type="dxa"/>
+            </w:tcMar>
+          </w:tcPr>
+          <w:p>
+            <w:pPr>
+              <w:pStyle w:val="Normal"/>
+              <w:spacing w:before="0" w:after="0"/>
+              <w:rPr>
+                <w:rFonts w:ascii="Times New Roman" w:hAnsi="Times New Roman"/>
+                <w:sz w:val="24"/>
+                <w:szCs w:val="24"/>
+              </w:rPr>
+            </w:pPr>
+            <w:r>
+              <w:rPr>
+                <w:rFonts w:ascii="Times New Roman" w:hAnsi="Times New Roman"/>
+                <w:sz w:val="24"/>
+                <w:szCs w:val="24"/>
+              </w:rPr>
+              <w:t>Perform Transfer transaction to the specified accounts (sender and receiver).</w:t>
+            </w:r>
+          </w:p>
+        </w:tc>
+        <w:tc>
+          <w:tcPr>
+            <w:tcW w:w="2655" w:type="dxa"/>
             <w:tcBorders>
               <w:top w:val="single" w:sz="4" w:space="0" w:color="00000A"/>
               <w:left w:val="single" w:sz="4" w:space="0" w:color="00000A"/>
@@ -2775,28 +4123,23 @@
               <w:right w:val="single" w:sz="4" w:space="0" w:color="00000A"/>
               <w:insideV w:val="single" w:sz="4" w:space="0" w:color="00000A"/>
             </w:tcBorders>
-            <w:shd w:fill="auto" w:val="clear"/>
-            <w:tcMar>
-              <w:left w:w="108" w:type="dxa"/>
-            </w:tcMar>
-          </w:tcPr>
-          <w:p>
-            <w:pPr>
-              <w:pStyle w:val="Normal"/>
-              <w:spacing w:before="0" w:after="0"/>
-              <w:rPr>
-                <w:rFonts w:ascii="Times New Roman" w:hAnsi="Times New Roman"/>
-                <w:sz w:val="24"/>
-                <w:szCs w:val="24"/>
-              </w:rPr>
-            </w:pPr>
-            <w:r>
-              <w:rPr>
-                <w:rFonts w:ascii="Times New Roman" w:hAnsi="Times New Roman"/>
-                <w:sz w:val="24"/>
-                <w:szCs w:val="24"/>
-              </w:rPr>
-              <w:t>Perform Transfer transaction to the specified accounts (sender and receiver).</w:t>
+            <w:shd w:fill="FFFFFF" w:val="clear"/>
+            <w:tcMar>
+              <w:left w:w="103" w:type="dxa"/>
+            </w:tcMar>
+          </w:tcPr>
+          <w:p>
+            <w:pPr>
+              <w:pStyle w:val="Normal"/>
+              <w:spacing w:before="0" w:after="0"/>
+              <w:rPr>
+                <w:rFonts w:ascii="Times New Roman" w:hAnsi="Times New Roman"/>
+              </w:rPr>
+            </w:pPr>
+            <w:r>
+              <w:rPr>
+                <w:rFonts w:ascii="Times New Roman" w:hAnsi="Times New Roman"/>
+              </w:rPr>
             </w:r>
           </w:p>
         </w:tc>
@@ -2807,7 +4150,7 @@
         </w:trPr>
         <w:tc>
           <w:tcPr>
-            <w:tcW w:w="4675" w:type="dxa"/>
+            <w:tcW w:w="2655" w:type="dxa"/>
             <w:tcBorders>
               <w:top w:val="single" w:sz="4" w:space="0" w:color="00000A"/>
               <w:left w:val="single" w:sz="4" w:space="0" w:color="00000A"/>
@@ -2816,9 +4159,9 @@
               <w:right w:val="single" w:sz="4" w:space="0" w:color="00000A"/>
               <w:insideV w:val="single" w:sz="4" w:space="0" w:color="00000A"/>
             </w:tcBorders>
-            <w:shd w:fill="auto" w:val="clear"/>
-            <w:tcMar>
-              <w:left w:w="108" w:type="dxa"/>
+            <w:shd w:fill="FFFFFF" w:val="clear"/>
+            <w:tcMar>
+              <w:left w:w="103" w:type="dxa"/>
             </w:tcMar>
           </w:tcPr>
           <w:p>
@@ -2921,7 +4264,75 @@
         </w:tc>
         <w:tc>
           <w:tcPr>
-            <w:tcW w:w="4674" w:type="dxa"/>
+            <w:tcW w:w="1320" w:type="dxa"/>
+            <w:tcBorders>
+              <w:top w:val="single" w:sz="4" w:space="0" w:color="00000A"/>
+              <w:left w:val="single" w:sz="4" w:space="0" w:color="00000A"/>
+              <w:bottom w:val="single" w:sz="4" w:space="0" w:color="00000A"/>
+              <w:insideH w:val="single" w:sz="4" w:space="0" w:color="00000A"/>
+              <w:right w:val="nil"/>
+              <w:insideV w:val="nil"/>
+            </w:tcBorders>
+            <w:shd w:fill="FFFFFF" w:val="clear"/>
+            <w:tcMar>
+              <w:left w:w="103" w:type="dxa"/>
+            </w:tcMar>
+          </w:tcPr>
+          <w:p>
+            <w:pPr>
+              <w:pStyle w:val="Normal"/>
+              <w:spacing w:before="0" w:after="0"/>
+              <w:rPr>
+                <w:rFonts w:ascii="Times New Roman" w:hAnsi="Times New Roman"/>
+              </w:rPr>
+            </w:pPr>
+            <w:r>
+              <w:rPr>
+                <w:rFonts w:ascii="Times New Roman" w:hAnsi="Times New Roman"/>
+              </w:rPr>
+              <w:t>TransactionCalculator</w:t>
+            </w:r>
+          </w:p>
+        </w:tc>
+        <w:tc>
+          <w:tcPr>
+            <w:tcW w:w="6630" w:type="dxa"/>
+            <w:tcBorders>
+              <w:top w:val="single" w:sz="4" w:space="0" w:color="00000A"/>
+              <w:left w:val="single" w:sz="4" w:space="0" w:color="00000A"/>
+              <w:bottom w:val="single" w:sz="4" w:space="0" w:color="00000A"/>
+              <w:insideH w:val="single" w:sz="4" w:space="0" w:color="00000A"/>
+              <w:right w:val="nil"/>
+              <w:insideV w:val="nil"/>
+            </w:tcBorders>
+            <w:shd w:fill="FFFFFF" w:val="clear"/>
+            <w:tcMar>
+              <w:left w:w="103" w:type="dxa"/>
+            </w:tcMar>
+          </w:tcPr>
+          <w:p>
+            <w:pPr>
+              <w:pStyle w:val="Normal"/>
+              <w:spacing w:before="0" w:after="0"/>
+              <w:rPr>
+                <w:rFonts w:ascii="Times New Roman" w:hAnsi="Times New Roman"/>
+                <w:sz w:val="24"/>
+                <w:szCs w:val="24"/>
+              </w:rPr>
+            </w:pPr>
+            <w:r>
+              <w:rPr>
+                <w:rFonts w:ascii="Times New Roman" w:hAnsi="Times New Roman"/>
+                <w:sz w:val="24"/>
+                <w:szCs w:val="24"/>
+              </w:rPr>
+              <w:t>Perform Pay bill transaction to the specified account.</w:t>
+            </w:r>
+          </w:p>
+        </w:tc>
+        <w:tc>
+          <w:tcPr>
+            <w:tcW w:w="2655" w:type="dxa"/>
             <w:tcBorders>
               <w:top w:val="single" w:sz="4" w:space="0" w:color="00000A"/>
               <w:left w:val="single" w:sz="4" w:space="0" w:color="00000A"/>
@@ -2930,28 +4341,23 @@
               <w:right w:val="single" w:sz="4" w:space="0" w:color="00000A"/>
               <w:insideV w:val="single" w:sz="4" w:space="0" w:color="00000A"/>
             </w:tcBorders>
-            <w:shd w:fill="auto" w:val="clear"/>
-            <w:tcMar>
-              <w:left w:w="108" w:type="dxa"/>
-            </w:tcMar>
-          </w:tcPr>
-          <w:p>
-            <w:pPr>
-              <w:pStyle w:val="Normal"/>
-              <w:spacing w:before="0" w:after="0"/>
-              <w:rPr>
-                <w:rFonts w:ascii="Times New Roman" w:hAnsi="Times New Roman"/>
-                <w:sz w:val="24"/>
-                <w:szCs w:val="24"/>
-              </w:rPr>
-            </w:pPr>
-            <w:r>
-              <w:rPr>
-                <w:rFonts w:ascii="Times New Roman" w:hAnsi="Times New Roman"/>
-                <w:sz w:val="24"/>
-                <w:szCs w:val="24"/>
-              </w:rPr>
-              <w:t>Perform Pay bill transaction to the specified account.</w:t>
+            <w:shd w:fill="FFFFFF" w:val="clear"/>
+            <w:tcMar>
+              <w:left w:w="103" w:type="dxa"/>
+            </w:tcMar>
+          </w:tcPr>
+          <w:p>
+            <w:pPr>
+              <w:pStyle w:val="Normal"/>
+              <w:spacing w:before="0" w:after="0"/>
+              <w:rPr>
+                <w:rFonts w:ascii="Times New Roman" w:hAnsi="Times New Roman"/>
+              </w:rPr>
+            </w:pPr>
+            <w:r>
+              <w:rPr>
+                <w:rFonts w:ascii="Times New Roman" w:hAnsi="Times New Roman"/>
+              </w:rPr>
             </w:r>
           </w:p>
         </w:tc>
@@ -2962,7 +4368,7 @@
         </w:trPr>
         <w:tc>
           <w:tcPr>
-            <w:tcW w:w="4675" w:type="dxa"/>
+            <w:tcW w:w="2655" w:type="dxa"/>
             <w:tcBorders>
               <w:top w:val="single" w:sz="4" w:space="0" w:color="00000A"/>
               <w:left w:val="single" w:sz="4" w:space="0" w:color="00000A"/>
@@ -2971,9 +4377,9 @@
               <w:right w:val="single" w:sz="4" w:space="0" w:color="00000A"/>
               <w:insideV w:val="single" w:sz="4" w:space="0" w:color="00000A"/>
             </w:tcBorders>
-            <w:shd w:fill="auto" w:val="clear"/>
-            <w:tcMar>
-              <w:left w:w="108" w:type="dxa"/>
+            <w:shd w:fill="FFFFFF" w:val="clear"/>
+            <w:tcMar>
+              <w:left w:w="103" w:type="dxa"/>
             </w:tcMar>
           </w:tcPr>
           <w:p>
@@ -3076,7 +4482,75 @@
         </w:tc>
         <w:tc>
           <w:tcPr>
-            <w:tcW w:w="4674" w:type="dxa"/>
+            <w:tcW w:w="1320" w:type="dxa"/>
+            <w:tcBorders>
+              <w:top w:val="single" w:sz="4" w:space="0" w:color="00000A"/>
+              <w:left w:val="single" w:sz="4" w:space="0" w:color="00000A"/>
+              <w:bottom w:val="single" w:sz="4" w:space="0" w:color="00000A"/>
+              <w:insideH w:val="single" w:sz="4" w:space="0" w:color="00000A"/>
+              <w:right w:val="nil"/>
+              <w:insideV w:val="nil"/>
+            </w:tcBorders>
+            <w:shd w:fill="FFFFFF" w:val="clear"/>
+            <w:tcMar>
+              <w:left w:w="103" w:type="dxa"/>
+            </w:tcMar>
+          </w:tcPr>
+          <w:p>
+            <w:pPr>
+              <w:pStyle w:val="Normal"/>
+              <w:spacing w:before="0" w:after="0"/>
+              <w:rPr>
+                <w:rFonts w:ascii="Times New Roman" w:hAnsi="Times New Roman"/>
+              </w:rPr>
+            </w:pPr>
+            <w:r>
+              <w:rPr>
+                <w:rFonts w:ascii="Times New Roman" w:hAnsi="Times New Roman"/>
+              </w:rPr>
+              <w:t>TransactionCalculator</w:t>
+            </w:r>
+          </w:p>
+        </w:tc>
+        <w:tc>
+          <w:tcPr>
+            <w:tcW w:w="6630" w:type="dxa"/>
+            <w:tcBorders>
+              <w:top w:val="single" w:sz="4" w:space="0" w:color="00000A"/>
+              <w:left w:val="single" w:sz="4" w:space="0" w:color="00000A"/>
+              <w:bottom w:val="single" w:sz="4" w:space="0" w:color="00000A"/>
+              <w:insideH w:val="single" w:sz="4" w:space="0" w:color="00000A"/>
+              <w:right w:val="nil"/>
+              <w:insideV w:val="nil"/>
+            </w:tcBorders>
+            <w:shd w:fill="FFFFFF" w:val="clear"/>
+            <w:tcMar>
+              <w:left w:w="103" w:type="dxa"/>
+            </w:tcMar>
+          </w:tcPr>
+          <w:p>
+            <w:pPr>
+              <w:pStyle w:val="Normal"/>
+              <w:spacing w:before="0" w:after="0"/>
+              <w:rPr>
+                <w:rFonts w:ascii="Times New Roman" w:hAnsi="Times New Roman"/>
+                <w:sz w:val="24"/>
+                <w:szCs w:val="24"/>
+              </w:rPr>
+            </w:pPr>
+            <w:r>
+              <w:rPr>
+                <w:rFonts w:ascii="Times New Roman" w:hAnsi="Times New Roman"/>
+                <w:sz w:val="24"/>
+                <w:szCs w:val="24"/>
+              </w:rPr>
+              <w:t>Perform Deposit transaction to the specified account.</w:t>
+            </w:r>
+          </w:p>
+        </w:tc>
+        <w:tc>
+          <w:tcPr>
+            <w:tcW w:w="2655" w:type="dxa"/>
             <w:tcBorders>
               <w:top w:val="single" w:sz="4" w:space="0" w:color="00000A"/>
               <w:left w:val="single" w:sz="4" w:space="0" w:color="00000A"/>
@@ -3085,28 +4559,23 @@
               <w:right w:val="single" w:sz="4" w:space="0" w:color="00000A"/>
               <w:insideV w:val="single" w:sz="4" w:space="0" w:color="00000A"/>
             </w:tcBorders>
-            <w:shd w:fill="auto" w:val="clear"/>
-            <w:tcMar>
-              <w:left w:w="108" w:type="dxa"/>
-            </w:tcMar>
-          </w:tcPr>
-          <w:p>
-            <w:pPr>
-              <w:pStyle w:val="Normal"/>
-              <w:spacing w:before="0" w:after="0"/>
-              <w:rPr>
-                <w:rFonts w:ascii="Times New Roman" w:hAnsi="Times New Roman"/>
-                <w:sz w:val="24"/>
-                <w:szCs w:val="24"/>
-              </w:rPr>
-            </w:pPr>
-            <w:r>
-              <w:rPr>
-                <w:rFonts w:ascii="Times New Roman" w:hAnsi="Times New Roman"/>
-                <w:sz w:val="24"/>
-                <w:szCs w:val="24"/>
-              </w:rPr>
-              <w:t>Perform Deposit transaction to the specified account.</w:t>
+            <w:shd w:fill="FFFFFF" w:val="clear"/>
+            <w:tcMar>
+              <w:left w:w="103" w:type="dxa"/>
+            </w:tcMar>
+          </w:tcPr>
+          <w:p>
+            <w:pPr>
+              <w:pStyle w:val="Normal"/>
+              <w:spacing w:before="0" w:after="0"/>
+              <w:rPr>
+                <w:rFonts w:ascii="Times New Roman" w:hAnsi="Times New Roman"/>
+              </w:rPr>
+            </w:pPr>
+            <w:r>
+              <w:rPr>
+                <w:rFonts w:ascii="Times New Roman" w:hAnsi="Times New Roman"/>
+              </w:rPr>
             </w:r>
           </w:p>
         </w:tc>
@@ -3117,7 +4586,7 @@
         </w:trPr>
         <w:tc>
           <w:tcPr>
-            <w:tcW w:w="4675" w:type="dxa"/>
+            <w:tcW w:w="2655" w:type="dxa"/>
             <w:tcBorders>
               <w:top w:val="single" w:sz="4" w:space="0" w:color="00000A"/>
               <w:left w:val="single" w:sz="4" w:space="0" w:color="00000A"/>
@@ -3126,9 +4595,9 @@
               <w:right w:val="single" w:sz="4" w:space="0" w:color="00000A"/>
               <w:insideV w:val="single" w:sz="4" w:space="0" w:color="00000A"/>
             </w:tcBorders>
-            <w:shd w:fill="auto" w:val="clear"/>
-            <w:tcMar>
-              <w:left w:w="108" w:type="dxa"/>
+            <w:shd w:fill="FFFFFF" w:val="clear"/>
+            <w:tcMar>
+              <w:left w:w="103" w:type="dxa"/>
             </w:tcMar>
           </w:tcPr>
           <w:p>
@@ -3231,7 +4700,75 @@
         </w:tc>
         <w:tc>
           <w:tcPr>
-            <w:tcW w:w="4674" w:type="dxa"/>
+            <w:tcW w:w="1320" w:type="dxa"/>
+            <w:tcBorders>
+              <w:top w:val="single" w:sz="4" w:space="0" w:color="00000A"/>
+              <w:left w:val="single" w:sz="4" w:space="0" w:color="00000A"/>
+              <w:bottom w:val="single" w:sz="4" w:space="0" w:color="00000A"/>
+              <w:insideH w:val="single" w:sz="4" w:space="0" w:color="00000A"/>
+              <w:right w:val="nil"/>
+              <w:insideV w:val="nil"/>
+            </w:tcBorders>
+            <w:shd w:fill="FFFFFF" w:val="clear"/>
+            <w:tcMar>
+              <w:left w:w="103" w:type="dxa"/>
+            </w:tcMar>
+          </w:tcPr>
+          <w:p>
+            <w:pPr>
+              <w:pStyle w:val="Normal"/>
+              <w:spacing w:before="0" w:after="0"/>
+              <w:rPr>
+                <w:rFonts w:ascii="Times New Roman" w:hAnsi="Times New Roman"/>
+              </w:rPr>
+            </w:pPr>
+            <w:r>
+              <w:rPr>
+                <w:rFonts w:ascii="Times New Roman" w:hAnsi="Times New Roman"/>
+              </w:rPr>
+              <w:t>TransactionCalculator</w:t>
+            </w:r>
+          </w:p>
+        </w:tc>
+        <w:tc>
+          <w:tcPr>
+            <w:tcW w:w="6630" w:type="dxa"/>
+            <w:tcBorders>
+              <w:top w:val="single" w:sz="4" w:space="0" w:color="00000A"/>
+              <w:left w:val="single" w:sz="4" w:space="0" w:color="00000A"/>
+              <w:bottom w:val="single" w:sz="4" w:space="0" w:color="00000A"/>
+              <w:insideH w:val="single" w:sz="4" w:space="0" w:color="00000A"/>
+              <w:right w:val="nil"/>
+              <w:insideV w:val="nil"/>
+            </w:tcBorders>
+            <w:shd w:fill="FFFFFF" w:val="clear"/>
+            <w:tcMar>
+              <w:left w:w="103" w:type="dxa"/>
+            </w:tcMar>
+          </w:tcPr>
+          <w:p>
+            <w:pPr>
+              <w:pStyle w:val="Normal"/>
+              <w:spacing w:before="0" w:after="0"/>
+              <w:rPr>
+                <w:rFonts w:ascii="Times New Roman" w:hAnsi="Times New Roman"/>
+                <w:sz w:val="24"/>
+                <w:szCs w:val="24"/>
+              </w:rPr>
+            </w:pPr>
+            <w:r>
+              <w:rPr>
+                <w:rFonts w:ascii="Times New Roman" w:hAnsi="Times New Roman"/>
+                <w:sz w:val="24"/>
+                <w:szCs w:val="24"/>
+              </w:rPr>
+              <w:t>Perform Change Plan transaction to the specified account.</w:t>
+            </w:r>
+          </w:p>
+        </w:tc>
+        <w:tc>
+          <w:tcPr>
+            <w:tcW w:w="2655" w:type="dxa"/>
             <w:tcBorders>
               <w:top w:val="single" w:sz="4" w:space="0" w:color="00000A"/>
               <w:left w:val="single" w:sz="4" w:space="0" w:color="00000A"/>
@@ -3240,28 +4777,23 @@
               <w:right w:val="single" w:sz="4" w:space="0" w:color="00000A"/>
               <w:insideV w:val="single" w:sz="4" w:space="0" w:color="00000A"/>
             </w:tcBorders>
-            <w:shd w:fill="auto" w:val="clear"/>
-            <w:tcMar>
-              <w:left w:w="108" w:type="dxa"/>
-            </w:tcMar>
-          </w:tcPr>
-          <w:p>
-            <w:pPr>
-              <w:pStyle w:val="Normal"/>
-              <w:spacing w:before="0" w:after="0"/>
-              <w:rPr>
-                <w:rFonts w:ascii="Times New Roman" w:hAnsi="Times New Roman"/>
-                <w:sz w:val="24"/>
-                <w:szCs w:val="24"/>
-              </w:rPr>
-            </w:pPr>
-            <w:r>
-              <w:rPr>
-                <w:rFonts w:ascii="Times New Roman" w:hAnsi="Times New Roman"/>
-                <w:sz w:val="24"/>
-                <w:szCs w:val="24"/>
-              </w:rPr>
-              <w:t>Perform Change Plan transaction to the specified account.</w:t>
+            <w:shd w:fill="FFFFFF" w:val="clear"/>
+            <w:tcMar>
+              <w:left w:w="103" w:type="dxa"/>
+            </w:tcMar>
+          </w:tcPr>
+          <w:p>
+            <w:pPr>
+              <w:pStyle w:val="Normal"/>
+              <w:spacing w:before="0" w:after="0"/>
+              <w:rPr>
+                <w:rFonts w:ascii="Times New Roman" w:hAnsi="Times New Roman"/>
+              </w:rPr>
+            </w:pPr>
+            <w:r>
+              <w:rPr>
+                <w:rFonts w:ascii="Times New Roman" w:hAnsi="Times New Roman"/>
+              </w:rPr>
             </w:r>
           </w:p>
         </w:tc>
@@ -3272,7 +4804,7 @@
         </w:trPr>
         <w:tc>
           <w:tcPr>
-            <w:tcW w:w="4675" w:type="dxa"/>
+            <w:tcW w:w="2655" w:type="dxa"/>
             <w:tcBorders>
               <w:top w:val="single" w:sz="4" w:space="0" w:color="00000A"/>
               <w:left w:val="single" w:sz="4" w:space="0" w:color="00000A"/>
@@ -3281,9 +4813,9 @@
               <w:right w:val="single" w:sz="4" w:space="0" w:color="00000A"/>
               <w:insideV w:val="single" w:sz="4" w:space="0" w:color="00000A"/>
             </w:tcBorders>
-            <w:shd w:fill="auto" w:val="clear"/>
-            <w:tcMar>
-              <w:left w:w="108" w:type="dxa"/>
+            <w:shd w:fill="FFFFFF" w:val="clear"/>
+            <w:tcMar>
+              <w:left w:w="103" w:type="dxa"/>
             </w:tcMar>
           </w:tcPr>
           <w:p>
@@ -3386,7 +4918,75 @@
         </w:tc>
         <w:tc>
           <w:tcPr>
-            <w:tcW w:w="4674" w:type="dxa"/>
+            <w:tcW w:w="1320" w:type="dxa"/>
+            <w:tcBorders>
+              <w:top w:val="single" w:sz="4" w:space="0" w:color="00000A"/>
+              <w:left w:val="single" w:sz="4" w:space="0" w:color="00000A"/>
+              <w:bottom w:val="single" w:sz="4" w:space="0" w:color="00000A"/>
+              <w:insideH w:val="single" w:sz="4" w:space="0" w:color="00000A"/>
+              <w:right w:val="nil"/>
+              <w:insideV w:val="nil"/>
+            </w:tcBorders>
+            <w:shd w:fill="FFFFFF" w:val="clear"/>
+            <w:tcMar>
+              <w:left w:w="103" w:type="dxa"/>
+            </w:tcMar>
+          </w:tcPr>
+          <w:p>
+            <w:pPr>
+              <w:pStyle w:val="Normal"/>
+              <w:spacing w:before="0" w:after="0"/>
+              <w:rPr>
+                <w:rFonts w:ascii="Times New Roman" w:hAnsi="Times New Roman"/>
+              </w:rPr>
+            </w:pPr>
+            <w:r>
+              <w:rPr>
+                <w:rFonts w:ascii="Times New Roman" w:hAnsi="Times New Roman"/>
+              </w:rPr>
+              <w:t>TransactionCalculator</w:t>
+            </w:r>
+          </w:p>
+        </w:tc>
+        <w:tc>
+          <w:tcPr>
+            <w:tcW w:w="6630" w:type="dxa"/>
+            <w:tcBorders>
+              <w:top w:val="single" w:sz="4" w:space="0" w:color="00000A"/>
+              <w:left w:val="single" w:sz="4" w:space="0" w:color="00000A"/>
+              <w:bottom w:val="single" w:sz="4" w:space="0" w:color="00000A"/>
+              <w:insideH w:val="single" w:sz="4" w:space="0" w:color="00000A"/>
+              <w:right w:val="nil"/>
+              <w:insideV w:val="nil"/>
+            </w:tcBorders>
+            <w:shd w:fill="FFFFFF" w:val="clear"/>
+            <w:tcMar>
+              <w:left w:w="103" w:type="dxa"/>
+            </w:tcMar>
+          </w:tcPr>
+          <w:p>
+            <w:pPr>
+              <w:pStyle w:val="Normal"/>
+              <w:spacing w:before="0" w:after="0"/>
+              <w:rPr>
+                <w:rFonts w:ascii="Times New Roman" w:hAnsi="Times New Roman"/>
+                <w:sz w:val="24"/>
+                <w:szCs w:val="24"/>
+              </w:rPr>
+            </w:pPr>
+            <w:r>
+              <w:rPr>
+                <w:rFonts w:ascii="Times New Roman" w:hAnsi="Times New Roman"/>
+                <w:sz w:val="24"/>
+                <w:szCs w:val="24"/>
+              </w:rPr>
+              <w:t>Remove the specified account from the account list.</w:t>
+            </w:r>
+          </w:p>
+        </w:tc>
+        <w:tc>
+          <w:tcPr>
+            <w:tcW w:w="2655" w:type="dxa"/>
             <w:tcBorders>
               <w:top w:val="single" w:sz="4" w:space="0" w:color="00000A"/>
               <w:left w:val="single" w:sz="4" w:space="0" w:color="00000A"/>
@@ -3395,28 +4995,23 @@
               <w:right w:val="single" w:sz="4" w:space="0" w:color="00000A"/>
               <w:insideV w:val="single" w:sz="4" w:space="0" w:color="00000A"/>
             </w:tcBorders>
-            <w:shd w:fill="auto" w:val="clear"/>
-            <w:tcMar>
-              <w:left w:w="108" w:type="dxa"/>
-            </w:tcMar>
-          </w:tcPr>
-          <w:p>
-            <w:pPr>
-              <w:pStyle w:val="Normal"/>
-              <w:spacing w:before="0" w:after="0"/>
-              <w:rPr>
-                <w:rFonts w:ascii="Times New Roman" w:hAnsi="Times New Roman"/>
-                <w:sz w:val="24"/>
-                <w:szCs w:val="24"/>
-              </w:rPr>
-            </w:pPr>
-            <w:r>
-              <w:rPr>
-                <w:rFonts w:ascii="Times New Roman" w:hAnsi="Times New Roman"/>
-                <w:sz w:val="24"/>
-                <w:szCs w:val="24"/>
-              </w:rPr>
-              <w:t>Remove the specified account from the account list.</w:t>
+            <w:shd w:fill="FFFFFF" w:val="clear"/>
+            <w:tcMar>
+              <w:left w:w="103" w:type="dxa"/>
+            </w:tcMar>
+          </w:tcPr>
+          <w:p>
+            <w:pPr>
+              <w:pStyle w:val="Normal"/>
+              <w:spacing w:before="0" w:after="0"/>
+              <w:rPr>
+                <w:rFonts w:ascii="Times New Roman" w:hAnsi="Times New Roman"/>
+              </w:rPr>
+            </w:pPr>
+            <w:r>
+              <w:rPr>
+                <w:rFonts w:ascii="Times New Roman" w:hAnsi="Times New Roman"/>
+              </w:rPr>
             </w:r>
           </w:p>
         </w:tc>
@@ -3427,7 +5022,7 @@
         </w:trPr>
         <w:tc>
           <w:tcPr>
-            <w:tcW w:w="4675" w:type="dxa"/>
+            <w:tcW w:w="2655" w:type="dxa"/>
             <w:tcBorders>
               <w:top w:val="single" w:sz="4" w:space="0" w:color="00000A"/>
               <w:left w:val="single" w:sz="4" w:space="0" w:color="00000A"/>
@@ -3436,9 +5031,9 @@
               <w:right w:val="single" w:sz="4" w:space="0" w:color="00000A"/>
               <w:insideV w:val="single" w:sz="4" w:space="0" w:color="00000A"/>
             </w:tcBorders>
-            <w:shd w:fill="auto" w:val="clear"/>
-            <w:tcMar>
-              <w:left w:w="108" w:type="dxa"/>
+            <w:shd w:fill="FFFFFF" w:val="clear"/>
+            <w:tcMar>
+              <w:left w:w="103" w:type="dxa"/>
             </w:tcMar>
           </w:tcPr>
           <w:p>
@@ -3541,7 +5136,75 @@
         </w:tc>
         <w:tc>
           <w:tcPr>
-            <w:tcW w:w="4674" w:type="dxa"/>
+            <w:tcW w:w="1320" w:type="dxa"/>
+            <w:tcBorders>
+              <w:top w:val="single" w:sz="4" w:space="0" w:color="00000A"/>
+              <w:left w:val="single" w:sz="4" w:space="0" w:color="00000A"/>
+              <w:bottom w:val="single" w:sz="4" w:space="0" w:color="00000A"/>
+              <w:insideH w:val="single" w:sz="4" w:space="0" w:color="00000A"/>
+              <w:right w:val="nil"/>
+              <w:insideV w:val="nil"/>
+            </w:tcBorders>
+            <w:shd w:fill="FFFFFF" w:val="clear"/>
+            <w:tcMar>
+              <w:left w:w="103" w:type="dxa"/>
+            </w:tcMar>
+          </w:tcPr>
+          <w:p>
+            <w:pPr>
+              <w:pStyle w:val="Normal"/>
+              <w:spacing w:before="0" w:after="0"/>
+              <w:rPr>
+                <w:rFonts w:ascii="Times New Roman" w:hAnsi="Times New Roman"/>
+              </w:rPr>
+            </w:pPr>
+            <w:r>
+              <w:rPr>
+                <w:rFonts w:ascii="Times New Roman" w:hAnsi="Times New Roman"/>
+              </w:rPr>
+              <w:t>TransactionCalculator</w:t>
+            </w:r>
+          </w:p>
+        </w:tc>
+        <w:tc>
+          <w:tcPr>
+            <w:tcW w:w="6630" w:type="dxa"/>
+            <w:tcBorders>
+              <w:top w:val="single" w:sz="4" w:space="0" w:color="00000A"/>
+              <w:left w:val="single" w:sz="4" w:space="0" w:color="00000A"/>
+              <w:bottom w:val="single" w:sz="4" w:space="0" w:color="00000A"/>
+              <w:insideH w:val="single" w:sz="4" w:space="0" w:color="00000A"/>
+              <w:right w:val="nil"/>
+              <w:insideV w:val="nil"/>
+            </w:tcBorders>
+            <w:shd w:fill="FFFFFF" w:val="clear"/>
+            <w:tcMar>
+              <w:left w:w="103" w:type="dxa"/>
+            </w:tcMar>
+          </w:tcPr>
+          <w:p>
+            <w:pPr>
+              <w:pStyle w:val="Normal"/>
+              <w:spacing w:before="0" w:after="0"/>
+              <w:rPr>
+                <w:rFonts w:ascii="Times New Roman" w:hAnsi="Times New Roman"/>
+                <w:sz w:val="24"/>
+                <w:szCs w:val="24"/>
+              </w:rPr>
+            </w:pPr>
+            <w:r>
+              <w:rPr>
+                <w:rFonts w:ascii="Times New Roman" w:hAnsi="Times New Roman"/>
+                <w:sz w:val="24"/>
+                <w:szCs w:val="24"/>
+              </w:rPr>
+              <w:t>Add new account the account list if the account number is not already in use.</w:t>
+            </w:r>
+          </w:p>
+        </w:tc>
+        <w:tc>
+          <w:tcPr>
+            <w:tcW w:w="2655" w:type="dxa"/>
             <w:tcBorders>
               <w:top w:val="single" w:sz="4" w:space="0" w:color="00000A"/>
               <w:left w:val="single" w:sz="4" w:space="0" w:color="00000A"/>
@@ -3550,28 +5213,23 @@
               <w:right w:val="single" w:sz="4" w:space="0" w:color="00000A"/>
               <w:insideV w:val="single" w:sz="4" w:space="0" w:color="00000A"/>
             </w:tcBorders>
-            <w:shd w:fill="auto" w:val="clear"/>
-            <w:tcMar>
-              <w:left w:w="108" w:type="dxa"/>
-            </w:tcMar>
-          </w:tcPr>
-          <w:p>
-            <w:pPr>
-              <w:pStyle w:val="Normal"/>
-              <w:spacing w:before="0" w:after="0"/>
-              <w:rPr>
-                <w:rFonts w:ascii="Times New Roman" w:hAnsi="Times New Roman"/>
-                <w:sz w:val="24"/>
-                <w:szCs w:val="24"/>
-              </w:rPr>
-            </w:pPr>
-            <w:r>
-              <w:rPr>
-                <w:rFonts w:ascii="Times New Roman" w:hAnsi="Times New Roman"/>
-                <w:sz w:val="24"/>
-                <w:szCs w:val="24"/>
-              </w:rPr>
-              <w:t>Add new account the account list if the account number is not already in use.</w:t>
+            <w:shd w:fill="FFFFFF" w:val="clear"/>
+            <w:tcMar>
+              <w:left w:w="103" w:type="dxa"/>
+            </w:tcMar>
+          </w:tcPr>
+          <w:p>
+            <w:pPr>
+              <w:pStyle w:val="Normal"/>
+              <w:spacing w:before="0" w:after="0"/>
+              <w:rPr>
+                <w:rFonts w:ascii="Times New Roman" w:hAnsi="Times New Roman"/>
+              </w:rPr>
+            </w:pPr>
+            <w:r>
+              <w:rPr>
+                <w:rFonts w:ascii="Times New Roman" w:hAnsi="Times New Roman"/>
+              </w:rPr>
             </w:r>
           </w:p>
         </w:tc>
@@ -3582,7 +5240,7 @@
         </w:trPr>
         <w:tc>
           <w:tcPr>
-            <w:tcW w:w="4675" w:type="dxa"/>
+            <w:tcW w:w="2655" w:type="dxa"/>
             <w:tcBorders>
               <w:top w:val="single" w:sz="4" w:space="0" w:color="00000A"/>
               <w:left w:val="single" w:sz="4" w:space="0" w:color="00000A"/>
@@ -3591,9 +5249,9 @@
               <w:right w:val="single" w:sz="4" w:space="0" w:color="00000A"/>
               <w:insideV w:val="single" w:sz="4" w:space="0" w:color="00000A"/>
             </w:tcBorders>
-            <w:shd w:fill="auto" w:val="clear"/>
-            <w:tcMar>
-              <w:left w:w="108" w:type="dxa"/>
+            <w:shd w:fill="FFFFFF" w:val="clear"/>
+            <w:tcMar>
+              <w:left w:w="103" w:type="dxa"/>
             </w:tcMar>
           </w:tcPr>
           <w:p>
@@ -3696,7 +5354,75 @@
         </w:tc>
         <w:tc>
           <w:tcPr>
-            <w:tcW w:w="4674" w:type="dxa"/>
+            <w:tcW w:w="1320" w:type="dxa"/>
+            <w:tcBorders>
+              <w:top w:val="single" w:sz="4" w:space="0" w:color="00000A"/>
+              <w:left w:val="single" w:sz="4" w:space="0" w:color="00000A"/>
+              <w:bottom w:val="single" w:sz="4" w:space="0" w:color="00000A"/>
+              <w:insideH w:val="single" w:sz="4" w:space="0" w:color="00000A"/>
+              <w:right w:val="nil"/>
+              <w:insideV w:val="nil"/>
+            </w:tcBorders>
+            <w:shd w:fill="FFFFFF" w:val="clear"/>
+            <w:tcMar>
+              <w:left w:w="103" w:type="dxa"/>
+            </w:tcMar>
+          </w:tcPr>
+          <w:p>
+            <w:pPr>
+              <w:pStyle w:val="Normal"/>
+              <w:spacing w:before="0" w:after="0"/>
+              <w:rPr>
+                <w:rFonts w:ascii="Times New Roman" w:hAnsi="Times New Roman"/>
+              </w:rPr>
+            </w:pPr>
+            <w:r>
+              <w:rPr>
+                <w:rFonts w:ascii="Times New Roman" w:hAnsi="Times New Roman"/>
+              </w:rPr>
+              <w:t>TransactionCalculator</w:t>
+            </w:r>
+          </w:p>
+        </w:tc>
+        <w:tc>
+          <w:tcPr>
+            <w:tcW w:w="6630" w:type="dxa"/>
+            <w:tcBorders>
+              <w:top w:val="single" w:sz="4" w:space="0" w:color="00000A"/>
+              <w:left w:val="single" w:sz="4" w:space="0" w:color="00000A"/>
+              <w:bottom w:val="single" w:sz="4" w:space="0" w:color="00000A"/>
+              <w:insideH w:val="single" w:sz="4" w:space="0" w:color="00000A"/>
+              <w:right w:val="nil"/>
+              <w:insideV w:val="nil"/>
+            </w:tcBorders>
+            <w:shd w:fill="FFFFFF" w:val="clear"/>
+            <w:tcMar>
+              <w:left w:w="103" w:type="dxa"/>
+            </w:tcMar>
+          </w:tcPr>
+          <w:p>
+            <w:pPr>
+              <w:pStyle w:val="Normal"/>
+              <w:spacing w:before="0" w:after="0"/>
+              <w:rPr>
+                <w:rFonts w:ascii="Times New Roman" w:hAnsi="Times New Roman"/>
+                <w:sz w:val="24"/>
+                <w:szCs w:val="24"/>
+              </w:rPr>
+            </w:pPr>
+            <w:r>
+              <w:rPr>
+                <w:rFonts w:ascii="Times New Roman" w:hAnsi="Times New Roman"/>
+                <w:sz w:val="24"/>
+                <w:szCs w:val="24"/>
+              </w:rPr>
+              <w:t>If the account is not already disabled, disable the specified account.</w:t>
+            </w:r>
+          </w:p>
+        </w:tc>
+        <w:tc>
+          <w:tcPr>
+            <w:tcW w:w="2655" w:type="dxa"/>
             <w:tcBorders>
               <w:top w:val="single" w:sz="4" w:space="0" w:color="00000A"/>
               <w:left w:val="single" w:sz="4" w:space="0" w:color="00000A"/>
@@ -3705,28 +5431,23 @@
               <w:right w:val="single" w:sz="4" w:space="0" w:color="00000A"/>
               <w:insideV w:val="single" w:sz="4" w:space="0" w:color="00000A"/>
             </w:tcBorders>
-            <w:shd w:fill="auto" w:val="clear"/>
-            <w:tcMar>
-              <w:left w:w="108" w:type="dxa"/>
-            </w:tcMar>
-          </w:tcPr>
-          <w:p>
-            <w:pPr>
-              <w:pStyle w:val="Normal"/>
-              <w:spacing w:before="0" w:after="0"/>
-              <w:rPr>
-                <w:rFonts w:ascii="Times New Roman" w:hAnsi="Times New Roman"/>
-                <w:sz w:val="24"/>
-                <w:szCs w:val="24"/>
-              </w:rPr>
-            </w:pPr>
-            <w:r>
-              <w:rPr>
-                <w:rFonts w:ascii="Times New Roman" w:hAnsi="Times New Roman"/>
-                <w:sz w:val="24"/>
-                <w:szCs w:val="24"/>
-              </w:rPr>
-              <w:t>If the account is not already disabled, disable the specified account.</w:t>
+            <w:shd w:fill="FFFFFF" w:val="clear"/>
+            <w:tcMar>
+              <w:left w:w="103" w:type="dxa"/>
+            </w:tcMar>
+          </w:tcPr>
+          <w:p>
+            <w:pPr>
+              <w:pStyle w:val="Normal"/>
+              <w:spacing w:before="0" w:after="0"/>
+              <w:rPr>
+                <w:rFonts w:ascii="Times New Roman" w:hAnsi="Times New Roman"/>
+              </w:rPr>
+            </w:pPr>
+            <w:r>
+              <w:rPr>
+                <w:rFonts w:ascii="Times New Roman" w:hAnsi="Times New Roman"/>
+              </w:rPr>
             </w:r>
           </w:p>
         </w:tc>
@@ -3737,7 +5458,7 @@
         </w:trPr>
         <w:tc>
           <w:tcPr>
-            <w:tcW w:w="4675" w:type="dxa"/>
+            <w:tcW w:w="2655" w:type="dxa"/>
             <w:tcBorders>
               <w:top w:val="single" w:sz="4" w:space="0" w:color="00000A"/>
               <w:left w:val="single" w:sz="4" w:space="0" w:color="00000A"/>
@@ -3746,9 +5467,9 @@
               <w:right w:val="single" w:sz="4" w:space="0" w:color="00000A"/>
               <w:insideV w:val="single" w:sz="4" w:space="0" w:color="00000A"/>
             </w:tcBorders>
-            <w:shd w:fill="auto" w:val="clear"/>
-            <w:tcMar>
-              <w:left w:w="108" w:type="dxa"/>
+            <w:shd w:fill="FFFFFF" w:val="clear"/>
+            <w:tcMar>
+              <w:left w:w="103" w:type="dxa"/>
             </w:tcMar>
           </w:tcPr>
           <w:p>
@@ -3851,7 +5572,75 @@
         </w:tc>
         <w:tc>
           <w:tcPr>
-            <w:tcW w:w="4674" w:type="dxa"/>
+            <w:tcW w:w="1320" w:type="dxa"/>
+            <w:tcBorders>
+              <w:top w:val="single" w:sz="4" w:space="0" w:color="00000A"/>
+              <w:left w:val="single" w:sz="4" w:space="0" w:color="00000A"/>
+              <w:bottom w:val="single" w:sz="4" w:space="0" w:color="00000A"/>
+              <w:insideH w:val="single" w:sz="4" w:space="0" w:color="00000A"/>
+              <w:right w:val="nil"/>
+              <w:insideV w:val="nil"/>
+            </w:tcBorders>
+            <w:shd w:fill="FFFFFF" w:val="clear"/>
+            <w:tcMar>
+              <w:left w:w="103" w:type="dxa"/>
+            </w:tcMar>
+          </w:tcPr>
+          <w:p>
+            <w:pPr>
+              <w:pStyle w:val="Normal"/>
+              <w:spacing w:before="0" w:after="0"/>
+              <w:rPr>
+                <w:rFonts w:ascii="Times New Roman" w:hAnsi="Times New Roman"/>
+              </w:rPr>
+            </w:pPr>
+            <w:r>
+              <w:rPr>
+                <w:rFonts w:ascii="Times New Roman" w:hAnsi="Times New Roman"/>
+              </w:rPr>
+              <w:t>TransactionCalculator</w:t>
+            </w:r>
+          </w:p>
+        </w:tc>
+        <w:tc>
+          <w:tcPr>
+            <w:tcW w:w="6630" w:type="dxa"/>
+            <w:tcBorders>
+              <w:top w:val="single" w:sz="4" w:space="0" w:color="00000A"/>
+              <w:left w:val="single" w:sz="4" w:space="0" w:color="00000A"/>
+              <w:bottom w:val="single" w:sz="4" w:space="0" w:color="00000A"/>
+              <w:insideH w:val="single" w:sz="4" w:space="0" w:color="00000A"/>
+              <w:right w:val="nil"/>
+              <w:insideV w:val="nil"/>
+            </w:tcBorders>
+            <w:shd w:fill="FFFFFF" w:val="clear"/>
+            <w:tcMar>
+              <w:left w:w="103" w:type="dxa"/>
+            </w:tcMar>
+          </w:tcPr>
+          <w:p>
+            <w:pPr>
+              <w:pStyle w:val="Normal"/>
+              <w:spacing w:before="0" w:after="0"/>
+              <w:rPr>
+                <w:rFonts w:ascii="Times New Roman" w:hAnsi="Times New Roman"/>
+                <w:sz w:val="24"/>
+                <w:szCs w:val="24"/>
+              </w:rPr>
+            </w:pPr>
+            <w:r>
+              <w:rPr>
+                <w:rFonts w:ascii="Times New Roman" w:hAnsi="Times New Roman"/>
+                <w:sz w:val="24"/>
+                <w:szCs w:val="24"/>
+              </w:rPr>
+              <w:t>If the account is not already enabled, enable the specified account.</w:t>
+            </w:r>
+          </w:p>
+        </w:tc>
+        <w:tc>
+          <w:tcPr>
+            <w:tcW w:w="2655" w:type="dxa"/>
             <w:tcBorders>
               <w:top w:val="single" w:sz="4" w:space="0" w:color="00000A"/>
               <w:left w:val="single" w:sz="4" w:space="0" w:color="00000A"/>
@@ -3860,28 +5649,23 @@
               <w:right w:val="single" w:sz="4" w:space="0" w:color="00000A"/>
               <w:insideV w:val="single" w:sz="4" w:space="0" w:color="00000A"/>
             </w:tcBorders>
-            <w:shd w:fill="auto" w:val="clear"/>
-            <w:tcMar>
-              <w:left w:w="108" w:type="dxa"/>
-            </w:tcMar>
-          </w:tcPr>
-          <w:p>
-            <w:pPr>
-              <w:pStyle w:val="Normal"/>
-              <w:spacing w:before="0" w:after="0"/>
-              <w:rPr>
-                <w:rFonts w:ascii="Times New Roman" w:hAnsi="Times New Roman"/>
-                <w:sz w:val="24"/>
-                <w:szCs w:val="24"/>
-              </w:rPr>
-            </w:pPr>
-            <w:r>
-              <w:rPr>
-                <w:rFonts w:ascii="Times New Roman" w:hAnsi="Times New Roman"/>
-                <w:sz w:val="24"/>
-                <w:szCs w:val="24"/>
-              </w:rPr>
-              <w:t>If the account is not already enabled, enable the specified account.</w:t>
+            <w:shd w:fill="FFFFFF" w:val="clear"/>
+            <w:tcMar>
+              <w:left w:w="103" w:type="dxa"/>
+            </w:tcMar>
+          </w:tcPr>
+          <w:p>
+            <w:pPr>
+              <w:pStyle w:val="Normal"/>
+              <w:spacing w:before="0" w:after="0"/>
+              <w:rPr>
+                <w:rFonts w:ascii="Times New Roman" w:hAnsi="Times New Roman"/>
+              </w:rPr>
+            </w:pPr>
+            <w:r>
+              <w:rPr>
+                <w:rFonts w:ascii="Times New Roman" w:hAnsi="Times New Roman"/>
+              </w:rPr>
             </w:r>
           </w:p>
         </w:tc>
@@ -3892,7 +5676,7 @@
         </w:trPr>
         <w:tc>
           <w:tcPr>
-            <w:tcW w:w="4675" w:type="dxa"/>
+            <w:tcW w:w="2655" w:type="dxa"/>
             <w:tcBorders>
               <w:top w:val="single" w:sz="4" w:space="0" w:color="00000A"/>
               <w:left w:val="single" w:sz="4" w:space="0" w:color="00000A"/>
@@ -3901,9 +5685,9 @@
               <w:right w:val="single" w:sz="4" w:space="0" w:color="00000A"/>
               <w:insideV w:val="single" w:sz="4" w:space="0" w:color="00000A"/>
             </w:tcBorders>
-            <w:shd w:fill="auto" w:val="clear"/>
-            <w:tcMar>
-              <w:left w:w="108" w:type="dxa"/>
+            <w:shd w:fill="FFFFFF" w:val="clear"/>
+            <w:tcMar>
+              <w:left w:w="103" w:type="dxa"/>
             </w:tcMar>
           </w:tcPr>
           <w:p>
@@ -3928,7 +5712,75 @@
         </w:tc>
         <w:tc>
           <w:tcPr>
-            <w:tcW w:w="4674" w:type="dxa"/>
+            <w:tcW w:w="1320" w:type="dxa"/>
+            <w:tcBorders>
+              <w:top w:val="single" w:sz="4" w:space="0" w:color="00000A"/>
+              <w:left w:val="single" w:sz="4" w:space="0" w:color="00000A"/>
+              <w:bottom w:val="single" w:sz="4" w:space="0" w:color="00000A"/>
+              <w:insideH w:val="single" w:sz="4" w:space="0" w:color="00000A"/>
+              <w:right w:val="nil"/>
+              <w:insideV w:val="nil"/>
+            </w:tcBorders>
+            <w:shd w:fill="FFFFFF" w:val="clear"/>
+            <w:tcMar>
+              <w:left w:w="103" w:type="dxa"/>
+            </w:tcMar>
+          </w:tcPr>
+          <w:p>
+            <w:pPr>
+              <w:pStyle w:val="Normal"/>
+              <w:spacing w:before="0" w:after="0"/>
+              <w:rPr>
+                <w:rFonts w:ascii="Times New Roman" w:hAnsi="Times New Roman"/>
+              </w:rPr>
+            </w:pPr>
+            <w:r>
+              <w:rPr>
+                <w:rFonts w:ascii="Times New Roman" w:hAnsi="Times New Roman"/>
+              </w:rPr>
+              <w:t>...</w:t>
+            </w:r>
+          </w:p>
+        </w:tc>
+        <w:tc>
+          <w:tcPr>
+            <w:tcW w:w="6630" w:type="dxa"/>
+            <w:tcBorders>
+              <w:top w:val="single" w:sz="4" w:space="0" w:color="00000A"/>
+              <w:left w:val="single" w:sz="4" w:space="0" w:color="00000A"/>
+              <w:bottom w:val="single" w:sz="4" w:space="0" w:color="00000A"/>
+              <w:insideH w:val="single" w:sz="4" w:space="0" w:color="00000A"/>
+              <w:right w:val="nil"/>
+              <w:insideV w:val="nil"/>
+            </w:tcBorders>
+            <w:shd w:fill="FFFFFF" w:val="clear"/>
+            <w:tcMar>
+              <w:left w:w="103" w:type="dxa"/>
+            </w:tcMar>
+          </w:tcPr>
+          <w:p>
+            <w:pPr>
+              <w:pStyle w:val="Normal"/>
+              <w:spacing w:before="0" w:after="0"/>
+              <w:rPr>
+                <w:rFonts w:ascii="Times New Roman" w:hAnsi="Times New Roman"/>
+                <w:sz w:val="24"/>
+                <w:szCs w:val="24"/>
+              </w:rPr>
+            </w:pPr>
+            <w:r>
+              <w:rPr>
+                <w:rFonts w:ascii="Times New Roman" w:hAnsi="Times New Roman"/>
+                <w:sz w:val="24"/>
+                <w:szCs w:val="24"/>
+              </w:rPr>
+              <w:t>The class with the main method in it which will take in file inputs as arguments and execute all driver code to create a new current accounts file and a new master accounts file.</w:t>
+            </w:r>
+          </w:p>
+        </w:tc>
+        <w:tc>
+          <w:tcPr>
+            <w:tcW w:w="2655" w:type="dxa"/>
             <w:tcBorders>
               <w:top w:val="single" w:sz="4" w:space="0" w:color="00000A"/>
               <w:left w:val="single" w:sz="4" w:space="0" w:color="00000A"/>
@@ -3937,28 +5789,39 @@
               <w:right w:val="single" w:sz="4" w:space="0" w:color="00000A"/>
               <w:insideV w:val="single" w:sz="4" w:space="0" w:color="00000A"/>
             </w:tcBorders>
-            <w:shd w:fill="auto" w:val="clear"/>
-            <w:tcMar>
-              <w:left w:w="108" w:type="dxa"/>
-            </w:tcMar>
-          </w:tcPr>
-          <w:p>
-            <w:pPr>
-              <w:pStyle w:val="Normal"/>
-              <w:spacing w:before="0" w:after="0"/>
-              <w:rPr>
-                <w:rFonts w:ascii="Times New Roman" w:hAnsi="Times New Roman"/>
-                <w:sz w:val="24"/>
-                <w:szCs w:val="24"/>
-              </w:rPr>
-            </w:pPr>
-            <w:r>
-              <w:rPr>
-                <w:rFonts w:ascii="Times New Roman" w:hAnsi="Times New Roman"/>
-                <w:sz w:val="24"/>
-                <w:szCs w:val="24"/>
-              </w:rPr>
-              <w:t>The class with the main method in it which will take in file inputs as arguments and execute all driver code to create a new current accounts file and a new master accounts file.</w:t>
+            <w:shd w:fill="FFFFFF" w:val="clear"/>
+            <w:tcMar>
+              <w:left w:w="103" w:type="dxa"/>
+            </w:tcMar>
+          </w:tcPr>
+          <w:p>
+            <w:pPr>
+              <w:pStyle w:val="Normal"/>
+              <w:spacing w:before="0" w:after="0"/>
+              <w:rPr>
+                <w:rFonts w:ascii="Times New Roman" w:hAnsi="Times New Roman"/>
+              </w:rPr>
+            </w:pPr>
+            <w:r>
+              <w:rPr>
+                <w:rFonts w:ascii="Times New Roman" w:hAnsi="Times New Roman"/>
+              </w:rPr>
+              <w:t>Master Accounts File: in</w:t>
+            </w:r>
+          </w:p>
+          <w:p>
+            <w:pPr>
+              <w:pStyle w:val="Normal"/>
+              <w:spacing w:before="0" w:after="0"/>
+              <w:rPr>
+                <w:rFonts w:ascii="Times New Roman" w:hAnsi="Times New Roman"/>
+              </w:rPr>
+            </w:pPr>
+            <w:r>
+              <w:rPr>
+                <w:rFonts w:ascii="Times New Roman" w:hAnsi="Times New Roman"/>
+              </w:rPr>
+              <w:t>Transaction Files: in</w:t>
             </w:r>
           </w:p>
         </w:tc>
@@ -3969,7 +5832,7 @@
         </w:trPr>
         <w:tc>
           <w:tcPr>
-            <w:tcW w:w="4675" w:type="dxa"/>
+            <w:tcW w:w="2655" w:type="dxa"/>
             <w:tcBorders>
               <w:top w:val="single" w:sz="4" w:space="0" w:color="00000A"/>
               <w:left w:val="single" w:sz="4" w:space="0" w:color="00000A"/>
@@ -3978,9 +5841,9 @@
               <w:right w:val="single" w:sz="4" w:space="0" w:color="00000A"/>
               <w:insideV w:val="single" w:sz="4" w:space="0" w:color="00000A"/>
             </w:tcBorders>
-            <w:shd w:fill="auto" w:val="clear"/>
-            <w:tcMar>
-              <w:left w:w="108" w:type="dxa"/>
+            <w:shd w:fill="FFFFFF" w:val="clear"/>
+            <w:tcMar>
+              <w:left w:w="103" w:type="dxa"/>
             </w:tcMar>
           </w:tcPr>
           <w:p>
@@ -4082,7 +5945,85 @@
         </w:tc>
         <w:tc>
           <w:tcPr>
-            <w:tcW w:w="4674" w:type="dxa"/>
+            <w:tcW w:w="1320" w:type="dxa"/>
+            <w:tcBorders>
+              <w:top w:val="single" w:sz="4" w:space="0" w:color="00000A"/>
+              <w:left w:val="single" w:sz="4" w:space="0" w:color="00000A"/>
+              <w:bottom w:val="single" w:sz="4" w:space="0" w:color="00000A"/>
+              <w:insideH w:val="single" w:sz="4" w:space="0" w:color="00000A"/>
+              <w:right w:val="nil"/>
+              <w:insideV w:val="nil"/>
+            </w:tcBorders>
+            <w:shd w:fill="FFFFFF" w:val="clear"/>
+            <w:tcMar>
+              <w:left w:w="103" w:type="dxa"/>
+            </w:tcMar>
+          </w:tcPr>
+          <w:p>
+            <w:pPr>
+              <w:pStyle w:val="Normal"/>
+              <w:spacing w:before="0" w:after="0"/>
+              <w:rPr>
+                <w:rFonts w:ascii="Times New Roman" w:hAnsi="Times New Roman"/>
+              </w:rPr>
+            </w:pPr>
+            <w:r>
+              <w:rPr>
+                <w:rFonts w:ascii="Times New Roman" w:hAnsi="Times New Roman"/>
+              </w:rPr>
+              <w:t>Backend</w:t>
+            </w:r>
+          </w:p>
+        </w:tc>
+        <w:tc>
+          <w:tcPr>
+            <w:tcW w:w="6630" w:type="dxa"/>
+            <w:tcBorders>
+              <w:top w:val="single" w:sz="4" w:space="0" w:color="00000A"/>
+              <w:left w:val="single" w:sz="4" w:space="0" w:color="00000A"/>
+              <w:bottom w:val="single" w:sz="4" w:space="0" w:color="00000A"/>
+              <w:insideH w:val="single" w:sz="4" w:space="0" w:color="00000A"/>
+              <w:right w:val="nil"/>
+              <w:insideV w:val="nil"/>
+            </w:tcBorders>
+            <w:shd w:fill="FFFFFF" w:val="clear"/>
+            <w:tcMar>
+              <w:left w:w="103" w:type="dxa"/>
+            </w:tcMar>
+          </w:tcPr>
+          <w:p>
+            <w:pPr>
+              <w:pStyle w:val="Normal"/>
+              <w:spacing w:before="0" w:after="0"/>
+              <w:rPr>
+                <w:rFonts w:ascii="Times New Roman" w:hAnsi="Times New Roman"/>
+                <w:sz w:val="24"/>
+                <w:szCs w:val="24"/>
+              </w:rPr>
+            </w:pPr>
+            <w:r>
+              <w:rPr>
+                <w:rFonts w:ascii="Times New Roman" w:hAnsi="Times New Roman"/>
+                <w:sz w:val="24"/>
+                <w:szCs w:val="24"/>
+              </w:rPr>
+              <w:t xml:space="preserve">The program will take a master accounts file and one or many transaction files </w:t>
+            </w:r>
+            <w:bookmarkStart w:id="0" w:name="_GoBack"/>
+            <w:bookmarkEnd w:id="0"/>
+            <w:r>
+              <w:rPr>
+                <w:rFonts w:ascii="Times New Roman" w:hAnsi="Times New Roman"/>
+                <w:sz w:val="24"/>
+                <w:szCs w:val="24"/>
+              </w:rPr>
+              <w:t>and then create a new master accounts file with the transactions applied to it from the old master accounts file</w:t>
+            </w:r>
+          </w:p>
+        </w:tc>
+        <w:tc>
+          <w:tcPr>
+            <w:tcW w:w="2655" w:type="dxa"/>
             <w:tcBorders>
               <w:top w:val="single" w:sz="4" w:space="0" w:color="00000A"/>
               <w:left w:val="single" w:sz="4" w:space="0" w:color="00000A"/>
@@ -4091,38 +6032,58 @@
               <w:right w:val="single" w:sz="4" w:space="0" w:color="00000A"/>
               <w:insideV w:val="single" w:sz="4" w:space="0" w:color="00000A"/>
             </w:tcBorders>
-            <w:shd w:fill="auto" w:val="clear"/>
-            <w:tcMar>
-              <w:left w:w="108" w:type="dxa"/>
-            </w:tcMar>
-          </w:tcPr>
-          <w:p>
-            <w:pPr>
-              <w:pStyle w:val="Normal"/>
-              <w:spacing w:before="0" w:after="0"/>
-              <w:rPr>
-                <w:rFonts w:ascii="Times New Roman" w:hAnsi="Times New Roman"/>
-                <w:sz w:val="24"/>
-                <w:szCs w:val="24"/>
-              </w:rPr>
-            </w:pPr>
-            <w:r>
-              <w:rPr>
-                <w:rFonts w:ascii="Times New Roman" w:hAnsi="Times New Roman"/>
-                <w:sz w:val="24"/>
-                <w:szCs w:val="24"/>
-              </w:rPr>
-              <w:t xml:space="preserve">The program will take a master accounts file and one or many transaction files </w:t>
-            </w:r>
-            <w:bookmarkStart w:id="0" w:name="_GoBack"/>
-            <w:bookmarkEnd w:id="0"/>
-            <w:r>
-              <w:rPr>
-                <w:rFonts w:ascii="Times New Roman" w:hAnsi="Times New Roman"/>
-                <w:sz w:val="24"/>
-                <w:szCs w:val="24"/>
-              </w:rPr>
-              <w:t>and then create a new master accounts file with the transactions applied to it from the old master accounts file</w:t>
+            <w:shd w:fill="FFFFFF" w:val="clear"/>
+            <w:tcMar>
+              <w:left w:w="103" w:type="dxa"/>
+            </w:tcMar>
+          </w:tcPr>
+          <w:p>
+            <w:pPr>
+              <w:pStyle w:val="Normal"/>
+              <w:spacing w:before="0" w:after="0"/>
+              <w:rPr>
+                <w:rFonts w:ascii="Times New Roman" w:hAnsi="Times New Roman"/>
+              </w:rPr>
+            </w:pPr>
+            <w:r>
+              <w:rPr>
+                <w:rFonts w:ascii="Times New Roman" w:hAnsi="Times New Roman"/>
+              </w:rPr>
+              <w:t>Master Accounts File: in</w:t>
+            </w:r>
+          </w:p>
+          <w:p>
+            <w:pPr>
+              <w:pStyle w:val="Normal"/>
+              <w:spacing w:before="0" w:after="0"/>
+              <w:rPr>
+                <w:rFonts w:ascii="Times New Roman" w:hAnsi="Times New Roman"/>
+              </w:rPr>
+            </w:pPr>
+            <w:r>
+              <w:rPr>
+                <w:rFonts w:ascii="Times New Roman" w:hAnsi="Times New Roman"/>
+              </w:rPr>
+              <w:t>Transaction Files:in</w:t>
+            </w:r>
+          </w:p>
+          <w:p>
+            <w:pPr>
+              <w:pStyle w:val="Normal"/>
+              <w:spacing w:before="0" w:after="0"/>
+              <w:rPr>
+                <w:rFonts w:ascii="Times New Roman" w:hAnsi="Times New Roman"/>
+                <w:i/>
+                <w:iCs/>
+              </w:rPr>
+            </w:pPr>
+            <w:r>
+              <w:rPr>
+                <w:rFonts w:ascii="Times New Roman" w:hAnsi="Times New Roman"/>
+                <w:i/>
+                <w:iCs/>
+              </w:rPr>
+              <w:t>(through args parameter)</w:t>
             </w:r>
           </w:p>
         </w:tc>
@@ -4131,19 +6092,16 @@
     <w:p>
       <w:pPr>
         <w:pStyle w:val="Normal"/>
-        <w:rPr>
-          <w:rFonts w:ascii="Times New Roman" w:hAnsi="Times New Roman"/>
-        </w:rPr>
+        <w:spacing w:before="0" w:after="160"/>
+        <w:rPr/>
       </w:pPr>
       <w:r>
-        <w:rPr>
-          <w:rFonts w:ascii="Times New Roman" w:hAnsi="Times New Roman"/>
-        </w:rPr>
+        <w:rPr/>
       </w:r>
     </w:p>
     <w:sectPr>
       <w:type w:val="nextPage"/>
-      <w:pgSz w:w="12240" w:h="15840"/>
+      <w:pgSz w:orient="landscape" w:w="15840" w:h="12240"/>
       <w:pgMar w:left="1440" w:right="1440" w:header="0" w:top="1440" w:footer="0" w:bottom="1440" w:gutter="0"/>
       <w:pgNumType w:fmt="decimal"/>
       <w:formProt w:val="false"/>
@@ -4556,7 +6514,7 @@
     </w:pPr>
     <w:rPr>
       <w:rFonts w:ascii="Calibri" w:hAnsi="Calibri" w:eastAsia="Droid Sans Fallback" w:cs=""/>
-      <w:color w:val="auto"/>
+      <w:color w:val="00000A"/>
       <w:sz w:val="22"/>
       <w:szCs w:val="22"/>
       <w:lang w:val="en-US" w:eastAsia="en-US" w:bidi="ar-SA"/>

</xml_diff>